<commit_message>
[QuangNN] Bài tập tổng hơp 10~11
</commit_message>
<xml_diff>
--- a/BaiTapTongHop9.docx
+++ b/BaiTapTongHop9.docx
@@ -1,6 +1,6 @@
 
 <file path=word/document.xml><?xml version="1.0" encoding="utf-8"?>
-<w:document xmlns:wpc="http://schemas.microsoft.com/office/word/2010/wordprocessingCanvas" xmlns:cx="http://schemas.microsoft.com/office/drawing/2014/chartex" xmlns:mc="http://schemas.openxmlformats.org/markup-compatibility/2006" xmlns:o="urn:schemas-microsoft-com:office:office" xmlns:r="http://schemas.openxmlformats.org/officeDocument/2006/relationships" xmlns:m="http://schemas.openxmlformats.org/officeDocument/2006/math" xmlns:v="urn:schemas-microsoft-com:vml" xmlns:wp14="http://schemas.microsoft.com/office/word/2010/wordprocessingDrawing" xmlns:wp="http://schemas.openxmlformats.org/drawingml/2006/wordprocessingDrawing" xmlns:w10="urn:schemas-microsoft-com:office:word" xmlns:w="http://schemas.openxmlformats.org/wordprocessingml/2006/main" xmlns:w14="http://schemas.microsoft.com/office/word/2010/wordml" xmlns:w15="http://schemas.microsoft.com/office/word/2012/wordml" xmlns:w16se="http://schemas.microsoft.com/office/word/2015/wordml/symex" xmlns:wpg="http://schemas.microsoft.com/office/word/2010/wordprocessingGroup" xmlns:wpi="http://schemas.microsoft.com/office/word/2010/wordprocessingInk" xmlns:wne="http://schemas.microsoft.com/office/word/2006/wordml" xmlns:wps="http://schemas.microsoft.com/office/word/2010/wordprocessingShape" mc:Ignorable="w14 w15 w16se wp14">
+<w:document xmlns:wpc="http://schemas.microsoft.com/office/word/2010/wordprocessingCanvas" xmlns:mc="http://schemas.openxmlformats.org/markup-compatibility/2006" xmlns:o="urn:schemas-microsoft-com:office:office" xmlns:r="http://schemas.openxmlformats.org/officeDocument/2006/relationships" xmlns:m="http://schemas.openxmlformats.org/officeDocument/2006/math" xmlns:v="urn:schemas-microsoft-com:vml" xmlns:wp14="http://schemas.microsoft.com/office/word/2010/wordprocessingDrawing" xmlns:wp="http://schemas.openxmlformats.org/drawingml/2006/wordprocessingDrawing" xmlns:w10="urn:schemas-microsoft-com:office:word" xmlns:w="http://schemas.openxmlformats.org/wordprocessingml/2006/main" xmlns:w14="http://schemas.microsoft.com/office/word/2010/wordml" xmlns:w15="http://schemas.microsoft.com/office/word/2012/wordml" xmlns:wpg="http://schemas.microsoft.com/office/word/2010/wordprocessingGroup" xmlns:wpi="http://schemas.microsoft.com/office/word/2010/wordprocessingInk" xmlns:wne="http://schemas.microsoft.com/office/word/2006/wordml" xmlns:wps="http://schemas.microsoft.com/office/word/2010/wordprocessingShape" mc:Ignorable="w14 w15 wp14">
   <w:body>
     <w:p>
       <w:pPr>
@@ -13,13 +13,75 @@
           <w:rFonts w:ascii="Cambria" w:hAnsi="Cambria" w:cstheme="minorHAnsi"/>
         </w:rPr>
       </w:pPr>
-      <w:bookmarkStart w:id="0" w:name="_GoBack"/>
-      <w:bookmarkEnd w:id="0"/>
-      <w:r>
-        <w:rPr>
-          <w:rFonts w:ascii="Cambria" w:hAnsi="Cambria" w:cstheme="minorHAnsi"/>
-        </w:rPr>
-        <w:t xml:space="preserve">Các thao tác nhập xuất </w:t>
+      <w:proofErr w:type="spellStart"/>
+      <w:r>
+        <w:rPr>
+          <w:rFonts w:ascii="Cambria" w:hAnsi="Cambria" w:cstheme="minorHAnsi"/>
+        </w:rPr>
+        <w:t>Các</w:t>
+      </w:r>
+      <w:proofErr w:type="spellEnd"/>
+      <w:r>
+        <w:rPr>
+          <w:rFonts w:ascii="Cambria" w:hAnsi="Cambria" w:cstheme="minorHAnsi"/>
+        </w:rPr>
+        <w:t xml:space="preserve"> </w:t>
+      </w:r>
+      <w:proofErr w:type="spellStart"/>
+      <w:r>
+        <w:rPr>
+          <w:rFonts w:ascii="Cambria" w:hAnsi="Cambria" w:cstheme="minorHAnsi"/>
+        </w:rPr>
+        <w:t>thao</w:t>
+      </w:r>
+      <w:proofErr w:type="spellEnd"/>
+      <w:r>
+        <w:rPr>
+          <w:rFonts w:ascii="Cambria" w:hAnsi="Cambria" w:cstheme="minorHAnsi"/>
+        </w:rPr>
+        <w:t xml:space="preserve"> </w:t>
+      </w:r>
+      <w:proofErr w:type="spellStart"/>
+      <w:r>
+        <w:rPr>
+          <w:rFonts w:ascii="Cambria" w:hAnsi="Cambria" w:cstheme="minorHAnsi"/>
+        </w:rPr>
+        <w:t>tác</w:t>
+      </w:r>
+      <w:proofErr w:type="spellEnd"/>
+      <w:r>
+        <w:rPr>
+          <w:rFonts w:ascii="Cambria" w:hAnsi="Cambria" w:cstheme="minorHAnsi"/>
+        </w:rPr>
+        <w:t xml:space="preserve"> </w:t>
+      </w:r>
+      <w:proofErr w:type="spellStart"/>
+      <w:r>
+        <w:rPr>
+          <w:rFonts w:ascii="Cambria" w:hAnsi="Cambria" w:cstheme="minorHAnsi"/>
+        </w:rPr>
+        <w:t>nhập</w:t>
+      </w:r>
+      <w:proofErr w:type="spellEnd"/>
+      <w:r>
+        <w:rPr>
+          <w:rFonts w:ascii="Cambria" w:hAnsi="Cambria" w:cstheme="minorHAnsi"/>
+        </w:rPr>
+        <w:t xml:space="preserve"> </w:t>
+      </w:r>
+      <w:proofErr w:type="spellStart"/>
+      <w:r>
+        <w:rPr>
+          <w:rFonts w:ascii="Cambria" w:hAnsi="Cambria" w:cstheme="minorHAnsi"/>
+        </w:rPr>
+        <w:t>xuất</w:t>
+      </w:r>
+      <w:proofErr w:type="spellEnd"/>
+      <w:r>
+        <w:rPr>
+          <w:rFonts w:ascii="Cambria" w:hAnsi="Cambria" w:cstheme="minorHAnsi"/>
+        </w:rPr>
+        <w:t xml:space="preserve"> </w:t>
       </w:r>
     </w:p>
     <w:p>
@@ -33,12 +95,28 @@
           <w:rFonts w:ascii="Cambria" w:hAnsi="Cambria" w:cstheme="minorHAnsi"/>
         </w:rPr>
       </w:pPr>
-      <w:r>
-        <w:rPr>
-          <w:rFonts w:ascii="Cambria" w:hAnsi="Cambria" w:cstheme="minorHAnsi"/>
-        </w:rPr>
-        <w:t>Nhập mảng</w:t>
-      </w:r>
+      <w:proofErr w:type="spellStart"/>
+      <w:r>
+        <w:rPr>
+          <w:rFonts w:ascii="Cambria" w:hAnsi="Cambria" w:cstheme="minorHAnsi"/>
+        </w:rPr>
+        <w:t>Nhập</w:t>
+      </w:r>
+      <w:proofErr w:type="spellEnd"/>
+      <w:r>
+        <w:rPr>
+          <w:rFonts w:ascii="Cambria" w:hAnsi="Cambria" w:cstheme="minorHAnsi"/>
+        </w:rPr>
+        <w:t xml:space="preserve"> </w:t>
+      </w:r>
+      <w:proofErr w:type="spellStart"/>
+      <w:r>
+        <w:rPr>
+          <w:rFonts w:ascii="Cambria" w:hAnsi="Cambria" w:cstheme="minorHAnsi"/>
+        </w:rPr>
+        <w:t>mảng</w:t>
+      </w:r>
+      <w:proofErr w:type="spellEnd"/>
     </w:p>
     <w:p>
       <w:pPr>
@@ -51,12 +129,28 @@
           <w:rFonts w:ascii="Cambria" w:hAnsi="Cambria" w:cstheme="minorHAnsi"/>
         </w:rPr>
       </w:pPr>
-      <w:r>
-        <w:rPr>
-          <w:rFonts w:ascii="Cambria" w:hAnsi="Cambria" w:cstheme="minorHAnsi"/>
-        </w:rPr>
-        <w:t>Xuất mảng</w:t>
-      </w:r>
+      <w:proofErr w:type="spellStart"/>
+      <w:r>
+        <w:rPr>
+          <w:rFonts w:ascii="Cambria" w:hAnsi="Cambria" w:cstheme="minorHAnsi"/>
+        </w:rPr>
+        <w:t>Xuất</w:t>
+      </w:r>
+      <w:proofErr w:type="spellEnd"/>
+      <w:r>
+        <w:rPr>
+          <w:rFonts w:ascii="Cambria" w:hAnsi="Cambria" w:cstheme="minorHAnsi"/>
+        </w:rPr>
+        <w:t xml:space="preserve"> </w:t>
+      </w:r>
+      <w:proofErr w:type="spellStart"/>
+      <w:r>
+        <w:rPr>
+          <w:rFonts w:ascii="Cambria" w:hAnsi="Cambria" w:cstheme="minorHAnsi"/>
+        </w:rPr>
+        <w:t>mảng</w:t>
+      </w:r>
+      <w:proofErr w:type="spellEnd"/>
     </w:p>
     <w:p>
       <w:pPr>
@@ -69,12 +163,70 @@
           <w:rFonts w:ascii="Cambria" w:hAnsi="Cambria" w:cstheme="minorHAnsi"/>
         </w:rPr>
       </w:pPr>
-      <w:r>
-        <w:rPr>
-          <w:rFonts w:ascii="Cambria" w:hAnsi="Cambria" w:cstheme="minorHAnsi"/>
-        </w:rPr>
-        <w:t>Các thao tác kiểm tra</w:t>
-      </w:r>
+      <w:proofErr w:type="spellStart"/>
+      <w:r>
+        <w:rPr>
+          <w:rFonts w:ascii="Cambria" w:hAnsi="Cambria" w:cstheme="minorHAnsi"/>
+        </w:rPr>
+        <w:t>Các</w:t>
+      </w:r>
+      <w:proofErr w:type="spellEnd"/>
+      <w:r>
+        <w:rPr>
+          <w:rFonts w:ascii="Cambria" w:hAnsi="Cambria" w:cstheme="minorHAnsi"/>
+        </w:rPr>
+        <w:t xml:space="preserve"> </w:t>
+      </w:r>
+      <w:proofErr w:type="spellStart"/>
+      <w:r>
+        <w:rPr>
+          <w:rFonts w:ascii="Cambria" w:hAnsi="Cambria" w:cstheme="minorHAnsi"/>
+        </w:rPr>
+        <w:t>thao</w:t>
+      </w:r>
+      <w:proofErr w:type="spellEnd"/>
+      <w:r>
+        <w:rPr>
+          <w:rFonts w:ascii="Cambria" w:hAnsi="Cambria" w:cstheme="minorHAnsi"/>
+        </w:rPr>
+        <w:t xml:space="preserve"> </w:t>
+      </w:r>
+      <w:proofErr w:type="spellStart"/>
+      <w:r>
+        <w:rPr>
+          <w:rFonts w:ascii="Cambria" w:hAnsi="Cambria" w:cstheme="minorHAnsi"/>
+        </w:rPr>
+        <w:t>tác</w:t>
+      </w:r>
+      <w:proofErr w:type="spellEnd"/>
+      <w:r>
+        <w:rPr>
+          <w:rFonts w:ascii="Cambria" w:hAnsi="Cambria" w:cstheme="minorHAnsi"/>
+        </w:rPr>
+        <w:t xml:space="preserve"> </w:t>
+      </w:r>
+      <w:proofErr w:type="spellStart"/>
+      <w:r>
+        <w:rPr>
+          <w:rFonts w:ascii="Cambria" w:hAnsi="Cambria" w:cstheme="minorHAnsi"/>
+        </w:rPr>
+        <w:t>kiểm</w:t>
+      </w:r>
+      <w:proofErr w:type="spellEnd"/>
+      <w:r>
+        <w:rPr>
+          <w:rFonts w:ascii="Cambria" w:hAnsi="Cambria" w:cstheme="minorHAnsi"/>
+        </w:rPr>
+        <w:t xml:space="preserve"> </w:t>
+      </w:r>
+      <w:proofErr w:type="spellStart"/>
+      <w:r>
+        <w:rPr>
+          <w:rFonts w:ascii="Cambria" w:hAnsi="Cambria" w:cstheme="minorHAnsi"/>
+        </w:rPr>
+        <w:t>tra</w:t>
+      </w:r>
+      <w:proofErr w:type="spellEnd"/>
     </w:p>
     <w:p>
       <w:pPr>
@@ -87,12 +239,98 @@
           <w:rFonts w:ascii="Cambria" w:hAnsi="Cambria" w:cstheme="minorHAnsi"/>
         </w:rPr>
       </w:pPr>
-      <w:r>
-        <w:rPr>
-          <w:rFonts w:ascii="Cambria" w:hAnsi="Cambria" w:cstheme="minorHAnsi"/>
-        </w:rPr>
-        <w:t>Mảng có phải là mảng toàn chẵn</w:t>
-      </w:r>
+      <w:proofErr w:type="spellStart"/>
+      <w:r>
+        <w:rPr>
+          <w:rFonts w:ascii="Cambria" w:hAnsi="Cambria" w:cstheme="minorHAnsi"/>
+        </w:rPr>
+        <w:t>Mảng</w:t>
+      </w:r>
+      <w:proofErr w:type="spellEnd"/>
+      <w:r>
+        <w:rPr>
+          <w:rFonts w:ascii="Cambria" w:hAnsi="Cambria" w:cstheme="minorHAnsi"/>
+        </w:rPr>
+        <w:t xml:space="preserve"> </w:t>
+      </w:r>
+      <w:proofErr w:type="spellStart"/>
+      <w:r>
+        <w:rPr>
+          <w:rFonts w:ascii="Cambria" w:hAnsi="Cambria" w:cstheme="minorHAnsi"/>
+        </w:rPr>
+        <w:t>có</w:t>
+      </w:r>
+      <w:proofErr w:type="spellEnd"/>
+      <w:r>
+        <w:rPr>
+          <w:rFonts w:ascii="Cambria" w:hAnsi="Cambria" w:cstheme="minorHAnsi"/>
+        </w:rPr>
+        <w:t xml:space="preserve"> </w:t>
+      </w:r>
+      <w:proofErr w:type="spellStart"/>
+      <w:r>
+        <w:rPr>
+          <w:rFonts w:ascii="Cambria" w:hAnsi="Cambria" w:cstheme="minorHAnsi"/>
+        </w:rPr>
+        <w:t>phải</w:t>
+      </w:r>
+      <w:proofErr w:type="spellEnd"/>
+      <w:r>
+        <w:rPr>
+          <w:rFonts w:ascii="Cambria" w:hAnsi="Cambria" w:cstheme="minorHAnsi"/>
+        </w:rPr>
+        <w:t xml:space="preserve"> </w:t>
+      </w:r>
+      <w:proofErr w:type="spellStart"/>
+      <w:r>
+        <w:rPr>
+          <w:rFonts w:ascii="Cambria" w:hAnsi="Cambria" w:cstheme="minorHAnsi"/>
+        </w:rPr>
+        <w:t>là</w:t>
+      </w:r>
+      <w:proofErr w:type="spellEnd"/>
+      <w:r>
+        <w:rPr>
+          <w:rFonts w:ascii="Cambria" w:hAnsi="Cambria" w:cstheme="minorHAnsi"/>
+        </w:rPr>
+        <w:t xml:space="preserve"> </w:t>
+      </w:r>
+      <w:proofErr w:type="spellStart"/>
+      <w:r>
+        <w:rPr>
+          <w:rFonts w:ascii="Cambria" w:hAnsi="Cambria" w:cstheme="minorHAnsi"/>
+        </w:rPr>
+        <w:t>mảng</w:t>
+      </w:r>
+      <w:proofErr w:type="spellEnd"/>
+      <w:r>
+        <w:rPr>
+          <w:rFonts w:ascii="Cambria" w:hAnsi="Cambria" w:cstheme="minorHAnsi"/>
+        </w:rPr>
+        <w:t xml:space="preserve"> </w:t>
+      </w:r>
+      <w:proofErr w:type="spellStart"/>
+      <w:r>
+        <w:rPr>
+          <w:rFonts w:ascii="Cambria" w:hAnsi="Cambria" w:cstheme="minorHAnsi"/>
+        </w:rPr>
+        <w:t>toàn</w:t>
+      </w:r>
+      <w:proofErr w:type="spellEnd"/>
+      <w:r>
+        <w:rPr>
+          <w:rFonts w:ascii="Cambria" w:hAnsi="Cambria" w:cstheme="minorHAnsi"/>
+        </w:rPr>
+        <w:t xml:space="preserve"> </w:t>
+      </w:r>
+      <w:proofErr w:type="spellStart"/>
+      <w:r>
+        <w:rPr>
+          <w:rFonts w:ascii="Cambria" w:hAnsi="Cambria" w:cstheme="minorHAnsi"/>
+        </w:rPr>
+        <w:t>chẵn</w:t>
+      </w:r>
+      <w:proofErr w:type="spellEnd"/>
       <w:r>
         <w:rPr>
           <w:rFonts w:ascii="Cambria" w:hAnsi="Cambria" w:cstheme="minorHAnsi"/>
@@ -111,12 +349,126 @@
           <w:rFonts w:ascii="Cambria" w:hAnsi="Cambria" w:cstheme="minorHAnsi"/>
         </w:rPr>
       </w:pPr>
-      <w:r>
-        <w:rPr>
-          <w:rFonts w:ascii="Cambria" w:hAnsi="Cambria" w:cstheme="minorHAnsi"/>
-        </w:rPr>
-        <w:t>Mảng có phải là mảng toàn số nguyên tố</w:t>
-      </w:r>
+      <w:proofErr w:type="spellStart"/>
+      <w:r>
+        <w:rPr>
+          <w:rFonts w:ascii="Cambria" w:hAnsi="Cambria" w:cstheme="minorHAnsi"/>
+        </w:rPr>
+        <w:t>Mảng</w:t>
+      </w:r>
+      <w:proofErr w:type="spellEnd"/>
+      <w:r>
+        <w:rPr>
+          <w:rFonts w:ascii="Cambria" w:hAnsi="Cambria" w:cstheme="minorHAnsi"/>
+        </w:rPr>
+        <w:t xml:space="preserve"> </w:t>
+      </w:r>
+      <w:proofErr w:type="spellStart"/>
+      <w:r>
+        <w:rPr>
+          <w:rFonts w:ascii="Cambria" w:hAnsi="Cambria" w:cstheme="minorHAnsi"/>
+        </w:rPr>
+        <w:t>có</w:t>
+      </w:r>
+      <w:proofErr w:type="spellEnd"/>
+      <w:r>
+        <w:rPr>
+          <w:rFonts w:ascii="Cambria" w:hAnsi="Cambria" w:cstheme="minorHAnsi"/>
+        </w:rPr>
+        <w:t xml:space="preserve"> </w:t>
+      </w:r>
+      <w:proofErr w:type="spellStart"/>
+      <w:r>
+        <w:rPr>
+          <w:rFonts w:ascii="Cambria" w:hAnsi="Cambria" w:cstheme="minorHAnsi"/>
+        </w:rPr>
+        <w:t>phải</w:t>
+      </w:r>
+      <w:proofErr w:type="spellEnd"/>
+      <w:r>
+        <w:rPr>
+          <w:rFonts w:ascii="Cambria" w:hAnsi="Cambria" w:cstheme="minorHAnsi"/>
+        </w:rPr>
+        <w:t xml:space="preserve"> </w:t>
+      </w:r>
+      <w:proofErr w:type="spellStart"/>
+      <w:r>
+        <w:rPr>
+          <w:rFonts w:ascii="Cambria" w:hAnsi="Cambria" w:cstheme="minorHAnsi"/>
+        </w:rPr>
+        <w:t>là</w:t>
+      </w:r>
+      <w:proofErr w:type="spellEnd"/>
+      <w:r>
+        <w:rPr>
+          <w:rFonts w:ascii="Cambria" w:hAnsi="Cambria" w:cstheme="minorHAnsi"/>
+        </w:rPr>
+        <w:t xml:space="preserve"> </w:t>
+      </w:r>
+      <w:proofErr w:type="spellStart"/>
+      <w:r>
+        <w:rPr>
+          <w:rFonts w:ascii="Cambria" w:hAnsi="Cambria" w:cstheme="minorHAnsi"/>
+        </w:rPr>
+        <w:t>mảng</w:t>
+      </w:r>
+      <w:proofErr w:type="spellEnd"/>
+      <w:r>
+        <w:rPr>
+          <w:rFonts w:ascii="Cambria" w:hAnsi="Cambria" w:cstheme="minorHAnsi"/>
+        </w:rPr>
+        <w:t xml:space="preserve"> </w:t>
+      </w:r>
+      <w:proofErr w:type="spellStart"/>
+      <w:r>
+        <w:rPr>
+          <w:rFonts w:ascii="Cambria" w:hAnsi="Cambria" w:cstheme="minorHAnsi"/>
+        </w:rPr>
+        <w:t>toàn</w:t>
+      </w:r>
+      <w:proofErr w:type="spellEnd"/>
+      <w:r>
+        <w:rPr>
+          <w:rFonts w:ascii="Cambria" w:hAnsi="Cambria" w:cstheme="minorHAnsi"/>
+        </w:rPr>
+        <w:t xml:space="preserve"> </w:t>
+      </w:r>
+      <w:proofErr w:type="spellStart"/>
+      <w:r>
+        <w:rPr>
+          <w:rFonts w:ascii="Cambria" w:hAnsi="Cambria" w:cstheme="minorHAnsi"/>
+        </w:rPr>
+        <w:t>số</w:t>
+      </w:r>
+      <w:proofErr w:type="spellEnd"/>
+      <w:r>
+        <w:rPr>
+          <w:rFonts w:ascii="Cambria" w:hAnsi="Cambria" w:cstheme="minorHAnsi"/>
+        </w:rPr>
+        <w:t xml:space="preserve"> </w:t>
+      </w:r>
+      <w:proofErr w:type="spellStart"/>
+      <w:r>
+        <w:rPr>
+          <w:rFonts w:ascii="Cambria" w:hAnsi="Cambria" w:cstheme="minorHAnsi"/>
+        </w:rPr>
+        <w:t>nguyên</w:t>
+      </w:r>
+      <w:proofErr w:type="spellEnd"/>
+      <w:r>
+        <w:rPr>
+          <w:rFonts w:ascii="Cambria" w:hAnsi="Cambria" w:cstheme="minorHAnsi"/>
+        </w:rPr>
+        <w:t xml:space="preserve"> </w:t>
+      </w:r>
+      <w:proofErr w:type="spellStart"/>
+      <w:r>
+        <w:rPr>
+          <w:rFonts w:ascii="Cambria" w:hAnsi="Cambria" w:cstheme="minorHAnsi"/>
+        </w:rPr>
+        <w:t>tố</w:t>
+      </w:r>
+      <w:proofErr w:type="spellEnd"/>
       <w:r>
         <w:rPr>
           <w:rFonts w:ascii="Cambria" w:hAnsi="Cambria" w:cstheme="minorHAnsi"/>
@@ -135,12 +487,98 @@
           <w:rFonts w:ascii="Cambria" w:hAnsi="Cambria" w:cstheme="minorHAnsi"/>
         </w:rPr>
       </w:pPr>
-      <w:r>
-        <w:rPr>
-          <w:rFonts w:ascii="Cambria" w:hAnsi="Cambria" w:cstheme="minorHAnsi"/>
-        </w:rPr>
-        <w:t>Mảng có phải là mảng tăng dần</w:t>
-      </w:r>
+      <w:proofErr w:type="spellStart"/>
+      <w:r>
+        <w:rPr>
+          <w:rFonts w:ascii="Cambria" w:hAnsi="Cambria" w:cstheme="minorHAnsi"/>
+        </w:rPr>
+        <w:t>Mảng</w:t>
+      </w:r>
+      <w:proofErr w:type="spellEnd"/>
+      <w:r>
+        <w:rPr>
+          <w:rFonts w:ascii="Cambria" w:hAnsi="Cambria" w:cstheme="minorHAnsi"/>
+        </w:rPr>
+        <w:t xml:space="preserve"> </w:t>
+      </w:r>
+      <w:proofErr w:type="spellStart"/>
+      <w:r>
+        <w:rPr>
+          <w:rFonts w:ascii="Cambria" w:hAnsi="Cambria" w:cstheme="minorHAnsi"/>
+        </w:rPr>
+        <w:t>có</w:t>
+      </w:r>
+      <w:proofErr w:type="spellEnd"/>
+      <w:r>
+        <w:rPr>
+          <w:rFonts w:ascii="Cambria" w:hAnsi="Cambria" w:cstheme="minorHAnsi"/>
+        </w:rPr>
+        <w:t xml:space="preserve"> </w:t>
+      </w:r>
+      <w:proofErr w:type="spellStart"/>
+      <w:r>
+        <w:rPr>
+          <w:rFonts w:ascii="Cambria" w:hAnsi="Cambria" w:cstheme="minorHAnsi"/>
+        </w:rPr>
+        <w:t>phải</w:t>
+      </w:r>
+      <w:proofErr w:type="spellEnd"/>
+      <w:r>
+        <w:rPr>
+          <w:rFonts w:ascii="Cambria" w:hAnsi="Cambria" w:cstheme="minorHAnsi"/>
+        </w:rPr>
+        <w:t xml:space="preserve"> </w:t>
+      </w:r>
+      <w:proofErr w:type="spellStart"/>
+      <w:r>
+        <w:rPr>
+          <w:rFonts w:ascii="Cambria" w:hAnsi="Cambria" w:cstheme="minorHAnsi"/>
+        </w:rPr>
+        <w:t>là</w:t>
+      </w:r>
+      <w:proofErr w:type="spellEnd"/>
+      <w:r>
+        <w:rPr>
+          <w:rFonts w:ascii="Cambria" w:hAnsi="Cambria" w:cstheme="minorHAnsi"/>
+        </w:rPr>
+        <w:t xml:space="preserve"> </w:t>
+      </w:r>
+      <w:proofErr w:type="spellStart"/>
+      <w:r>
+        <w:rPr>
+          <w:rFonts w:ascii="Cambria" w:hAnsi="Cambria" w:cstheme="minorHAnsi"/>
+        </w:rPr>
+        <w:t>mảng</w:t>
+      </w:r>
+      <w:proofErr w:type="spellEnd"/>
+      <w:r>
+        <w:rPr>
+          <w:rFonts w:ascii="Cambria" w:hAnsi="Cambria" w:cstheme="minorHAnsi"/>
+        </w:rPr>
+        <w:t xml:space="preserve"> </w:t>
+      </w:r>
+      <w:proofErr w:type="spellStart"/>
+      <w:r>
+        <w:rPr>
+          <w:rFonts w:ascii="Cambria" w:hAnsi="Cambria" w:cstheme="minorHAnsi"/>
+        </w:rPr>
+        <w:t>tăng</w:t>
+      </w:r>
+      <w:proofErr w:type="spellEnd"/>
+      <w:r>
+        <w:rPr>
+          <w:rFonts w:ascii="Cambria" w:hAnsi="Cambria" w:cstheme="minorHAnsi"/>
+        </w:rPr>
+        <w:t xml:space="preserve"> </w:t>
+      </w:r>
+      <w:proofErr w:type="spellStart"/>
+      <w:r>
+        <w:rPr>
+          <w:rFonts w:ascii="Cambria" w:hAnsi="Cambria" w:cstheme="minorHAnsi"/>
+        </w:rPr>
+        <w:t>dần</w:t>
+      </w:r>
+      <w:proofErr w:type="spellEnd"/>
       <w:r>
         <w:rPr>
           <w:rFonts w:ascii="Cambria" w:hAnsi="Cambria" w:cstheme="minorHAnsi"/>
@@ -159,12 +597,70 @@
           <w:rFonts w:ascii="Cambria" w:hAnsi="Cambria" w:cstheme="minorHAnsi"/>
         </w:rPr>
       </w:pPr>
-      <w:r>
-        <w:rPr>
-          <w:rFonts w:ascii="Cambria" w:hAnsi="Cambria" w:cstheme="minorHAnsi"/>
-        </w:rPr>
-        <w:t>Các thao tác tính toán</w:t>
-      </w:r>
+      <w:proofErr w:type="spellStart"/>
+      <w:r>
+        <w:rPr>
+          <w:rFonts w:ascii="Cambria" w:hAnsi="Cambria" w:cstheme="minorHAnsi"/>
+        </w:rPr>
+        <w:t>Các</w:t>
+      </w:r>
+      <w:proofErr w:type="spellEnd"/>
+      <w:r>
+        <w:rPr>
+          <w:rFonts w:ascii="Cambria" w:hAnsi="Cambria" w:cstheme="minorHAnsi"/>
+        </w:rPr>
+        <w:t xml:space="preserve"> </w:t>
+      </w:r>
+      <w:proofErr w:type="spellStart"/>
+      <w:r>
+        <w:rPr>
+          <w:rFonts w:ascii="Cambria" w:hAnsi="Cambria" w:cstheme="minorHAnsi"/>
+        </w:rPr>
+        <w:t>thao</w:t>
+      </w:r>
+      <w:proofErr w:type="spellEnd"/>
+      <w:r>
+        <w:rPr>
+          <w:rFonts w:ascii="Cambria" w:hAnsi="Cambria" w:cstheme="minorHAnsi"/>
+        </w:rPr>
+        <w:t xml:space="preserve"> </w:t>
+      </w:r>
+      <w:proofErr w:type="spellStart"/>
+      <w:r>
+        <w:rPr>
+          <w:rFonts w:ascii="Cambria" w:hAnsi="Cambria" w:cstheme="minorHAnsi"/>
+        </w:rPr>
+        <w:t>tác</w:t>
+      </w:r>
+      <w:proofErr w:type="spellEnd"/>
+      <w:r>
+        <w:rPr>
+          <w:rFonts w:ascii="Cambria" w:hAnsi="Cambria" w:cstheme="minorHAnsi"/>
+        </w:rPr>
+        <w:t xml:space="preserve"> </w:t>
+      </w:r>
+      <w:proofErr w:type="spellStart"/>
+      <w:r>
+        <w:rPr>
+          <w:rFonts w:ascii="Cambria" w:hAnsi="Cambria" w:cstheme="minorHAnsi"/>
+        </w:rPr>
+        <w:t>tính</w:t>
+      </w:r>
+      <w:proofErr w:type="spellEnd"/>
+      <w:r>
+        <w:rPr>
+          <w:rFonts w:ascii="Cambria" w:hAnsi="Cambria" w:cstheme="minorHAnsi"/>
+        </w:rPr>
+        <w:t xml:space="preserve"> </w:t>
+      </w:r>
+      <w:proofErr w:type="spellStart"/>
+      <w:r>
+        <w:rPr>
+          <w:rFonts w:ascii="Cambria" w:hAnsi="Cambria" w:cstheme="minorHAnsi"/>
+        </w:rPr>
+        <w:t>toán</w:t>
+      </w:r>
+      <w:proofErr w:type="spellEnd"/>
     </w:p>
     <w:p>
       <w:pPr>
@@ -216,11 +712,145 @@
           <w:rFonts w:ascii="Cambria" w:hAnsi="Cambria" w:cstheme="minorHAnsi"/>
         </w:rPr>
       </w:pPr>
-      <w:r>
-        <w:rPr>
-          <w:rFonts w:ascii="Cambria" w:hAnsi="Cambria" w:cstheme="minorHAnsi"/>
-        </w:rPr>
-        <w:t>Có bao nhiêu số chia hết cho 4 nhưng không chia hết cho 5</w:t>
+      <w:proofErr w:type="spellStart"/>
+      <w:r>
+        <w:rPr>
+          <w:rFonts w:ascii="Cambria" w:hAnsi="Cambria" w:cstheme="minorHAnsi"/>
+        </w:rPr>
+        <w:t>Có</w:t>
+      </w:r>
+      <w:proofErr w:type="spellEnd"/>
+      <w:r>
+        <w:rPr>
+          <w:rFonts w:ascii="Cambria" w:hAnsi="Cambria" w:cstheme="minorHAnsi"/>
+        </w:rPr>
+        <w:t xml:space="preserve"> </w:t>
+      </w:r>
+      <w:proofErr w:type="spellStart"/>
+      <w:r>
+        <w:rPr>
+          <w:rFonts w:ascii="Cambria" w:hAnsi="Cambria" w:cstheme="minorHAnsi"/>
+        </w:rPr>
+        <w:t>bao</w:t>
+      </w:r>
+      <w:proofErr w:type="spellEnd"/>
+      <w:r>
+        <w:rPr>
+          <w:rFonts w:ascii="Cambria" w:hAnsi="Cambria" w:cstheme="minorHAnsi"/>
+        </w:rPr>
+        <w:t xml:space="preserve"> </w:t>
+      </w:r>
+      <w:proofErr w:type="spellStart"/>
+      <w:r>
+        <w:rPr>
+          <w:rFonts w:ascii="Cambria" w:hAnsi="Cambria" w:cstheme="minorHAnsi"/>
+        </w:rPr>
+        <w:t>nhiêu</w:t>
+      </w:r>
+      <w:proofErr w:type="spellEnd"/>
+      <w:r>
+        <w:rPr>
+          <w:rFonts w:ascii="Cambria" w:hAnsi="Cambria" w:cstheme="minorHAnsi"/>
+        </w:rPr>
+        <w:t xml:space="preserve"> </w:t>
+      </w:r>
+      <w:proofErr w:type="spellStart"/>
+      <w:r>
+        <w:rPr>
+          <w:rFonts w:ascii="Cambria" w:hAnsi="Cambria" w:cstheme="minorHAnsi"/>
+        </w:rPr>
+        <w:t>số</w:t>
+      </w:r>
+      <w:proofErr w:type="spellEnd"/>
+      <w:r>
+        <w:rPr>
+          <w:rFonts w:ascii="Cambria" w:hAnsi="Cambria" w:cstheme="minorHAnsi"/>
+        </w:rPr>
+        <w:t xml:space="preserve"> chia </w:t>
+      </w:r>
+      <w:proofErr w:type="spellStart"/>
+      <w:r>
+        <w:rPr>
+          <w:rFonts w:ascii="Cambria" w:hAnsi="Cambria" w:cstheme="minorHAnsi"/>
+        </w:rPr>
+        <w:t>hết</w:t>
+      </w:r>
+      <w:proofErr w:type="spellEnd"/>
+      <w:r>
+        <w:rPr>
+          <w:rFonts w:ascii="Cambria" w:hAnsi="Cambria" w:cstheme="minorHAnsi"/>
+        </w:rPr>
+        <w:t xml:space="preserve"> </w:t>
+      </w:r>
+      <w:proofErr w:type="spellStart"/>
+      <w:r>
+        <w:rPr>
+          <w:rFonts w:ascii="Cambria" w:hAnsi="Cambria" w:cstheme="minorHAnsi"/>
+        </w:rPr>
+        <w:t>cho</w:t>
+      </w:r>
+      <w:proofErr w:type="spellEnd"/>
+      <w:r>
+        <w:rPr>
+          <w:rFonts w:ascii="Cambria" w:hAnsi="Cambria" w:cstheme="minorHAnsi"/>
+        </w:rPr>
+        <w:t xml:space="preserve"> 4 </w:t>
+      </w:r>
+      <w:proofErr w:type="spellStart"/>
+      <w:r>
+        <w:rPr>
+          <w:rFonts w:ascii="Cambria" w:hAnsi="Cambria" w:cstheme="minorHAnsi"/>
+        </w:rPr>
+        <w:t>nhưng</w:t>
+      </w:r>
+      <w:proofErr w:type="spellEnd"/>
+      <w:r>
+        <w:rPr>
+          <w:rFonts w:ascii="Cambria" w:hAnsi="Cambria" w:cstheme="minorHAnsi"/>
+        </w:rPr>
+        <w:t xml:space="preserve"> </w:t>
+      </w:r>
+      <w:proofErr w:type="spellStart"/>
+      <w:r>
+        <w:rPr>
+          <w:rFonts w:ascii="Cambria" w:hAnsi="Cambria" w:cstheme="minorHAnsi"/>
+        </w:rPr>
+        <w:t>không</w:t>
+      </w:r>
+      <w:proofErr w:type="spellEnd"/>
+      <w:r>
+        <w:rPr>
+          <w:rFonts w:ascii="Cambria" w:hAnsi="Cambria" w:cstheme="minorHAnsi"/>
+        </w:rPr>
+        <w:t xml:space="preserve"> chia </w:t>
+      </w:r>
+      <w:proofErr w:type="spellStart"/>
+      <w:r>
+        <w:rPr>
+          <w:rFonts w:ascii="Cambria" w:hAnsi="Cambria" w:cstheme="minorHAnsi"/>
+        </w:rPr>
+        <w:t>hết</w:t>
+      </w:r>
+      <w:proofErr w:type="spellEnd"/>
+      <w:r>
+        <w:rPr>
+          <w:rFonts w:ascii="Cambria" w:hAnsi="Cambria" w:cstheme="minorHAnsi"/>
+        </w:rPr>
+        <w:t xml:space="preserve"> </w:t>
+      </w:r>
+      <w:proofErr w:type="spellStart"/>
+      <w:r>
+        <w:rPr>
+          <w:rFonts w:ascii="Cambria" w:hAnsi="Cambria" w:cstheme="minorHAnsi"/>
+        </w:rPr>
+        <w:t>cho</w:t>
+      </w:r>
+      <w:proofErr w:type="spellEnd"/>
+      <w:r>
+        <w:rPr>
+          <w:rFonts w:ascii="Cambria" w:hAnsi="Cambria" w:cstheme="minorHAnsi"/>
+        </w:rPr>
+        <w:t xml:space="preserve"> 5</w:t>
       </w:r>
     </w:p>
     <w:p>
@@ -234,12 +864,112 @@
           <w:rFonts w:ascii="Cambria" w:hAnsi="Cambria" w:cstheme="minorHAnsi"/>
         </w:rPr>
       </w:pPr>
-      <w:r>
-        <w:rPr>
-          <w:rFonts w:ascii="Cambria" w:hAnsi="Cambria" w:cstheme="minorHAnsi"/>
-        </w:rPr>
-        <w:t>Tổng các số nguyên tố có trong mảng</w:t>
-      </w:r>
+      <w:proofErr w:type="spellStart"/>
+      <w:r>
+        <w:rPr>
+          <w:rFonts w:ascii="Cambria" w:hAnsi="Cambria" w:cstheme="minorHAnsi"/>
+        </w:rPr>
+        <w:t>Tổng</w:t>
+      </w:r>
+      <w:proofErr w:type="spellEnd"/>
+      <w:r>
+        <w:rPr>
+          <w:rFonts w:ascii="Cambria" w:hAnsi="Cambria" w:cstheme="minorHAnsi"/>
+        </w:rPr>
+        <w:t xml:space="preserve"> </w:t>
+      </w:r>
+      <w:proofErr w:type="spellStart"/>
+      <w:r>
+        <w:rPr>
+          <w:rFonts w:ascii="Cambria" w:hAnsi="Cambria" w:cstheme="minorHAnsi"/>
+        </w:rPr>
+        <w:t>các</w:t>
+      </w:r>
+      <w:proofErr w:type="spellEnd"/>
+      <w:r>
+        <w:rPr>
+          <w:rFonts w:ascii="Cambria" w:hAnsi="Cambria" w:cstheme="minorHAnsi"/>
+        </w:rPr>
+        <w:t xml:space="preserve"> </w:t>
+      </w:r>
+      <w:proofErr w:type="spellStart"/>
+      <w:r>
+        <w:rPr>
+          <w:rFonts w:ascii="Cambria" w:hAnsi="Cambria" w:cstheme="minorHAnsi"/>
+        </w:rPr>
+        <w:t>số</w:t>
+      </w:r>
+      <w:proofErr w:type="spellEnd"/>
+      <w:r>
+        <w:rPr>
+          <w:rFonts w:ascii="Cambria" w:hAnsi="Cambria" w:cstheme="minorHAnsi"/>
+        </w:rPr>
+        <w:t xml:space="preserve"> </w:t>
+      </w:r>
+      <w:proofErr w:type="spellStart"/>
+      <w:r>
+        <w:rPr>
+          <w:rFonts w:ascii="Cambria" w:hAnsi="Cambria" w:cstheme="minorHAnsi"/>
+        </w:rPr>
+        <w:t>nguyên</w:t>
+      </w:r>
+      <w:proofErr w:type="spellEnd"/>
+      <w:r>
+        <w:rPr>
+          <w:rFonts w:ascii="Cambria" w:hAnsi="Cambria" w:cstheme="minorHAnsi"/>
+        </w:rPr>
+        <w:t xml:space="preserve"> </w:t>
+      </w:r>
+      <w:proofErr w:type="spellStart"/>
+      <w:r>
+        <w:rPr>
+          <w:rFonts w:ascii="Cambria" w:hAnsi="Cambria" w:cstheme="minorHAnsi"/>
+        </w:rPr>
+        <w:t>tố</w:t>
+      </w:r>
+      <w:proofErr w:type="spellEnd"/>
+      <w:r>
+        <w:rPr>
+          <w:rFonts w:ascii="Cambria" w:hAnsi="Cambria" w:cstheme="minorHAnsi"/>
+        </w:rPr>
+        <w:t xml:space="preserve"> </w:t>
+      </w:r>
+      <w:proofErr w:type="spellStart"/>
+      <w:r>
+        <w:rPr>
+          <w:rFonts w:ascii="Cambria" w:hAnsi="Cambria" w:cstheme="minorHAnsi"/>
+        </w:rPr>
+        <w:t>có</w:t>
+      </w:r>
+      <w:proofErr w:type="spellEnd"/>
+      <w:r>
+        <w:rPr>
+          <w:rFonts w:ascii="Cambria" w:hAnsi="Cambria" w:cstheme="minorHAnsi"/>
+        </w:rPr>
+        <w:t xml:space="preserve"> </w:t>
+      </w:r>
+      <w:proofErr w:type="spellStart"/>
+      <w:r>
+        <w:rPr>
+          <w:rFonts w:ascii="Cambria" w:hAnsi="Cambria" w:cstheme="minorHAnsi"/>
+        </w:rPr>
+        <w:t>trong</w:t>
+      </w:r>
+      <w:proofErr w:type="spellEnd"/>
+      <w:r>
+        <w:rPr>
+          <w:rFonts w:ascii="Cambria" w:hAnsi="Cambria" w:cstheme="minorHAnsi"/>
+        </w:rPr>
+        <w:t xml:space="preserve"> </w:t>
+      </w:r>
+      <w:proofErr w:type="spellStart"/>
+      <w:r>
+        <w:rPr>
+          <w:rFonts w:ascii="Cambria" w:hAnsi="Cambria" w:cstheme="minorHAnsi"/>
+        </w:rPr>
+        <w:t>mảng</w:t>
+      </w:r>
+      <w:proofErr w:type="spellEnd"/>
     </w:p>
     <w:p>
       <w:pPr>
@@ -252,12 +982,70 @@
           <w:rFonts w:ascii="Cambria" w:hAnsi="Cambria" w:cstheme="minorHAnsi"/>
         </w:rPr>
       </w:pPr>
-      <w:r>
-        <w:rPr>
-          <w:rFonts w:ascii="Cambria" w:hAnsi="Cambria" w:cstheme="minorHAnsi"/>
-        </w:rPr>
-        <w:t>Các thao tác tìm kiếm</w:t>
-      </w:r>
+      <w:proofErr w:type="spellStart"/>
+      <w:r>
+        <w:rPr>
+          <w:rFonts w:ascii="Cambria" w:hAnsi="Cambria" w:cstheme="minorHAnsi"/>
+        </w:rPr>
+        <w:t>Các</w:t>
+      </w:r>
+      <w:proofErr w:type="spellEnd"/>
+      <w:r>
+        <w:rPr>
+          <w:rFonts w:ascii="Cambria" w:hAnsi="Cambria" w:cstheme="minorHAnsi"/>
+        </w:rPr>
+        <w:t xml:space="preserve"> </w:t>
+      </w:r>
+      <w:proofErr w:type="spellStart"/>
+      <w:r>
+        <w:rPr>
+          <w:rFonts w:ascii="Cambria" w:hAnsi="Cambria" w:cstheme="minorHAnsi"/>
+        </w:rPr>
+        <w:t>thao</w:t>
+      </w:r>
+      <w:proofErr w:type="spellEnd"/>
+      <w:r>
+        <w:rPr>
+          <w:rFonts w:ascii="Cambria" w:hAnsi="Cambria" w:cstheme="minorHAnsi"/>
+        </w:rPr>
+        <w:t xml:space="preserve"> </w:t>
+      </w:r>
+      <w:proofErr w:type="spellStart"/>
+      <w:r>
+        <w:rPr>
+          <w:rFonts w:ascii="Cambria" w:hAnsi="Cambria" w:cstheme="minorHAnsi"/>
+        </w:rPr>
+        <w:t>tác</w:t>
+      </w:r>
+      <w:proofErr w:type="spellEnd"/>
+      <w:r>
+        <w:rPr>
+          <w:rFonts w:ascii="Cambria" w:hAnsi="Cambria" w:cstheme="minorHAnsi"/>
+        </w:rPr>
+        <w:t xml:space="preserve"> </w:t>
+      </w:r>
+      <w:proofErr w:type="spellStart"/>
+      <w:r>
+        <w:rPr>
+          <w:rFonts w:ascii="Cambria" w:hAnsi="Cambria" w:cstheme="minorHAnsi"/>
+        </w:rPr>
+        <w:t>tìm</w:t>
+      </w:r>
+      <w:proofErr w:type="spellEnd"/>
+      <w:r>
+        <w:rPr>
+          <w:rFonts w:ascii="Cambria" w:hAnsi="Cambria" w:cstheme="minorHAnsi"/>
+        </w:rPr>
+        <w:t xml:space="preserve"> </w:t>
+      </w:r>
+      <w:proofErr w:type="spellStart"/>
+      <w:r>
+        <w:rPr>
+          <w:rFonts w:ascii="Cambria" w:hAnsi="Cambria" w:cstheme="minorHAnsi"/>
+        </w:rPr>
+        <w:t>kiếm</w:t>
+      </w:r>
+      <w:proofErr w:type="spellEnd"/>
     </w:p>
     <w:p>
       <w:pPr>
@@ -270,12 +1058,126 @@
           <w:rFonts w:ascii="Cambria" w:hAnsi="Cambria" w:cstheme="minorHAnsi"/>
         </w:rPr>
       </w:pPr>
-      <w:r>
-        <w:rPr>
-          <w:rFonts w:ascii="Cambria" w:hAnsi="Cambria" w:cstheme="minorHAnsi"/>
-        </w:rPr>
-        <w:t>Vị trí cuối cùng của phần tử x trong mảng</w:t>
-      </w:r>
+      <w:proofErr w:type="spellStart"/>
+      <w:r>
+        <w:rPr>
+          <w:rFonts w:ascii="Cambria" w:hAnsi="Cambria" w:cstheme="minorHAnsi"/>
+        </w:rPr>
+        <w:t>Vị</w:t>
+      </w:r>
+      <w:proofErr w:type="spellEnd"/>
+      <w:r>
+        <w:rPr>
+          <w:rFonts w:ascii="Cambria" w:hAnsi="Cambria" w:cstheme="minorHAnsi"/>
+        </w:rPr>
+        <w:t xml:space="preserve"> </w:t>
+      </w:r>
+      <w:proofErr w:type="spellStart"/>
+      <w:r>
+        <w:rPr>
+          <w:rFonts w:ascii="Cambria" w:hAnsi="Cambria" w:cstheme="minorHAnsi"/>
+        </w:rPr>
+        <w:t>trí</w:t>
+      </w:r>
+      <w:proofErr w:type="spellEnd"/>
+      <w:r>
+        <w:rPr>
+          <w:rFonts w:ascii="Cambria" w:hAnsi="Cambria" w:cstheme="minorHAnsi"/>
+        </w:rPr>
+        <w:t xml:space="preserve"> </w:t>
+      </w:r>
+      <w:proofErr w:type="spellStart"/>
+      <w:r>
+        <w:rPr>
+          <w:rFonts w:ascii="Cambria" w:hAnsi="Cambria" w:cstheme="minorHAnsi"/>
+        </w:rPr>
+        <w:t>cuối</w:t>
+      </w:r>
+      <w:proofErr w:type="spellEnd"/>
+      <w:r>
+        <w:rPr>
+          <w:rFonts w:ascii="Cambria" w:hAnsi="Cambria" w:cstheme="minorHAnsi"/>
+        </w:rPr>
+        <w:t xml:space="preserve"> </w:t>
+      </w:r>
+      <w:proofErr w:type="spellStart"/>
+      <w:r>
+        <w:rPr>
+          <w:rFonts w:ascii="Cambria" w:hAnsi="Cambria" w:cstheme="minorHAnsi"/>
+        </w:rPr>
+        <w:t>cùng</w:t>
+      </w:r>
+      <w:proofErr w:type="spellEnd"/>
+      <w:r>
+        <w:rPr>
+          <w:rFonts w:ascii="Cambria" w:hAnsi="Cambria" w:cstheme="minorHAnsi"/>
+        </w:rPr>
+        <w:t xml:space="preserve"> </w:t>
+      </w:r>
+      <w:proofErr w:type="spellStart"/>
+      <w:r>
+        <w:rPr>
+          <w:rFonts w:ascii="Cambria" w:hAnsi="Cambria" w:cstheme="minorHAnsi"/>
+        </w:rPr>
+        <w:t>của</w:t>
+      </w:r>
+      <w:proofErr w:type="spellEnd"/>
+      <w:r>
+        <w:rPr>
+          <w:rFonts w:ascii="Cambria" w:hAnsi="Cambria" w:cstheme="minorHAnsi"/>
+        </w:rPr>
+        <w:t xml:space="preserve"> </w:t>
+      </w:r>
+      <w:proofErr w:type="spellStart"/>
+      <w:r>
+        <w:rPr>
+          <w:rFonts w:ascii="Cambria" w:hAnsi="Cambria" w:cstheme="minorHAnsi"/>
+        </w:rPr>
+        <w:t>phần</w:t>
+      </w:r>
+      <w:proofErr w:type="spellEnd"/>
+      <w:r>
+        <w:rPr>
+          <w:rFonts w:ascii="Cambria" w:hAnsi="Cambria" w:cstheme="minorHAnsi"/>
+        </w:rPr>
+        <w:t xml:space="preserve"> </w:t>
+      </w:r>
+      <w:proofErr w:type="spellStart"/>
+      <w:r>
+        <w:rPr>
+          <w:rFonts w:ascii="Cambria" w:hAnsi="Cambria" w:cstheme="minorHAnsi"/>
+        </w:rPr>
+        <w:t>tử</w:t>
+      </w:r>
+      <w:proofErr w:type="spellEnd"/>
+      <w:r>
+        <w:rPr>
+          <w:rFonts w:ascii="Cambria" w:hAnsi="Cambria" w:cstheme="minorHAnsi"/>
+        </w:rPr>
+        <w:t xml:space="preserve"> x </w:t>
+      </w:r>
+      <w:proofErr w:type="spellStart"/>
+      <w:r>
+        <w:rPr>
+          <w:rFonts w:ascii="Cambria" w:hAnsi="Cambria" w:cstheme="minorHAnsi"/>
+        </w:rPr>
+        <w:t>trong</w:t>
+      </w:r>
+      <w:proofErr w:type="spellEnd"/>
+      <w:r>
+        <w:rPr>
+          <w:rFonts w:ascii="Cambria" w:hAnsi="Cambria" w:cstheme="minorHAnsi"/>
+        </w:rPr>
+        <w:t xml:space="preserve"> </w:t>
+      </w:r>
+      <w:proofErr w:type="spellStart"/>
+      <w:r>
+        <w:rPr>
+          <w:rFonts w:ascii="Cambria" w:hAnsi="Cambria" w:cstheme="minorHAnsi"/>
+        </w:rPr>
+        <w:t>mảng</w:t>
+      </w:r>
+      <w:proofErr w:type="spellEnd"/>
     </w:p>
     <w:p>
       <w:pPr>
@@ -288,12 +1190,154 @@
           <w:rFonts w:ascii="Cambria" w:hAnsi="Cambria" w:cstheme="minorHAnsi"/>
         </w:rPr>
       </w:pPr>
-      <w:r>
-        <w:rPr>
-          <w:rFonts w:ascii="Cambria" w:hAnsi="Cambria" w:cstheme="minorHAnsi"/>
-        </w:rPr>
-        <w:t>Vị trí số nguyên tố đầu tiên trong mảng nếu có</w:t>
-      </w:r>
+      <w:proofErr w:type="spellStart"/>
+      <w:r>
+        <w:rPr>
+          <w:rFonts w:ascii="Cambria" w:hAnsi="Cambria" w:cstheme="minorHAnsi"/>
+        </w:rPr>
+        <w:t>Vị</w:t>
+      </w:r>
+      <w:proofErr w:type="spellEnd"/>
+      <w:r>
+        <w:rPr>
+          <w:rFonts w:ascii="Cambria" w:hAnsi="Cambria" w:cstheme="minorHAnsi"/>
+        </w:rPr>
+        <w:t xml:space="preserve"> </w:t>
+      </w:r>
+      <w:proofErr w:type="spellStart"/>
+      <w:r>
+        <w:rPr>
+          <w:rFonts w:ascii="Cambria" w:hAnsi="Cambria" w:cstheme="minorHAnsi"/>
+        </w:rPr>
+        <w:t>trí</w:t>
+      </w:r>
+      <w:proofErr w:type="spellEnd"/>
+      <w:r>
+        <w:rPr>
+          <w:rFonts w:ascii="Cambria" w:hAnsi="Cambria" w:cstheme="minorHAnsi"/>
+        </w:rPr>
+        <w:t xml:space="preserve"> </w:t>
+      </w:r>
+      <w:proofErr w:type="spellStart"/>
+      <w:r>
+        <w:rPr>
+          <w:rFonts w:ascii="Cambria" w:hAnsi="Cambria" w:cstheme="minorHAnsi"/>
+        </w:rPr>
+        <w:t>số</w:t>
+      </w:r>
+      <w:proofErr w:type="spellEnd"/>
+      <w:r>
+        <w:rPr>
+          <w:rFonts w:ascii="Cambria" w:hAnsi="Cambria" w:cstheme="minorHAnsi"/>
+        </w:rPr>
+        <w:t xml:space="preserve"> </w:t>
+      </w:r>
+      <w:proofErr w:type="spellStart"/>
+      <w:r>
+        <w:rPr>
+          <w:rFonts w:ascii="Cambria" w:hAnsi="Cambria" w:cstheme="minorHAnsi"/>
+        </w:rPr>
+        <w:t>nguyên</w:t>
+      </w:r>
+      <w:proofErr w:type="spellEnd"/>
+      <w:r>
+        <w:rPr>
+          <w:rFonts w:ascii="Cambria" w:hAnsi="Cambria" w:cstheme="minorHAnsi"/>
+        </w:rPr>
+        <w:t xml:space="preserve"> </w:t>
+      </w:r>
+      <w:proofErr w:type="spellStart"/>
+      <w:r>
+        <w:rPr>
+          <w:rFonts w:ascii="Cambria" w:hAnsi="Cambria" w:cstheme="minorHAnsi"/>
+        </w:rPr>
+        <w:t>tố</w:t>
+      </w:r>
+      <w:proofErr w:type="spellEnd"/>
+      <w:r>
+        <w:rPr>
+          <w:rFonts w:ascii="Cambria" w:hAnsi="Cambria" w:cstheme="minorHAnsi"/>
+        </w:rPr>
+        <w:t xml:space="preserve"> </w:t>
+      </w:r>
+      <w:proofErr w:type="spellStart"/>
+      <w:r>
+        <w:rPr>
+          <w:rFonts w:ascii="Cambria" w:hAnsi="Cambria" w:cstheme="minorHAnsi"/>
+        </w:rPr>
+        <w:t>đầu</w:t>
+      </w:r>
+      <w:proofErr w:type="spellEnd"/>
+      <w:r>
+        <w:rPr>
+          <w:rFonts w:ascii="Cambria" w:hAnsi="Cambria" w:cstheme="minorHAnsi"/>
+        </w:rPr>
+        <w:t xml:space="preserve"> </w:t>
+      </w:r>
+      <w:proofErr w:type="spellStart"/>
+      <w:r>
+        <w:rPr>
+          <w:rFonts w:ascii="Cambria" w:hAnsi="Cambria" w:cstheme="minorHAnsi"/>
+        </w:rPr>
+        <w:t>tiên</w:t>
+      </w:r>
+      <w:proofErr w:type="spellEnd"/>
+      <w:r>
+        <w:rPr>
+          <w:rFonts w:ascii="Cambria" w:hAnsi="Cambria" w:cstheme="minorHAnsi"/>
+        </w:rPr>
+        <w:t xml:space="preserve"> </w:t>
+      </w:r>
+      <w:proofErr w:type="spellStart"/>
+      <w:r>
+        <w:rPr>
+          <w:rFonts w:ascii="Cambria" w:hAnsi="Cambria" w:cstheme="minorHAnsi"/>
+        </w:rPr>
+        <w:t>trong</w:t>
+      </w:r>
+      <w:proofErr w:type="spellEnd"/>
+      <w:r>
+        <w:rPr>
+          <w:rFonts w:ascii="Cambria" w:hAnsi="Cambria" w:cstheme="minorHAnsi"/>
+        </w:rPr>
+        <w:t xml:space="preserve"> </w:t>
+      </w:r>
+      <w:proofErr w:type="spellStart"/>
+      <w:r>
+        <w:rPr>
+          <w:rFonts w:ascii="Cambria" w:hAnsi="Cambria" w:cstheme="minorHAnsi"/>
+        </w:rPr>
+        <w:t>mảng</w:t>
+      </w:r>
+      <w:proofErr w:type="spellEnd"/>
+      <w:r>
+        <w:rPr>
+          <w:rFonts w:ascii="Cambria" w:hAnsi="Cambria" w:cstheme="minorHAnsi"/>
+        </w:rPr>
+        <w:t xml:space="preserve"> </w:t>
+      </w:r>
+      <w:proofErr w:type="spellStart"/>
+      <w:r>
+        <w:rPr>
+          <w:rFonts w:ascii="Cambria" w:hAnsi="Cambria" w:cstheme="minorHAnsi"/>
+        </w:rPr>
+        <w:t>nếu</w:t>
+      </w:r>
+      <w:proofErr w:type="spellEnd"/>
+      <w:r>
+        <w:rPr>
+          <w:rFonts w:ascii="Cambria" w:hAnsi="Cambria" w:cstheme="minorHAnsi"/>
+        </w:rPr>
+        <w:t xml:space="preserve"> </w:t>
+      </w:r>
+      <w:proofErr w:type="spellStart"/>
+      <w:r>
+        <w:rPr>
+          <w:rFonts w:ascii="Cambria" w:hAnsi="Cambria" w:cstheme="minorHAnsi"/>
+        </w:rPr>
+        <w:t>có</w:t>
+      </w:r>
+      <w:proofErr w:type="spellEnd"/>
     </w:p>
     <w:p>
       <w:pPr>
@@ -306,12 +1350,98 @@
           <w:rFonts w:ascii="Cambria" w:hAnsi="Cambria" w:cstheme="minorHAnsi"/>
         </w:rPr>
       </w:pPr>
-      <w:r>
-        <w:rPr>
-          <w:rFonts w:ascii="Cambria" w:hAnsi="Cambria" w:cstheme="minorHAnsi"/>
-        </w:rPr>
-        <w:t>Tìm số dương nhỏ nhất trong mảng</w:t>
-      </w:r>
+      <w:proofErr w:type="spellStart"/>
+      <w:r>
+        <w:rPr>
+          <w:rFonts w:ascii="Cambria" w:hAnsi="Cambria" w:cstheme="minorHAnsi"/>
+        </w:rPr>
+        <w:t>Tìm</w:t>
+      </w:r>
+      <w:proofErr w:type="spellEnd"/>
+      <w:r>
+        <w:rPr>
+          <w:rFonts w:ascii="Cambria" w:hAnsi="Cambria" w:cstheme="minorHAnsi"/>
+        </w:rPr>
+        <w:t xml:space="preserve"> </w:t>
+      </w:r>
+      <w:proofErr w:type="spellStart"/>
+      <w:r>
+        <w:rPr>
+          <w:rFonts w:ascii="Cambria" w:hAnsi="Cambria" w:cstheme="minorHAnsi"/>
+        </w:rPr>
+        <w:t>số</w:t>
+      </w:r>
+      <w:proofErr w:type="spellEnd"/>
+      <w:r>
+        <w:rPr>
+          <w:rFonts w:ascii="Cambria" w:hAnsi="Cambria" w:cstheme="minorHAnsi"/>
+        </w:rPr>
+        <w:t xml:space="preserve"> </w:t>
+      </w:r>
+      <w:proofErr w:type="spellStart"/>
+      <w:r>
+        <w:rPr>
+          <w:rFonts w:ascii="Cambria" w:hAnsi="Cambria" w:cstheme="minorHAnsi"/>
+        </w:rPr>
+        <w:t>dương</w:t>
+      </w:r>
+      <w:proofErr w:type="spellEnd"/>
+      <w:r>
+        <w:rPr>
+          <w:rFonts w:ascii="Cambria" w:hAnsi="Cambria" w:cstheme="minorHAnsi"/>
+        </w:rPr>
+        <w:t xml:space="preserve"> </w:t>
+      </w:r>
+      <w:proofErr w:type="spellStart"/>
+      <w:r>
+        <w:rPr>
+          <w:rFonts w:ascii="Cambria" w:hAnsi="Cambria" w:cstheme="minorHAnsi"/>
+        </w:rPr>
+        <w:t>nhỏ</w:t>
+      </w:r>
+      <w:proofErr w:type="spellEnd"/>
+      <w:r>
+        <w:rPr>
+          <w:rFonts w:ascii="Cambria" w:hAnsi="Cambria" w:cstheme="minorHAnsi"/>
+        </w:rPr>
+        <w:t xml:space="preserve"> </w:t>
+      </w:r>
+      <w:proofErr w:type="spellStart"/>
+      <w:r>
+        <w:rPr>
+          <w:rFonts w:ascii="Cambria" w:hAnsi="Cambria" w:cstheme="minorHAnsi"/>
+        </w:rPr>
+        <w:t>nhất</w:t>
+      </w:r>
+      <w:proofErr w:type="spellEnd"/>
+      <w:r>
+        <w:rPr>
+          <w:rFonts w:ascii="Cambria" w:hAnsi="Cambria" w:cstheme="minorHAnsi"/>
+        </w:rPr>
+        <w:t xml:space="preserve"> </w:t>
+      </w:r>
+      <w:proofErr w:type="spellStart"/>
+      <w:r>
+        <w:rPr>
+          <w:rFonts w:ascii="Cambria" w:hAnsi="Cambria" w:cstheme="minorHAnsi"/>
+        </w:rPr>
+        <w:t>trong</w:t>
+      </w:r>
+      <w:proofErr w:type="spellEnd"/>
+      <w:r>
+        <w:rPr>
+          <w:rFonts w:ascii="Cambria" w:hAnsi="Cambria" w:cstheme="minorHAnsi"/>
+        </w:rPr>
+        <w:t xml:space="preserve"> </w:t>
+      </w:r>
+      <w:proofErr w:type="spellStart"/>
+      <w:r>
+        <w:rPr>
+          <w:rFonts w:ascii="Cambria" w:hAnsi="Cambria" w:cstheme="minorHAnsi"/>
+        </w:rPr>
+        <w:t>mảng</w:t>
+      </w:r>
+      <w:proofErr w:type="spellEnd"/>
     </w:p>
     <w:p>
       <w:pPr>
@@ -431,12 +1561,70 @@
           <w:rFonts w:ascii="Cambria" w:hAnsi="Cambria" w:cstheme="minorHAnsi"/>
         </w:rPr>
       </w:pPr>
-      <w:r>
-        <w:rPr>
-          <w:rFonts w:ascii="Cambria" w:hAnsi="Cambria" w:cstheme="minorHAnsi"/>
-        </w:rPr>
-        <w:t>Các thao tác xử lý</w:t>
-      </w:r>
+      <w:proofErr w:type="spellStart"/>
+      <w:r>
+        <w:rPr>
+          <w:rFonts w:ascii="Cambria" w:hAnsi="Cambria" w:cstheme="minorHAnsi"/>
+        </w:rPr>
+        <w:t>Các</w:t>
+      </w:r>
+      <w:proofErr w:type="spellEnd"/>
+      <w:r>
+        <w:rPr>
+          <w:rFonts w:ascii="Cambria" w:hAnsi="Cambria" w:cstheme="minorHAnsi"/>
+        </w:rPr>
+        <w:t xml:space="preserve"> </w:t>
+      </w:r>
+      <w:proofErr w:type="spellStart"/>
+      <w:r>
+        <w:rPr>
+          <w:rFonts w:ascii="Cambria" w:hAnsi="Cambria" w:cstheme="minorHAnsi"/>
+        </w:rPr>
+        <w:t>thao</w:t>
+      </w:r>
+      <w:proofErr w:type="spellEnd"/>
+      <w:r>
+        <w:rPr>
+          <w:rFonts w:ascii="Cambria" w:hAnsi="Cambria" w:cstheme="minorHAnsi"/>
+        </w:rPr>
+        <w:t xml:space="preserve"> </w:t>
+      </w:r>
+      <w:proofErr w:type="spellStart"/>
+      <w:r>
+        <w:rPr>
+          <w:rFonts w:ascii="Cambria" w:hAnsi="Cambria" w:cstheme="minorHAnsi"/>
+        </w:rPr>
+        <w:t>tác</w:t>
+      </w:r>
+      <w:proofErr w:type="spellEnd"/>
+      <w:r>
+        <w:rPr>
+          <w:rFonts w:ascii="Cambria" w:hAnsi="Cambria" w:cstheme="minorHAnsi"/>
+        </w:rPr>
+        <w:t xml:space="preserve"> </w:t>
+      </w:r>
+      <w:proofErr w:type="spellStart"/>
+      <w:r>
+        <w:rPr>
+          <w:rFonts w:ascii="Cambria" w:hAnsi="Cambria" w:cstheme="minorHAnsi"/>
+        </w:rPr>
+        <w:t>xử</w:t>
+      </w:r>
+      <w:proofErr w:type="spellEnd"/>
+      <w:r>
+        <w:rPr>
+          <w:rFonts w:ascii="Cambria" w:hAnsi="Cambria" w:cstheme="minorHAnsi"/>
+        </w:rPr>
+        <w:t xml:space="preserve"> </w:t>
+      </w:r>
+      <w:proofErr w:type="spellStart"/>
+      <w:r>
+        <w:rPr>
+          <w:rFonts w:ascii="Cambria" w:hAnsi="Cambria" w:cstheme="minorHAnsi"/>
+        </w:rPr>
+        <w:t>lý</w:t>
+      </w:r>
+      <w:proofErr w:type="spellEnd"/>
     </w:p>
     <w:p>
       <w:pPr>
@@ -449,11 +1637,159 @@
           <w:rFonts w:ascii="Cambria" w:hAnsi="Cambria" w:cstheme="minorHAnsi"/>
         </w:rPr>
       </w:pPr>
-      <w:r>
-        <w:rPr>
-          <w:rFonts w:ascii="Cambria" w:hAnsi="Cambria" w:cstheme="minorHAnsi"/>
-        </w:rPr>
-        <w:t>Tách các số nguyên tố có trong mảng a đưa vào mảng b.</w:t>
+      <w:proofErr w:type="spellStart"/>
+      <w:r>
+        <w:rPr>
+          <w:rFonts w:ascii="Cambria" w:hAnsi="Cambria" w:cstheme="minorHAnsi"/>
+        </w:rPr>
+        <w:t>Tách</w:t>
+      </w:r>
+      <w:proofErr w:type="spellEnd"/>
+      <w:r>
+        <w:rPr>
+          <w:rFonts w:ascii="Cambria" w:hAnsi="Cambria" w:cstheme="minorHAnsi"/>
+        </w:rPr>
+        <w:t xml:space="preserve"> </w:t>
+      </w:r>
+      <w:proofErr w:type="spellStart"/>
+      <w:r>
+        <w:rPr>
+          <w:rFonts w:ascii="Cambria" w:hAnsi="Cambria" w:cstheme="minorHAnsi"/>
+        </w:rPr>
+        <w:t>các</w:t>
+      </w:r>
+      <w:proofErr w:type="spellEnd"/>
+      <w:r>
+        <w:rPr>
+          <w:rFonts w:ascii="Cambria" w:hAnsi="Cambria" w:cstheme="minorHAnsi"/>
+        </w:rPr>
+        <w:t xml:space="preserve"> </w:t>
+      </w:r>
+      <w:proofErr w:type="spellStart"/>
+      <w:r>
+        <w:rPr>
+          <w:rFonts w:ascii="Cambria" w:hAnsi="Cambria" w:cstheme="minorHAnsi"/>
+        </w:rPr>
+        <w:t>số</w:t>
+      </w:r>
+      <w:proofErr w:type="spellEnd"/>
+      <w:r>
+        <w:rPr>
+          <w:rFonts w:ascii="Cambria" w:hAnsi="Cambria" w:cstheme="minorHAnsi"/>
+        </w:rPr>
+        <w:t xml:space="preserve"> </w:t>
+      </w:r>
+      <w:proofErr w:type="spellStart"/>
+      <w:r>
+        <w:rPr>
+          <w:rFonts w:ascii="Cambria" w:hAnsi="Cambria" w:cstheme="minorHAnsi"/>
+        </w:rPr>
+        <w:t>nguyên</w:t>
+      </w:r>
+      <w:proofErr w:type="spellEnd"/>
+      <w:r>
+        <w:rPr>
+          <w:rFonts w:ascii="Cambria" w:hAnsi="Cambria" w:cstheme="minorHAnsi"/>
+        </w:rPr>
+        <w:t xml:space="preserve"> </w:t>
+      </w:r>
+      <w:proofErr w:type="spellStart"/>
+      <w:r>
+        <w:rPr>
+          <w:rFonts w:ascii="Cambria" w:hAnsi="Cambria" w:cstheme="minorHAnsi"/>
+        </w:rPr>
+        <w:t>tố</w:t>
+      </w:r>
+      <w:proofErr w:type="spellEnd"/>
+      <w:r>
+        <w:rPr>
+          <w:rFonts w:ascii="Cambria" w:hAnsi="Cambria" w:cstheme="minorHAnsi"/>
+        </w:rPr>
+        <w:t xml:space="preserve"> </w:t>
+      </w:r>
+      <w:proofErr w:type="spellStart"/>
+      <w:r>
+        <w:rPr>
+          <w:rFonts w:ascii="Cambria" w:hAnsi="Cambria" w:cstheme="minorHAnsi"/>
+        </w:rPr>
+        <w:t>có</w:t>
+      </w:r>
+      <w:proofErr w:type="spellEnd"/>
+      <w:r>
+        <w:rPr>
+          <w:rFonts w:ascii="Cambria" w:hAnsi="Cambria" w:cstheme="minorHAnsi"/>
+        </w:rPr>
+        <w:t xml:space="preserve"> </w:t>
+      </w:r>
+      <w:proofErr w:type="spellStart"/>
+      <w:r>
+        <w:rPr>
+          <w:rFonts w:ascii="Cambria" w:hAnsi="Cambria" w:cstheme="minorHAnsi"/>
+        </w:rPr>
+        <w:t>trong</w:t>
+      </w:r>
+      <w:proofErr w:type="spellEnd"/>
+      <w:r>
+        <w:rPr>
+          <w:rFonts w:ascii="Cambria" w:hAnsi="Cambria" w:cstheme="minorHAnsi"/>
+        </w:rPr>
+        <w:t xml:space="preserve"> </w:t>
+      </w:r>
+      <w:proofErr w:type="spellStart"/>
+      <w:r>
+        <w:rPr>
+          <w:rFonts w:ascii="Cambria" w:hAnsi="Cambria" w:cstheme="minorHAnsi"/>
+        </w:rPr>
+        <w:t>mảng</w:t>
+      </w:r>
+      <w:proofErr w:type="spellEnd"/>
+      <w:r>
+        <w:rPr>
+          <w:rFonts w:ascii="Cambria" w:hAnsi="Cambria" w:cstheme="minorHAnsi"/>
+        </w:rPr>
+        <w:t xml:space="preserve"> a </w:t>
+      </w:r>
+      <w:proofErr w:type="spellStart"/>
+      <w:r>
+        <w:rPr>
+          <w:rFonts w:ascii="Cambria" w:hAnsi="Cambria" w:cstheme="minorHAnsi"/>
+        </w:rPr>
+        <w:t>đưa</w:t>
+      </w:r>
+      <w:proofErr w:type="spellEnd"/>
+      <w:r>
+        <w:rPr>
+          <w:rFonts w:ascii="Cambria" w:hAnsi="Cambria" w:cstheme="minorHAnsi"/>
+        </w:rPr>
+        <w:t xml:space="preserve"> </w:t>
+      </w:r>
+      <w:proofErr w:type="spellStart"/>
+      <w:r>
+        <w:rPr>
+          <w:rFonts w:ascii="Cambria" w:hAnsi="Cambria" w:cstheme="minorHAnsi"/>
+        </w:rPr>
+        <w:t>vào</w:t>
+      </w:r>
+      <w:proofErr w:type="spellEnd"/>
+      <w:r>
+        <w:rPr>
+          <w:rFonts w:ascii="Cambria" w:hAnsi="Cambria" w:cstheme="minorHAnsi"/>
+        </w:rPr>
+        <w:t xml:space="preserve"> </w:t>
+      </w:r>
+      <w:proofErr w:type="spellStart"/>
+      <w:r>
+        <w:rPr>
+          <w:rFonts w:ascii="Cambria" w:hAnsi="Cambria" w:cstheme="minorHAnsi"/>
+        </w:rPr>
+        <w:t>mảng</w:t>
+      </w:r>
+      <w:proofErr w:type="spellEnd"/>
+      <w:r>
+        <w:rPr>
+          <w:rFonts w:ascii="Cambria" w:hAnsi="Cambria" w:cstheme="minorHAnsi"/>
+        </w:rPr>
+        <w:t xml:space="preserve"> b.</w:t>
       </w:r>
     </w:p>
     <w:p>
@@ -467,11 +1803,215 @@
           <w:rFonts w:ascii="Cambria" w:hAnsi="Cambria" w:cstheme="minorHAnsi"/>
         </w:rPr>
       </w:pPr>
-      <w:r>
-        <w:rPr>
-          <w:rFonts w:ascii="Cambria" w:hAnsi="Cambria" w:cstheme="minorHAnsi"/>
-        </w:rPr>
-        <w:t>Tách mảng a thành 2 mảng b (chứa các số nguyên dương) và c (chứa các số còn lại)</w:t>
+      <w:proofErr w:type="spellStart"/>
+      <w:r>
+        <w:rPr>
+          <w:rFonts w:ascii="Cambria" w:hAnsi="Cambria" w:cstheme="minorHAnsi"/>
+        </w:rPr>
+        <w:t>Tách</w:t>
+      </w:r>
+      <w:proofErr w:type="spellEnd"/>
+      <w:r>
+        <w:rPr>
+          <w:rFonts w:ascii="Cambria" w:hAnsi="Cambria" w:cstheme="minorHAnsi"/>
+        </w:rPr>
+        <w:t xml:space="preserve"> </w:t>
+      </w:r>
+      <w:proofErr w:type="spellStart"/>
+      <w:r>
+        <w:rPr>
+          <w:rFonts w:ascii="Cambria" w:hAnsi="Cambria" w:cstheme="minorHAnsi"/>
+        </w:rPr>
+        <w:t>mảng</w:t>
+      </w:r>
+      <w:proofErr w:type="spellEnd"/>
+      <w:r>
+        <w:rPr>
+          <w:rFonts w:ascii="Cambria" w:hAnsi="Cambria" w:cstheme="minorHAnsi"/>
+        </w:rPr>
+        <w:t xml:space="preserve"> a </w:t>
+      </w:r>
+      <w:proofErr w:type="spellStart"/>
+      <w:r>
+        <w:rPr>
+          <w:rFonts w:ascii="Cambria" w:hAnsi="Cambria" w:cstheme="minorHAnsi"/>
+        </w:rPr>
+        <w:t>thành</w:t>
+      </w:r>
+      <w:proofErr w:type="spellEnd"/>
+      <w:r>
+        <w:rPr>
+          <w:rFonts w:ascii="Cambria" w:hAnsi="Cambria" w:cstheme="minorHAnsi"/>
+        </w:rPr>
+        <w:t xml:space="preserve"> 2 </w:t>
+      </w:r>
+      <w:proofErr w:type="spellStart"/>
+      <w:r>
+        <w:rPr>
+          <w:rFonts w:ascii="Cambria" w:hAnsi="Cambria" w:cstheme="minorHAnsi"/>
+        </w:rPr>
+        <w:t>mảng</w:t>
+      </w:r>
+      <w:proofErr w:type="spellEnd"/>
+      <w:r>
+        <w:rPr>
+          <w:rFonts w:ascii="Cambria" w:hAnsi="Cambria" w:cstheme="minorHAnsi"/>
+        </w:rPr>
+        <w:t xml:space="preserve"> b (</w:t>
+      </w:r>
+      <w:proofErr w:type="spellStart"/>
+      <w:r>
+        <w:rPr>
+          <w:rFonts w:ascii="Cambria" w:hAnsi="Cambria" w:cstheme="minorHAnsi"/>
+        </w:rPr>
+        <w:t>chứa</w:t>
+      </w:r>
+      <w:proofErr w:type="spellEnd"/>
+      <w:r>
+        <w:rPr>
+          <w:rFonts w:ascii="Cambria" w:hAnsi="Cambria" w:cstheme="minorHAnsi"/>
+        </w:rPr>
+        <w:t xml:space="preserve"> </w:t>
+      </w:r>
+      <w:proofErr w:type="spellStart"/>
+      <w:r>
+        <w:rPr>
+          <w:rFonts w:ascii="Cambria" w:hAnsi="Cambria" w:cstheme="minorHAnsi"/>
+        </w:rPr>
+        <w:t>các</w:t>
+      </w:r>
+      <w:proofErr w:type="spellEnd"/>
+      <w:r>
+        <w:rPr>
+          <w:rFonts w:ascii="Cambria" w:hAnsi="Cambria" w:cstheme="minorHAnsi"/>
+        </w:rPr>
+        <w:t xml:space="preserve"> </w:t>
+      </w:r>
+      <w:proofErr w:type="spellStart"/>
+      <w:r>
+        <w:rPr>
+          <w:rFonts w:ascii="Cambria" w:hAnsi="Cambria" w:cstheme="minorHAnsi"/>
+        </w:rPr>
+        <w:t>số</w:t>
+      </w:r>
+      <w:proofErr w:type="spellEnd"/>
+      <w:r>
+        <w:rPr>
+          <w:rFonts w:ascii="Cambria" w:hAnsi="Cambria" w:cstheme="minorHAnsi"/>
+        </w:rPr>
+        <w:t xml:space="preserve"> </w:t>
+      </w:r>
+      <w:proofErr w:type="spellStart"/>
+      <w:r>
+        <w:rPr>
+          <w:rFonts w:ascii="Cambria" w:hAnsi="Cambria" w:cstheme="minorHAnsi"/>
+        </w:rPr>
+        <w:t>nguyên</w:t>
+      </w:r>
+      <w:proofErr w:type="spellEnd"/>
+      <w:r>
+        <w:rPr>
+          <w:rFonts w:ascii="Cambria" w:hAnsi="Cambria" w:cstheme="minorHAnsi"/>
+        </w:rPr>
+        <w:t xml:space="preserve"> </w:t>
+      </w:r>
+      <w:proofErr w:type="spellStart"/>
+      <w:r>
+        <w:rPr>
+          <w:rFonts w:ascii="Cambria" w:hAnsi="Cambria" w:cstheme="minorHAnsi"/>
+        </w:rPr>
+        <w:t>dương</w:t>
+      </w:r>
+      <w:proofErr w:type="spellEnd"/>
+      <w:r>
+        <w:rPr>
+          <w:rFonts w:ascii="Cambria" w:hAnsi="Cambria" w:cstheme="minorHAnsi"/>
+        </w:rPr>
+        <w:t xml:space="preserve">) </w:t>
+      </w:r>
+      <w:proofErr w:type="spellStart"/>
+      <w:r>
+        <w:rPr>
+          <w:rFonts w:ascii="Cambria" w:hAnsi="Cambria" w:cstheme="minorHAnsi"/>
+        </w:rPr>
+        <w:t>và</w:t>
+      </w:r>
+      <w:proofErr w:type="spellEnd"/>
+      <w:r>
+        <w:rPr>
+          <w:rFonts w:ascii="Cambria" w:hAnsi="Cambria" w:cstheme="minorHAnsi"/>
+        </w:rPr>
+        <w:t xml:space="preserve"> c (</w:t>
+      </w:r>
+      <w:proofErr w:type="spellStart"/>
+      <w:r>
+        <w:rPr>
+          <w:rFonts w:ascii="Cambria" w:hAnsi="Cambria" w:cstheme="minorHAnsi"/>
+        </w:rPr>
+        <w:t>chứa</w:t>
+      </w:r>
+      <w:proofErr w:type="spellEnd"/>
+      <w:r>
+        <w:rPr>
+          <w:rFonts w:ascii="Cambria" w:hAnsi="Cambria" w:cstheme="minorHAnsi"/>
+        </w:rPr>
+        <w:t xml:space="preserve"> </w:t>
+      </w:r>
+      <w:proofErr w:type="spellStart"/>
+      <w:r>
+        <w:rPr>
+          <w:rFonts w:ascii="Cambria" w:hAnsi="Cambria" w:cstheme="minorHAnsi"/>
+        </w:rPr>
+        <w:t>các</w:t>
+      </w:r>
+      <w:proofErr w:type="spellEnd"/>
+      <w:r>
+        <w:rPr>
+          <w:rFonts w:ascii="Cambria" w:hAnsi="Cambria" w:cstheme="minorHAnsi"/>
+        </w:rPr>
+        <w:t xml:space="preserve"> </w:t>
+      </w:r>
+      <w:proofErr w:type="spellStart"/>
+      <w:r>
+        <w:rPr>
+          <w:rFonts w:ascii="Cambria" w:hAnsi="Cambria" w:cstheme="minorHAnsi"/>
+        </w:rPr>
+        <w:t>số</w:t>
+      </w:r>
+      <w:proofErr w:type="spellEnd"/>
+      <w:r>
+        <w:rPr>
+          <w:rFonts w:ascii="Cambria" w:hAnsi="Cambria" w:cstheme="minorHAnsi"/>
+        </w:rPr>
+        <w:t xml:space="preserve"> </w:t>
+      </w:r>
+      <w:proofErr w:type="spellStart"/>
+      <w:r>
+        <w:rPr>
+          <w:rFonts w:ascii="Cambria" w:hAnsi="Cambria" w:cstheme="minorHAnsi"/>
+        </w:rPr>
+        <w:t>còn</w:t>
+      </w:r>
+      <w:proofErr w:type="spellEnd"/>
+      <w:r>
+        <w:rPr>
+          <w:rFonts w:ascii="Cambria" w:hAnsi="Cambria" w:cstheme="minorHAnsi"/>
+        </w:rPr>
+        <w:t xml:space="preserve"> </w:t>
+      </w:r>
+      <w:proofErr w:type="spellStart"/>
+      <w:r>
+        <w:rPr>
+          <w:rFonts w:ascii="Cambria" w:hAnsi="Cambria" w:cstheme="minorHAnsi"/>
+        </w:rPr>
+        <w:t>lại</w:t>
+      </w:r>
+      <w:proofErr w:type="spellEnd"/>
+      <w:r>
+        <w:rPr>
+          <w:rFonts w:ascii="Cambria" w:hAnsi="Cambria" w:cstheme="minorHAnsi"/>
+        </w:rPr>
+        <w:t>)</w:t>
       </w:r>
     </w:p>
     <w:p>
@@ -485,12 +2025,70 @@
           <w:rFonts w:ascii="Cambria" w:hAnsi="Cambria" w:cstheme="minorHAnsi"/>
         </w:rPr>
       </w:pPr>
-      <w:r>
-        <w:rPr>
-          <w:rFonts w:ascii="Cambria" w:hAnsi="Cambria" w:cstheme="minorHAnsi"/>
-        </w:rPr>
-        <w:t>Sắp xếp mảng giảm dần</w:t>
-      </w:r>
+      <w:proofErr w:type="spellStart"/>
+      <w:r>
+        <w:rPr>
+          <w:rFonts w:ascii="Cambria" w:hAnsi="Cambria" w:cstheme="minorHAnsi"/>
+        </w:rPr>
+        <w:t>Sắp</w:t>
+      </w:r>
+      <w:proofErr w:type="spellEnd"/>
+      <w:r>
+        <w:rPr>
+          <w:rFonts w:ascii="Cambria" w:hAnsi="Cambria" w:cstheme="minorHAnsi"/>
+        </w:rPr>
+        <w:t xml:space="preserve"> </w:t>
+      </w:r>
+      <w:proofErr w:type="spellStart"/>
+      <w:r>
+        <w:rPr>
+          <w:rFonts w:ascii="Cambria" w:hAnsi="Cambria" w:cstheme="minorHAnsi"/>
+        </w:rPr>
+        <w:t>xếp</w:t>
+      </w:r>
+      <w:proofErr w:type="spellEnd"/>
+      <w:r>
+        <w:rPr>
+          <w:rFonts w:ascii="Cambria" w:hAnsi="Cambria" w:cstheme="minorHAnsi"/>
+        </w:rPr>
+        <w:t xml:space="preserve"> </w:t>
+      </w:r>
+      <w:proofErr w:type="spellStart"/>
+      <w:r>
+        <w:rPr>
+          <w:rFonts w:ascii="Cambria" w:hAnsi="Cambria" w:cstheme="minorHAnsi"/>
+        </w:rPr>
+        <w:t>mảng</w:t>
+      </w:r>
+      <w:proofErr w:type="spellEnd"/>
+      <w:r>
+        <w:rPr>
+          <w:rFonts w:ascii="Cambria" w:hAnsi="Cambria" w:cstheme="minorHAnsi"/>
+        </w:rPr>
+        <w:t xml:space="preserve"> </w:t>
+      </w:r>
+      <w:proofErr w:type="spellStart"/>
+      <w:r>
+        <w:rPr>
+          <w:rFonts w:ascii="Cambria" w:hAnsi="Cambria" w:cstheme="minorHAnsi"/>
+        </w:rPr>
+        <w:t>giảm</w:t>
+      </w:r>
+      <w:proofErr w:type="spellEnd"/>
+      <w:r>
+        <w:rPr>
+          <w:rFonts w:ascii="Cambria" w:hAnsi="Cambria" w:cstheme="minorHAnsi"/>
+        </w:rPr>
+        <w:t xml:space="preserve"> </w:t>
+      </w:r>
+      <w:proofErr w:type="spellStart"/>
+      <w:r>
+        <w:rPr>
+          <w:rFonts w:ascii="Cambria" w:hAnsi="Cambria" w:cstheme="minorHAnsi"/>
+        </w:rPr>
+        <w:t>dần</w:t>
+      </w:r>
+      <w:proofErr w:type="spellEnd"/>
     </w:p>
     <w:p>
       <w:pPr>
@@ -503,11 +2101,369 @@
           <w:rFonts w:ascii="Cambria" w:hAnsi="Cambria" w:cstheme="minorHAnsi"/>
         </w:rPr>
       </w:pPr>
-      <w:r>
-        <w:rPr>
-          <w:rFonts w:ascii="Cambria" w:hAnsi="Cambria" w:cstheme="minorHAnsi"/>
-        </w:rPr>
-        <w:t>Sắp xếp mảng sao cho các số dương đứng đầu mảng giảm dần, kế đến là các số âm tăng dần, cuối cùng là các số 0.</w:t>
+      <w:proofErr w:type="spellStart"/>
+      <w:r>
+        <w:rPr>
+          <w:rFonts w:ascii="Cambria" w:hAnsi="Cambria" w:cstheme="minorHAnsi"/>
+        </w:rPr>
+        <w:t>Sắp</w:t>
+      </w:r>
+      <w:proofErr w:type="spellEnd"/>
+      <w:r>
+        <w:rPr>
+          <w:rFonts w:ascii="Cambria" w:hAnsi="Cambria" w:cstheme="minorHAnsi"/>
+        </w:rPr>
+        <w:t xml:space="preserve"> </w:t>
+      </w:r>
+      <w:proofErr w:type="spellStart"/>
+      <w:r>
+        <w:rPr>
+          <w:rFonts w:ascii="Cambria" w:hAnsi="Cambria" w:cstheme="minorHAnsi"/>
+        </w:rPr>
+        <w:t>xếp</w:t>
+      </w:r>
+      <w:proofErr w:type="spellEnd"/>
+      <w:r>
+        <w:rPr>
+          <w:rFonts w:ascii="Cambria" w:hAnsi="Cambria" w:cstheme="minorHAnsi"/>
+        </w:rPr>
+        <w:t xml:space="preserve"> </w:t>
+      </w:r>
+      <w:proofErr w:type="spellStart"/>
+      <w:r>
+        <w:rPr>
+          <w:rFonts w:ascii="Cambria" w:hAnsi="Cambria" w:cstheme="minorHAnsi"/>
+        </w:rPr>
+        <w:t>mảng</w:t>
+      </w:r>
+      <w:proofErr w:type="spellEnd"/>
+      <w:r>
+        <w:rPr>
+          <w:rFonts w:ascii="Cambria" w:hAnsi="Cambria" w:cstheme="minorHAnsi"/>
+        </w:rPr>
+        <w:t xml:space="preserve"> </w:t>
+      </w:r>
+      <w:proofErr w:type="spellStart"/>
+      <w:r>
+        <w:rPr>
+          <w:rFonts w:ascii="Cambria" w:hAnsi="Cambria" w:cstheme="minorHAnsi"/>
+        </w:rPr>
+        <w:t>sao</w:t>
+      </w:r>
+      <w:proofErr w:type="spellEnd"/>
+      <w:r>
+        <w:rPr>
+          <w:rFonts w:ascii="Cambria" w:hAnsi="Cambria" w:cstheme="minorHAnsi"/>
+        </w:rPr>
+        <w:t xml:space="preserve"> </w:t>
+      </w:r>
+      <w:proofErr w:type="spellStart"/>
+      <w:r>
+        <w:rPr>
+          <w:rFonts w:ascii="Cambria" w:hAnsi="Cambria" w:cstheme="minorHAnsi"/>
+        </w:rPr>
+        <w:t>cho</w:t>
+      </w:r>
+      <w:proofErr w:type="spellEnd"/>
+      <w:r>
+        <w:rPr>
+          <w:rFonts w:ascii="Cambria" w:hAnsi="Cambria" w:cstheme="minorHAnsi"/>
+        </w:rPr>
+        <w:t xml:space="preserve"> </w:t>
+      </w:r>
+      <w:proofErr w:type="spellStart"/>
+      <w:r>
+        <w:rPr>
+          <w:rFonts w:ascii="Cambria" w:hAnsi="Cambria" w:cstheme="minorHAnsi"/>
+        </w:rPr>
+        <w:t>các</w:t>
+      </w:r>
+      <w:proofErr w:type="spellEnd"/>
+      <w:r>
+        <w:rPr>
+          <w:rFonts w:ascii="Cambria" w:hAnsi="Cambria" w:cstheme="minorHAnsi"/>
+        </w:rPr>
+        <w:t xml:space="preserve"> </w:t>
+      </w:r>
+      <w:proofErr w:type="spellStart"/>
+      <w:r>
+        <w:rPr>
+          <w:rFonts w:ascii="Cambria" w:hAnsi="Cambria" w:cstheme="minorHAnsi"/>
+        </w:rPr>
+        <w:t>số</w:t>
+      </w:r>
+      <w:proofErr w:type="spellEnd"/>
+      <w:r>
+        <w:rPr>
+          <w:rFonts w:ascii="Cambria" w:hAnsi="Cambria" w:cstheme="minorHAnsi"/>
+        </w:rPr>
+        <w:t xml:space="preserve"> </w:t>
+      </w:r>
+      <w:proofErr w:type="spellStart"/>
+      <w:r>
+        <w:rPr>
+          <w:rFonts w:ascii="Cambria" w:hAnsi="Cambria" w:cstheme="minorHAnsi"/>
+        </w:rPr>
+        <w:t>dương</w:t>
+      </w:r>
+      <w:proofErr w:type="spellEnd"/>
+      <w:r>
+        <w:rPr>
+          <w:rFonts w:ascii="Cambria" w:hAnsi="Cambria" w:cstheme="minorHAnsi"/>
+        </w:rPr>
+        <w:t xml:space="preserve"> </w:t>
+      </w:r>
+      <w:proofErr w:type="spellStart"/>
+      <w:r>
+        <w:rPr>
+          <w:rFonts w:ascii="Cambria" w:hAnsi="Cambria" w:cstheme="minorHAnsi"/>
+        </w:rPr>
+        <w:t>đứng</w:t>
+      </w:r>
+      <w:proofErr w:type="spellEnd"/>
+      <w:r>
+        <w:rPr>
+          <w:rFonts w:ascii="Cambria" w:hAnsi="Cambria" w:cstheme="minorHAnsi"/>
+        </w:rPr>
+        <w:t xml:space="preserve"> </w:t>
+      </w:r>
+      <w:proofErr w:type="spellStart"/>
+      <w:r>
+        <w:rPr>
+          <w:rFonts w:ascii="Cambria" w:hAnsi="Cambria" w:cstheme="minorHAnsi"/>
+        </w:rPr>
+        <w:t>đầu</w:t>
+      </w:r>
+      <w:proofErr w:type="spellEnd"/>
+      <w:r>
+        <w:rPr>
+          <w:rFonts w:ascii="Cambria" w:hAnsi="Cambria" w:cstheme="minorHAnsi"/>
+        </w:rPr>
+        <w:t xml:space="preserve"> </w:t>
+      </w:r>
+      <w:proofErr w:type="spellStart"/>
+      <w:r>
+        <w:rPr>
+          <w:rFonts w:ascii="Cambria" w:hAnsi="Cambria" w:cstheme="minorHAnsi"/>
+        </w:rPr>
+        <w:t>mảng</w:t>
+      </w:r>
+      <w:proofErr w:type="spellEnd"/>
+      <w:r>
+        <w:rPr>
+          <w:rFonts w:ascii="Cambria" w:hAnsi="Cambria" w:cstheme="minorHAnsi"/>
+        </w:rPr>
+        <w:t xml:space="preserve"> </w:t>
+      </w:r>
+      <w:proofErr w:type="spellStart"/>
+      <w:r>
+        <w:rPr>
+          <w:rFonts w:ascii="Cambria" w:hAnsi="Cambria" w:cstheme="minorHAnsi"/>
+        </w:rPr>
+        <w:t>giảm</w:t>
+      </w:r>
+      <w:proofErr w:type="spellEnd"/>
+      <w:r>
+        <w:rPr>
+          <w:rFonts w:ascii="Cambria" w:hAnsi="Cambria" w:cstheme="minorHAnsi"/>
+        </w:rPr>
+        <w:t xml:space="preserve"> </w:t>
+      </w:r>
+      <w:proofErr w:type="spellStart"/>
+      <w:r>
+        <w:rPr>
+          <w:rFonts w:ascii="Cambria" w:hAnsi="Cambria" w:cstheme="minorHAnsi"/>
+        </w:rPr>
+        <w:t>dần</w:t>
+      </w:r>
+      <w:proofErr w:type="spellEnd"/>
+      <w:r>
+        <w:rPr>
+          <w:rFonts w:ascii="Cambria" w:hAnsi="Cambria" w:cstheme="minorHAnsi"/>
+        </w:rPr>
+        <w:t xml:space="preserve">, </w:t>
+      </w:r>
+      <w:proofErr w:type="spellStart"/>
+      <w:r>
+        <w:rPr>
+          <w:rFonts w:ascii="Cambria" w:hAnsi="Cambria" w:cstheme="minorHAnsi"/>
+        </w:rPr>
+        <w:t>kế</w:t>
+      </w:r>
+      <w:proofErr w:type="spellEnd"/>
+      <w:r>
+        <w:rPr>
+          <w:rFonts w:ascii="Cambria" w:hAnsi="Cambria" w:cstheme="minorHAnsi"/>
+        </w:rPr>
+        <w:t xml:space="preserve"> </w:t>
+      </w:r>
+      <w:proofErr w:type="spellStart"/>
+      <w:r>
+        <w:rPr>
+          <w:rFonts w:ascii="Cambria" w:hAnsi="Cambria" w:cstheme="minorHAnsi"/>
+        </w:rPr>
+        <w:t>đến</w:t>
+      </w:r>
+      <w:proofErr w:type="spellEnd"/>
+      <w:r>
+        <w:rPr>
+          <w:rFonts w:ascii="Cambria" w:hAnsi="Cambria" w:cstheme="minorHAnsi"/>
+        </w:rPr>
+        <w:t xml:space="preserve"> </w:t>
+      </w:r>
+      <w:proofErr w:type="spellStart"/>
+      <w:r>
+        <w:rPr>
+          <w:rFonts w:ascii="Cambria" w:hAnsi="Cambria" w:cstheme="minorHAnsi"/>
+        </w:rPr>
+        <w:t>là</w:t>
+      </w:r>
+      <w:proofErr w:type="spellEnd"/>
+      <w:r>
+        <w:rPr>
+          <w:rFonts w:ascii="Cambria" w:hAnsi="Cambria" w:cstheme="minorHAnsi"/>
+        </w:rPr>
+        <w:t xml:space="preserve"> </w:t>
+      </w:r>
+      <w:proofErr w:type="spellStart"/>
+      <w:r>
+        <w:rPr>
+          <w:rFonts w:ascii="Cambria" w:hAnsi="Cambria" w:cstheme="minorHAnsi"/>
+        </w:rPr>
+        <w:t>các</w:t>
+      </w:r>
+      <w:proofErr w:type="spellEnd"/>
+      <w:r>
+        <w:rPr>
+          <w:rFonts w:ascii="Cambria" w:hAnsi="Cambria" w:cstheme="minorHAnsi"/>
+        </w:rPr>
+        <w:t xml:space="preserve"> </w:t>
+      </w:r>
+      <w:proofErr w:type="spellStart"/>
+      <w:r>
+        <w:rPr>
+          <w:rFonts w:ascii="Cambria" w:hAnsi="Cambria" w:cstheme="minorHAnsi"/>
+        </w:rPr>
+        <w:t>số</w:t>
+      </w:r>
+      <w:proofErr w:type="spellEnd"/>
+      <w:r>
+        <w:rPr>
+          <w:rFonts w:ascii="Cambria" w:hAnsi="Cambria" w:cstheme="minorHAnsi"/>
+        </w:rPr>
+        <w:t xml:space="preserve"> </w:t>
+      </w:r>
+      <w:proofErr w:type="spellStart"/>
+      <w:r>
+        <w:rPr>
+          <w:rFonts w:ascii="Cambria" w:hAnsi="Cambria" w:cstheme="minorHAnsi"/>
+        </w:rPr>
+        <w:t>âm</w:t>
+      </w:r>
+      <w:proofErr w:type="spellEnd"/>
+      <w:r>
+        <w:rPr>
+          <w:rFonts w:ascii="Cambria" w:hAnsi="Cambria" w:cstheme="minorHAnsi"/>
+        </w:rPr>
+        <w:t xml:space="preserve"> </w:t>
+      </w:r>
+      <w:proofErr w:type="spellStart"/>
+      <w:r>
+        <w:rPr>
+          <w:rFonts w:ascii="Cambria" w:hAnsi="Cambria" w:cstheme="minorHAnsi"/>
+        </w:rPr>
+        <w:t>tăng</w:t>
+      </w:r>
+      <w:proofErr w:type="spellEnd"/>
+      <w:r>
+        <w:rPr>
+          <w:rFonts w:ascii="Cambria" w:hAnsi="Cambria" w:cstheme="minorHAnsi"/>
+        </w:rPr>
+        <w:t xml:space="preserve"> </w:t>
+      </w:r>
+      <w:proofErr w:type="spellStart"/>
+      <w:r>
+        <w:rPr>
+          <w:rFonts w:ascii="Cambria" w:hAnsi="Cambria" w:cstheme="minorHAnsi"/>
+        </w:rPr>
+        <w:t>dần</w:t>
+      </w:r>
+      <w:proofErr w:type="spellEnd"/>
+      <w:r>
+        <w:rPr>
+          <w:rFonts w:ascii="Cambria" w:hAnsi="Cambria" w:cstheme="minorHAnsi"/>
+        </w:rPr>
+        <w:t xml:space="preserve">, </w:t>
+      </w:r>
+      <w:proofErr w:type="spellStart"/>
+      <w:r>
+        <w:rPr>
+          <w:rFonts w:ascii="Cambria" w:hAnsi="Cambria" w:cstheme="minorHAnsi"/>
+        </w:rPr>
+        <w:t>cuối</w:t>
+      </w:r>
+      <w:proofErr w:type="spellEnd"/>
+      <w:r>
+        <w:rPr>
+          <w:rFonts w:ascii="Cambria" w:hAnsi="Cambria" w:cstheme="minorHAnsi"/>
+        </w:rPr>
+        <w:t xml:space="preserve"> </w:t>
+      </w:r>
+      <w:proofErr w:type="spellStart"/>
+      <w:r>
+        <w:rPr>
+          <w:rFonts w:ascii="Cambria" w:hAnsi="Cambria" w:cstheme="minorHAnsi"/>
+        </w:rPr>
+        <w:t>cùng</w:t>
+      </w:r>
+      <w:proofErr w:type="spellEnd"/>
+      <w:r>
+        <w:rPr>
+          <w:rFonts w:ascii="Cambria" w:hAnsi="Cambria" w:cstheme="minorHAnsi"/>
+        </w:rPr>
+        <w:t xml:space="preserve"> </w:t>
+      </w:r>
+      <w:proofErr w:type="spellStart"/>
+      <w:r>
+        <w:rPr>
+          <w:rFonts w:ascii="Cambria" w:hAnsi="Cambria" w:cstheme="minorHAnsi"/>
+        </w:rPr>
+        <w:t>là</w:t>
+      </w:r>
+      <w:proofErr w:type="spellEnd"/>
+      <w:r>
+        <w:rPr>
+          <w:rFonts w:ascii="Cambria" w:hAnsi="Cambria" w:cstheme="minorHAnsi"/>
+        </w:rPr>
+        <w:t xml:space="preserve"> </w:t>
+      </w:r>
+      <w:proofErr w:type="spellStart"/>
+      <w:r>
+        <w:rPr>
+          <w:rFonts w:ascii="Cambria" w:hAnsi="Cambria" w:cstheme="minorHAnsi"/>
+        </w:rPr>
+        <w:t>các</w:t>
+      </w:r>
+      <w:proofErr w:type="spellEnd"/>
+      <w:r>
+        <w:rPr>
+          <w:rFonts w:ascii="Cambria" w:hAnsi="Cambria" w:cstheme="minorHAnsi"/>
+        </w:rPr>
+        <w:t xml:space="preserve"> </w:t>
+      </w:r>
+      <w:proofErr w:type="spellStart"/>
+      <w:r>
+        <w:rPr>
+          <w:rFonts w:ascii="Cambria" w:hAnsi="Cambria" w:cstheme="minorHAnsi"/>
+        </w:rPr>
+        <w:t>số</w:t>
+      </w:r>
+      <w:proofErr w:type="spellEnd"/>
+      <w:r>
+        <w:rPr>
+          <w:rFonts w:ascii="Cambria" w:hAnsi="Cambria" w:cstheme="minorHAnsi"/>
+        </w:rPr>
+        <w:t xml:space="preserve"> 0.</w:t>
       </w:r>
     </w:p>
     <w:p>
@@ -606,14 +2562,7 @@
           <w:rFonts w:ascii="Cambria" w:hAnsi="Cambria" w:cstheme="minorHAnsi"/>
           <w:lang w:val="it-IT"/>
         </w:rPr>
-        <w:t>Đếm</w:t>
-      </w:r>
-      <w:r>
-        <w:rPr>
-          <w:rFonts w:ascii="Cambria" w:hAnsi="Cambria" w:cstheme="minorHAnsi"/>
-          <w:lang w:val="it-IT"/>
-        </w:rPr>
-        <w:t xml:space="preserve"> số cặp số đối xứng trong mảng. Số lượng phần tử của mảng luôn là số lẻ.</w:t>
+        <w:t>Đếm số cặp số đối xứng trong mảng. Số lượng phần tử của mảng luôn là số lẻ.</w:t>
       </w:r>
     </w:p>
     <w:p>
@@ -734,14 +2683,7 @@
           <w:rFonts w:ascii="Cambria" w:hAnsi="Cambria" w:cstheme="minorHAnsi"/>
           <w:lang w:val="it-IT"/>
         </w:rPr>
-        <w:t xml:space="preserve"> đối xứng qua phần tử ở giữa</w:t>
-      </w:r>
-      <w:r>
-        <w:rPr>
-          <w:rFonts w:ascii="Cambria" w:hAnsi="Cambria" w:cstheme="minorHAnsi"/>
-          <w:lang w:val="it-IT"/>
-        </w:rPr>
-        <w:t>.</w:t>
+        <w:t xml:space="preserve"> đối xứng qua phần tử ở giữa.</w:t>
       </w:r>
     </w:p>
     <w:p>
@@ -755,12 +2697,84 @@
           <w:rFonts w:ascii="Cambria" w:hAnsi="Cambria" w:cstheme="minorHAnsi"/>
         </w:rPr>
       </w:pPr>
-      <w:r>
-        <w:rPr>
-          <w:rFonts w:ascii="Cambria" w:hAnsi="Cambria" w:cstheme="minorHAnsi"/>
-        </w:rPr>
-        <w:t>Các thao tác thêm/xóa/sửa</w:t>
-      </w:r>
+      <w:proofErr w:type="spellStart"/>
+      <w:r>
+        <w:rPr>
+          <w:rFonts w:ascii="Cambria" w:hAnsi="Cambria" w:cstheme="minorHAnsi"/>
+        </w:rPr>
+        <w:t>Các</w:t>
+      </w:r>
+      <w:proofErr w:type="spellEnd"/>
+      <w:r>
+        <w:rPr>
+          <w:rFonts w:ascii="Cambria" w:hAnsi="Cambria" w:cstheme="minorHAnsi"/>
+        </w:rPr>
+        <w:t xml:space="preserve"> </w:t>
+      </w:r>
+      <w:proofErr w:type="spellStart"/>
+      <w:r>
+        <w:rPr>
+          <w:rFonts w:ascii="Cambria" w:hAnsi="Cambria" w:cstheme="minorHAnsi"/>
+        </w:rPr>
+        <w:t>thao</w:t>
+      </w:r>
+      <w:proofErr w:type="spellEnd"/>
+      <w:r>
+        <w:rPr>
+          <w:rFonts w:ascii="Cambria" w:hAnsi="Cambria" w:cstheme="minorHAnsi"/>
+        </w:rPr>
+        <w:t xml:space="preserve"> </w:t>
+      </w:r>
+      <w:proofErr w:type="spellStart"/>
+      <w:r>
+        <w:rPr>
+          <w:rFonts w:ascii="Cambria" w:hAnsi="Cambria" w:cstheme="minorHAnsi"/>
+        </w:rPr>
+        <w:t>tác</w:t>
+      </w:r>
+      <w:proofErr w:type="spellEnd"/>
+      <w:r>
+        <w:rPr>
+          <w:rFonts w:ascii="Cambria" w:hAnsi="Cambria" w:cstheme="minorHAnsi"/>
+        </w:rPr>
+        <w:t xml:space="preserve"> </w:t>
+      </w:r>
+      <w:proofErr w:type="spellStart"/>
+      <w:r>
+        <w:rPr>
+          <w:rFonts w:ascii="Cambria" w:hAnsi="Cambria" w:cstheme="minorHAnsi"/>
+        </w:rPr>
+        <w:t>thêm</w:t>
+      </w:r>
+      <w:proofErr w:type="spellEnd"/>
+      <w:r>
+        <w:rPr>
+          <w:rFonts w:ascii="Cambria" w:hAnsi="Cambria" w:cstheme="minorHAnsi"/>
+        </w:rPr>
+        <w:t>/</w:t>
+      </w:r>
+      <w:proofErr w:type="spellStart"/>
+      <w:r>
+        <w:rPr>
+          <w:rFonts w:ascii="Cambria" w:hAnsi="Cambria" w:cstheme="minorHAnsi"/>
+        </w:rPr>
+        <w:t>xóa</w:t>
+      </w:r>
+      <w:proofErr w:type="spellEnd"/>
+      <w:r>
+        <w:rPr>
+          <w:rFonts w:ascii="Cambria" w:hAnsi="Cambria" w:cstheme="minorHAnsi"/>
+        </w:rPr>
+        <w:t>/</w:t>
+      </w:r>
+      <w:proofErr w:type="spellStart"/>
+      <w:r>
+        <w:rPr>
+          <w:rFonts w:ascii="Cambria" w:hAnsi="Cambria" w:cstheme="minorHAnsi"/>
+        </w:rPr>
+        <w:t>sửa</w:t>
+      </w:r>
+      <w:proofErr w:type="spellEnd"/>
     </w:p>
     <w:p>
       <w:pPr>
@@ -773,11 +2787,145 @@
           <w:rFonts w:ascii="Cambria" w:hAnsi="Cambria" w:cstheme="minorHAnsi"/>
         </w:rPr>
       </w:pPr>
-      <w:r>
-        <w:rPr>
-          <w:rFonts w:ascii="Cambria" w:hAnsi="Cambria" w:cstheme="minorHAnsi"/>
-        </w:rPr>
-        <w:t>Sửa các số nguyên tố có trong mảng thành số 0</w:t>
+      <w:proofErr w:type="spellStart"/>
+      <w:r>
+        <w:rPr>
+          <w:rFonts w:ascii="Cambria" w:hAnsi="Cambria" w:cstheme="minorHAnsi"/>
+        </w:rPr>
+        <w:t>Sửa</w:t>
+      </w:r>
+      <w:proofErr w:type="spellEnd"/>
+      <w:r>
+        <w:rPr>
+          <w:rFonts w:ascii="Cambria" w:hAnsi="Cambria" w:cstheme="minorHAnsi"/>
+        </w:rPr>
+        <w:t xml:space="preserve"> </w:t>
+      </w:r>
+      <w:proofErr w:type="spellStart"/>
+      <w:r>
+        <w:rPr>
+          <w:rFonts w:ascii="Cambria" w:hAnsi="Cambria" w:cstheme="minorHAnsi"/>
+        </w:rPr>
+        <w:t>các</w:t>
+      </w:r>
+      <w:proofErr w:type="spellEnd"/>
+      <w:r>
+        <w:rPr>
+          <w:rFonts w:ascii="Cambria" w:hAnsi="Cambria" w:cstheme="minorHAnsi"/>
+        </w:rPr>
+        <w:t xml:space="preserve"> </w:t>
+      </w:r>
+      <w:proofErr w:type="spellStart"/>
+      <w:r>
+        <w:rPr>
+          <w:rFonts w:ascii="Cambria" w:hAnsi="Cambria" w:cstheme="minorHAnsi"/>
+        </w:rPr>
+        <w:t>số</w:t>
+      </w:r>
+      <w:proofErr w:type="spellEnd"/>
+      <w:r>
+        <w:rPr>
+          <w:rFonts w:ascii="Cambria" w:hAnsi="Cambria" w:cstheme="minorHAnsi"/>
+        </w:rPr>
+        <w:t xml:space="preserve"> </w:t>
+      </w:r>
+      <w:proofErr w:type="spellStart"/>
+      <w:r>
+        <w:rPr>
+          <w:rFonts w:ascii="Cambria" w:hAnsi="Cambria" w:cstheme="minorHAnsi"/>
+        </w:rPr>
+        <w:t>nguyên</w:t>
+      </w:r>
+      <w:proofErr w:type="spellEnd"/>
+      <w:r>
+        <w:rPr>
+          <w:rFonts w:ascii="Cambria" w:hAnsi="Cambria" w:cstheme="minorHAnsi"/>
+        </w:rPr>
+        <w:t xml:space="preserve"> </w:t>
+      </w:r>
+      <w:proofErr w:type="spellStart"/>
+      <w:r>
+        <w:rPr>
+          <w:rFonts w:ascii="Cambria" w:hAnsi="Cambria" w:cstheme="minorHAnsi"/>
+        </w:rPr>
+        <w:t>tố</w:t>
+      </w:r>
+      <w:proofErr w:type="spellEnd"/>
+      <w:r>
+        <w:rPr>
+          <w:rFonts w:ascii="Cambria" w:hAnsi="Cambria" w:cstheme="minorHAnsi"/>
+        </w:rPr>
+        <w:t xml:space="preserve"> </w:t>
+      </w:r>
+      <w:proofErr w:type="spellStart"/>
+      <w:r>
+        <w:rPr>
+          <w:rFonts w:ascii="Cambria" w:hAnsi="Cambria" w:cstheme="minorHAnsi"/>
+        </w:rPr>
+        <w:t>có</w:t>
+      </w:r>
+      <w:proofErr w:type="spellEnd"/>
+      <w:r>
+        <w:rPr>
+          <w:rFonts w:ascii="Cambria" w:hAnsi="Cambria" w:cstheme="minorHAnsi"/>
+        </w:rPr>
+        <w:t xml:space="preserve"> </w:t>
+      </w:r>
+      <w:proofErr w:type="spellStart"/>
+      <w:r>
+        <w:rPr>
+          <w:rFonts w:ascii="Cambria" w:hAnsi="Cambria" w:cstheme="minorHAnsi"/>
+        </w:rPr>
+        <w:t>trong</w:t>
+      </w:r>
+      <w:proofErr w:type="spellEnd"/>
+      <w:r>
+        <w:rPr>
+          <w:rFonts w:ascii="Cambria" w:hAnsi="Cambria" w:cstheme="minorHAnsi"/>
+        </w:rPr>
+        <w:t xml:space="preserve"> </w:t>
+      </w:r>
+      <w:proofErr w:type="spellStart"/>
+      <w:r>
+        <w:rPr>
+          <w:rFonts w:ascii="Cambria" w:hAnsi="Cambria" w:cstheme="minorHAnsi"/>
+        </w:rPr>
+        <w:t>mảng</w:t>
+      </w:r>
+      <w:proofErr w:type="spellEnd"/>
+      <w:r>
+        <w:rPr>
+          <w:rFonts w:ascii="Cambria" w:hAnsi="Cambria" w:cstheme="minorHAnsi"/>
+        </w:rPr>
+        <w:t xml:space="preserve"> </w:t>
+      </w:r>
+      <w:proofErr w:type="spellStart"/>
+      <w:r>
+        <w:rPr>
+          <w:rFonts w:ascii="Cambria" w:hAnsi="Cambria" w:cstheme="minorHAnsi"/>
+        </w:rPr>
+        <w:t>thành</w:t>
+      </w:r>
+      <w:proofErr w:type="spellEnd"/>
+      <w:r>
+        <w:rPr>
+          <w:rFonts w:ascii="Cambria" w:hAnsi="Cambria" w:cstheme="minorHAnsi"/>
+        </w:rPr>
+        <w:t xml:space="preserve"> </w:t>
+      </w:r>
+      <w:proofErr w:type="spellStart"/>
+      <w:r>
+        <w:rPr>
+          <w:rFonts w:ascii="Cambria" w:hAnsi="Cambria" w:cstheme="minorHAnsi"/>
+        </w:rPr>
+        <w:t>số</w:t>
+      </w:r>
+      <w:proofErr w:type="spellEnd"/>
+      <w:r>
+        <w:rPr>
+          <w:rFonts w:ascii="Cambria" w:hAnsi="Cambria" w:cstheme="minorHAnsi"/>
+        </w:rPr>
+        <w:t xml:space="preserve"> 0</w:t>
       </w:r>
     </w:p>
     <w:p>
@@ -791,12 +2939,140 @@
           <w:rFonts w:ascii="Cambria" w:hAnsi="Cambria" w:cstheme="minorHAnsi"/>
         </w:rPr>
       </w:pPr>
-      <w:r>
-        <w:rPr>
-          <w:rFonts w:ascii="Cambria" w:hAnsi="Cambria" w:cstheme="minorHAnsi"/>
-        </w:rPr>
-        <w:t>Chèn số 0 đằng sau các số nguyên tố trong mảng</w:t>
-      </w:r>
+      <w:proofErr w:type="spellStart"/>
+      <w:r>
+        <w:rPr>
+          <w:rFonts w:ascii="Cambria" w:hAnsi="Cambria" w:cstheme="minorHAnsi"/>
+        </w:rPr>
+        <w:t>Chèn</w:t>
+      </w:r>
+      <w:proofErr w:type="spellEnd"/>
+      <w:r>
+        <w:rPr>
+          <w:rFonts w:ascii="Cambria" w:hAnsi="Cambria" w:cstheme="minorHAnsi"/>
+        </w:rPr>
+        <w:t xml:space="preserve"> </w:t>
+      </w:r>
+      <w:proofErr w:type="spellStart"/>
+      <w:r>
+        <w:rPr>
+          <w:rFonts w:ascii="Cambria" w:hAnsi="Cambria" w:cstheme="minorHAnsi"/>
+        </w:rPr>
+        <w:t>số</w:t>
+      </w:r>
+      <w:proofErr w:type="spellEnd"/>
+      <w:r>
+        <w:rPr>
+          <w:rFonts w:ascii="Cambria" w:hAnsi="Cambria" w:cstheme="minorHAnsi"/>
+        </w:rPr>
+        <w:t xml:space="preserve"> 0 </w:t>
+      </w:r>
+      <w:proofErr w:type="spellStart"/>
+      <w:r>
+        <w:rPr>
+          <w:rFonts w:ascii="Cambria" w:hAnsi="Cambria" w:cstheme="minorHAnsi"/>
+        </w:rPr>
+        <w:t>đằng</w:t>
+      </w:r>
+      <w:proofErr w:type="spellEnd"/>
+      <w:r>
+        <w:rPr>
+          <w:rFonts w:ascii="Cambria" w:hAnsi="Cambria" w:cstheme="minorHAnsi"/>
+        </w:rPr>
+        <w:t xml:space="preserve"> </w:t>
+      </w:r>
+      <w:proofErr w:type="spellStart"/>
+      <w:r>
+        <w:rPr>
+          <w:rFonts w:ascii="Cambria" w:hAnsi="Cambria" w:cstheme="minorHAnsi"/>
+        </w:rPr>
+        <w:t>sau</w:t>
+      </w:r>
+      <w:proofErr w:type="spellEnd"/>
+      <w:r>
+        <w:rPr>
+          <w:rFonts w:ascii="Cambria" w:hAnsi="Cambria" w:cstheme="minorHAnsi"/>
+        </w:rPr>
+        <w:t xml:space="preserve"> </w:t>
+      </w:r>
+      <w:proofErr w:type="spellStart"/>
+      <w:r>
+        <w:rPr>
+          <w:rFonts w:ascii="Cambria" w:hAnsi="Cambria" w:cstheme="minorHAnsi"/>
+        </w:rPr>
+        <w:t>các</w:t>
+      </w:r>
+      <w:proofErr w:type="spellEnd"/>
+      <w:r>
+        <w:rPr>
+          <w:rFonts w:ascii="Cambria" w:hAnsi="Cambria" w:cstheme="minorHAnsi"/>
+        </w:rPr>
+        <w:t xml:space="preserve"> </w:t>
+      </w:r>
+      <w:proofErr w:type="spellStart"/>
+      <w:r>
+        <w:rPr>
+          <w:rFonts w:ascii="Cambria" w:hAnsi="Cambria" w:cstheme="minorHAnsi"/>
+        </w:rPr>
+        <w:t>số</w:t>
+      </w:r>
+      <w:proofErr w:type="spellEnd"/>
+      <w:r>
+        <w:rPr>
+          <w:rFonts w:ascii="Cambria" w:hAnsi="Cambria" w:cstheme="minorHAnsi"/>
+        </w:rPr>
+        <w:t xml:space="preserve"> </w:t>
+      </w:r>
+      <w:proofErr w:type="spellStart"/>
+      <w:r>
+        <w:rPr>
+          <w:rFonts w:ascii="Cambria" w:hAnsi="Cambria" w:cstheme="minorHAnsi"/>
+        </w:rPr>
+        <w:t>nguyên</w:t>
+      </w:r>
+      <w:proofErr w:type="spellEnd"/>
+      <w:r>
+        <w:rPr>
+          <w:rFonts w:ascii="Cambria" w:hAnsi="Cambria" w:cstheme="minorHAnsi"/>
+        </w:rPr>
+        <w:t xml:space="preserve"> </w:t>
+      </w:r>
+      <w:proofErr w:type="spellStart"/>
+      <w:r>
+        <w:rPr>
+          <w:rFonts w:ascii="Cambria" w:hAnsi="Cambria" w:cstheme="minorHAnsi"/>
+        </w:rPr>
+        <w:t>tố</w:t>
+      </w:r>
+      <w:proofErr w:type="spellEnd"/>
+      <w:r>
+        <w:rPr>
+          <w:rFonts w:ascii="Cambria" w:hAnsi="Cambria" w:cstheme="minorHAnsi"/>
+        </w:rPr>
+        <w:t xml:space="preserve"> </w:t>
+      </w:r>
+      <w:proofErr w:type="spellStart"/>
+      <w:r>
+        <w:rPr>
+          <w:rFonts w:ascii="Cambria" w:hAnsi="Cambria" w:cstheme="minorHAnsi"/>
+        </w:rPr>
+        <w:t>trong</w:t>
+      </w:r>
+      <w:proofErr w:type="spellEnd"/>
+      <w:r>
+        <w:rPr>
+          <w:rFonts w:ascii="Cambria" w:hAnsi="Cambria" w:cstheme="minorHAnsi"/>
+        </w:rPr>
+        <w:t xml:space="preserve"> </w:t>
+      </w:r>
+      <w:proofErr w:type="spellStart"/>
+      <w:r>
+        <w:rPr>
+          <w:rFonts w:ascii="Cambria" w:hAnsi="Cambria" w:cstheme="minorHAnsi"/>
+        </w:rPr>
+        <w:t>mảng</w:t>
+      </w:r>
+      <w:proofErr w:type="spellEnd"/>
     </w:p>
     <w:p>
       <w:pPr>
@@ -872,12 +3148,126 @@
           <w:rFonts w:ascii="Cambria" w:hAnsi="Cambria" w:cstheme="minorHAnsi"/>
         </w:rPr>
       </w:pPr>
-      <w:r>
-        <w:rPr>
-          <w:rFonts w:ascii="Cambria" w:hAnsi="Cambria" w:cstheme="minorHAnsi"/>
-        </w:rPr>
-        <w:t>Xóa tất cả số nguyên tố có trong mảng</w:t>
-      </w:r>
+      <w:proofErr w:type="spellStart"/>
+      <w:r>
+        <w:rPr>
+          <w:rFonts w:ascii="Cambria" w:hAnsi="Cambria" w:cstheme="minorHAnsi"/>
+        </w:rPr>
+        <w:t>Xóa</w:t>
+      </w:r>
+      <w:proofErr w:type="spellEnd"/>
+      <w:r>
+        <w:rPr>
+          <w:rFonts w:ascii="Cambria" w:hAnsi="Cambria" w:cstheme="minorHAnsi"/>
+        </w:rPr>
+        <w:t xml:space="preserve"> </w:t>
+      </w:r>
+      <w:proofErr w:type="spellStart"/>
+      <w:r>
+        <w:rPr>
+          <w:rFonts w:ascii="Cambria" w:hAnsi="Cambria" w:cstheme="minorHAnsi"/>
+        </w:rPr>
+        <w:t>tất</w:t>
+      </w:r>
+      <w:proofErr w:type="spellEnd"/>
+      <w:r>
+        <w:rPr>
+          <w:rFonts w:ascii="Cambria" w:hAnsi="Cambria" w:cstheme="minorHAnsi"/>
+        </w:rPr>
+        <w:t xml:space="preserve"> </w:t>
+      </w:r>
+      <w:proofErr w:type="spellStart"/>
+      <w:r>
+        <w:rPr>
+          <w:rFonts w:ascii="Cambria" w:hAnsi="Cambria" w:cstheme="minorHAnsi"/>
+        </w:rPr>
+        <w:t>cả</w:t>
+      </w:r>
+      <w:proofErr w:type="spellEnd"/>
+      <w:r>
+        <w:rPr>
+          <w:rFonts w:ascii="Cambria" w:hAnsi="Cambria" w:cstheme="minorHAnsi"/>
+        </w:rPr>
+        <w:t xml:space="preserve"> </w:t>
+      </w:r>
+      <w:proofErr w:type="spellStart"/>
+      <w:r>
+        <w:rPr>
+          <w:rFonts w:ascii="Cambria" w:hAnsi="Cambria" w:cstheme="minorHAnsi"/>
+        </w:rPr>
+        <w:t>số</w:t>
+      </w:r>
+      <w:proofErr w:type="spellEnd"/>
+      <w:r>
+        <w:rPr>
+          <w:rFonts w:ascii="Cambria" w:hAnsi="Cambria" w:cstheme="minorHAnsi"/>
+        </w:rPr>
+        <w:t xml:space="preserve"> </w:t>
+      </w:r>
+      <w:proofErr w:type="spellStart"/>
+      <w:r>
+        <w:rPr>
+          <w:rFonts w:ascii="Cambria" w:hAnsi="Cambria" w:cstheme="minorHAnsi"/>
+        </w:rPr>
+        <w:t>nguyên</w:t>
+      </w:r>
+      <w:proofErr w:type="spellEnd"/>
+      <w:r>
+        <w:rPr>
+          <w:rFonts w:ascii="Cambria" w:hAnsi="Cambria" w:cstheme="minorHAnsi"/>
+        </w:rPr>
+        <w:t xml:space="preserve"> </w:t>
+      </w:r>
+      <w:proofErr w:type="spellStart"/>
+      <w:r>
+        <w:rPr>
+          <w:rFonts w:ascii="Cambria" w:hAnsi="Cambria" w:cstheme="minorHAnsi"/>
+        </w:rPr>
+        <w:t>tố</w:t>
+      </w:r>
+      <w:proofErr w:type="spellEnd"/>
+      <w:r>
+        <w:rPr>
+          <w:rFonts w:ascii="Cambria" w:hAnsi="Cambria" w:cstheme="minorHAnsi"/>
+        </w:rPr>
+        <w:t xml:space="preserve"> </w:t>
+      </w:r>
+      <w:proofErr w:type="spellStart"/>
+      <w:r>
+        <w:rPr>
+          <w:rFonts w:ascii="Cambria" w:hAnsi="Cambria" w:cstheme="minorHAnsi"/>
+        </w:rPr>
+        <w:t>có</w:t>
+      </w:r>
+      <w:proofErr w:type="spellEnd"/>
+      <w:r>
+        <w:rPr>
+          <w:rFonts w:ascii="Cambria" w:hAnsi="Cambria" w:cstheme="minorHAnsi"/>
+        </w:rPr>
+        <w:t xml:space="preserve"> </w:t>
+      </w:r>
+      <w:proofErr w:type="spellStart"/>
+      <w:r>
+        <w:rPr>
+          <w:rFonts w:ascii="Cambria" w:hAnsi="Cambria" w:cstheme="minorHAnsi"/>
+        </w:rPr>
+        <w:t>trong</w:t>
+      </w:r>
+      <w:proofErr w:type="spellEnd"/>
+      <w:r>
+        <w:rPr>
+          <w:rFonts w:ascii="Cambria" w:hAnsi="Cambria" w:cstheme="minorHAnsi"/>
+        </w:rPr>
+        <w:t xml:space="preserve"> </w:t>
+      </w:r>
+      <w:proofErr w:type="spellStart"/>
+      <w:r>
+        <w:rPr>
+          <w:rFonts w:ascii="Cambria" w:hAnsi="Cambria" w:cstheme="minorHAnsi"/>
+        </w:rPr>
+        <w:t>mảng</w:t>
+      </w:r>
+      <w:proofErr w:type="spellEnd"/>
     </w:p>
     <w:p>
       <w:pPr>
@@ -911,24 +3301,311 @@
           <w:rFonts w:ascii="Cambria" w:hAnsi="Cambria" w:cstheme="minorHAnsi"/>
         </w:rPr>
       </w:pPr>
-      <w:r>
-        <w:rPr>
-          <w:rFonts w:ascii="Cambria" w:hAnsi="Cambria" w:cstheme="minorHAnsi"/>
-        </w:rPr>
-        <w:t xml:space="preserve">Sử dụng </w:t>
-      </w:r>
+      <w:proofErr w:type="spellStart"/>
+      <w:r>
+        <w:rPr>
+          <w:rFonts w:ascii="Cambria" w:hAnsi="Cambria" w:cstheme="minorHAnsi"/>
+        </w:rPr>
+        <w:lastRenderedPageBreak/>
+        <w:t>Sư</w:t>
+      </w:r>
+      <w:proofErr w:type="spellEnd"/>
+      <w:r>
+        <w:rPr>
+          <w:rFonts w:ascii="Cambria" w:hAnsi="Cambria" w:cstheme="minorHAnsi"/>
+        </w:rPr>
+        <w:t xml:space="preserve">̉ </w:t>
+      </w:r>
+      <w:proofErr w:type="spellStart"/>
+      <w:r>
+        <w:rPr>
+          <w:rFonts w:ascii="Cambria" w:hAnsi="Cambria" w:cstheme="minorHAnsi"/>
+        </w:rPr>
+        <w:t>dụng</w:t>
+      </w:r>
+      <w:proofErr w:type="spellEnd"/>
+      <w:r>
+        <w:rPr>
+          <w:rFonts w:ascii="Cambria" w:hAnsi="Cambria" w:cstheme="minorHAnsi"/>
+        </w:rPr>
+        <w:t xml:space="preserve"> </w:t>
+      </w:r>
+      <w:proofErr w:type="spellStart"/>
       <w:r>
         <w:rPr>
           <w:rFonts w:ascii="Cambria" w:hAnsi="Cambria" w:cstheme="minorHAnsi"/>
           <w:b/>
         </w:rPr>
-        <w:t>các mảng 1 chiều</w:t>
-      </w:r>
-      <w:r>
-        <w:rPr>
-          <w:rFonts w:ascii="Cambria" w:hAnsi="Cambria" w:cstheme="minorHAnsi"/>
-        </w:rPr>
-        <w:t xml:space="preserve"> để xử lý bài nhập thông tin cho n nhân viên ở bài trước.</w:t>
+        <w:t>các</w:t>
+      </w:r>
+      <w:proofErr w:type="spellEnd"/>
+      <w:r>
+        <w:rPr>
+          <w:rFonts w:ascii="Cambria" w:hAnsi="Cambria" w:cstheme="minorHAnsi"/>
+          <w:b/>
+        </w:rPr>
+        <w:t xml:space="preserve"> </w:t>
+      </w:r>
+      <w:proofErr w:type="spellStart"/>
+      <w:r>
+        <w:rPr>
+          <w:rFonts w:ascii="Cambria" w:hAnsi="Cambria" w:cstheme="minorHAnsi"/>
+          <w:b/>
+        </w:rPr>
+        <w:t>mảng</w:t>
+      </w:r>
+      <w:proofErr w:type="spellEnd"/>
+      <w:r>
+        <w:rPr>
+          <w:rFonts w:ascii="Cambria" w:hAnsi="Cambria" w:cstheme="minorHAnsi"/>
+          <w:b/>
+        </w:rPr>
+        <w:t xml:space="preserve"> 1 </w:t>
+      </w:r>
+      <w:proofErr w:type="spellStart"/>
+      <w:r>
+        <w:rPr>
+          <w:rFonts w:ascii="Cambria" w:hAnsi="Cambria" w:cstheme="minorHAnsi"/>
+          <w:b/>
+        </w:rPr>
+        <w:t>chiều</w:t>
+      </w:r>
+      <w:proofErr w:type="spellEnd"/>
+      <w:r>
+        <w:rPr>
+          <w:rFonts w:ascii="Cambria" w:hAnsi="Cambria" w:cstheme="minorHAnsi"/>
+        </w:rPr>
+        <w:t xml:space="preserve"> </w:t>
+      </w:r>
+      <w:proofErr w:type="spellStart"/>
+      <w:r>
+        <w:rPr>
+          <w:rFonts w:ascii="Cambria" w:hAnsi="Cambria" w:cstheme="minorHAnsi"/>
+        </w:rPr>
+        <w:t>đê</w:t>
+      </w:r>
+      <w:proofErr w:type="spellEnd"/>
+      <w:r>
+        <w:rPr>
+          <w:rFonts w:ascii="Cambria" w:hAnsi="Cambria" w:cstheme="minorHAnsi"/>
+        </w:rPr>
+        <w:t xml:space="preserve">̉ </w:t>
+      </w:r>
+      <w:proofErr w:type="spellStart"/>
+      <w:r>
+        <w:rPr>
+          <w:rFonts w:ascii="Cambria" w:hAnsi="Cambria" w:cstheme="minorHAnsi"/>
+        </w:rPr>
+        <w:t>xư</w:t>
+      </w:r>
+      <w:proofErr w:type="spellEnd"/>
+      <w:r>
+        <w:rPr>
+          <w:rFonts w:ascii="Cambria" w:hAnsi="Cambria" w:cstheme="minorHAnsi"/>
+        </w:rPr>
+        <w:t xml:space="preserve">̉ </w:t>
+      </w:r>
+      <w:proofErr w:type="spellStart"/>
+      <w:r>
+        <w:rPr>
+          <w:rFonts w:ascii="Cambria" w:hAnsi="Cambria" w:cstheme="minorHAnsi"/>
+        </w:rPr>
+        <w:t>ly</w:t>
+      </w:r>
+      <w:proofErr w:type="spellEnd"/>
+      <w:r>
+        <w:rPr>
+          <w:rFonts w:ascii="Cambria" w:hAnsi="Cambria" w:cstheme="minorHAnsi"/>
+        </w:rPr>
+        <w:t xml:space="preserve">́ </w:t>
+      </w:r>
+      <w:proofErr w:type="spellStart"/>
+      <w:r>
+        <w:rPr>
+          <w:rFonts w:ascii="Cambria" w:hAnsi="Cambria" w:cstheme="minorHAnsi"/>
+        </w:rPr>
+        <w:t>bài</w:t>
+      </w:r>
+      <w:proofErr w:type="spellEnd"/>
+      <w:r>
+        <w:rPr>
+          <w:rFonts w:ascii="Cambria" w:hAnsi="Cambria" w:cstheme="minorHAnsi"/>
+        </w:rPr>
+        <w:t xml:space="preserve"> </w:t>
+      </w:r>
+      <w:proofErr w:type="spellStart"/>
+      <w:r>
+        <w:rPr>
+          <w:rFonts w:ascii="Cambria" w:hAnsi="Cambria" w:cstheme="minorHAnsi"/>
+        </w:rPr>
+        <w:t>nhập</w:t>
+      </w:r>
+      <w:proofErr w:type="spellEnd"/>
+      <w:r>
+        <w:rPr>
+          <w:rFonts w:ascii="Cambria" w:hAnsi="Cambria" w:cstheme="minorHAnsi"/>
+        </w:rPr>
+        <w:t xml:space="preserve"> </w:t>
+      </w:r>
+      <w:proofErr w:type="spellStart"/>
+      <w:r>
+        <w:rPr>
+          <w:rFonts w:ascii="Cambria" w:hAnsi="Cambria" w:cstheme="minorHAnsi"/>
+        </w:rPr>
+        <w:t>thông</w:t>
+      </w:r>
+      <w:proofErr w:type="spellEnd"/>
+      <w:r>
+        <w:rPr>
+          <w:rFonts w:ascii="Cambria" w:hAnsi="Cambria" w:cstheme="minorHAnsi"/>
+        </w:rPr>
+        <w:t xml:space="preserve"> tin </w:t>
+      </w:r>
+      <w:proofErr w:type="spellStart"/>
+      <w:r>
+        <w:rPr>
+          <w:rFonts w:ascii="Cambria" w:hAnsi="Cambria" w:cstheme="minorHAnsi"/>
+        </w:rPr>
+        <w:t>cho</w:t>
+      </w:r>
+      <w:proofErr w:type="spellEnd"/>
+      <w:r>
+        <w:rPr>
+          <w:rFonts w:ascii="Cambria" w:hAnsi="Cambria" w:cstheme="minorHAnsi"/>
+        </w:rPr>
+        <w:t xml:space="preserve"> n </w:t>
+      </w:r>
+      <w:proofErr w:type="spellStart"/>
+      <w:r>
+        <w:rPr>
+          <w:rFonts w:ascii="Cambria" w:hAnsi="Cambria" w:cstheme="minorHAnsi"/>
+        </w:rPr>
+        <w:t>nhân</w:t>
+      </w:r>
+      <w:proofErr w:type="spellEnd"/>
+      <w:r>
+        <w:rPr>
+          <w:rFonts w:ascii="Cambria" w:hAnsi="Cambria" w:cstheme="minorHAnsi"/>
+        </w:rPr>
+        <w:t xml:space="preserve"> </w:t>
+      </w:r>
+      <w:proofErr w:type="spellStart"/>
+      <w:r>
+        <w:rPr>
+          <w:rFonts w:ascii="Cambria" w:hAnsi="Cambria" w:cstheme="minorHAnsi"/>
+        </w:rPr>
+        <w:t>viên</w:t>
+      </w:r>
+      <w:proofErr w:type="spellEnd"/>
+      <w:r>
+        <w:rPr>
+          <w:rFonts w:ascii="Cambria" w:hAnsi="Cambria" w:cstheme="minorHAnsi"/>
+        </w:rPr>
+        <w:t xml:space="preserve"> ở </w:t>
+      </w:r>
+      <w:proofErr w:type="spellStart"/>
+      <w:r>
+        <w:rPr>
+          <w:rFonts w:ascii="Cambria" w:hAnsi="Cambria" w:cstheme="minorHAnsi"/>
+        </w:rPr>
+        <w:t>bài</w:t>
+      </w:r>
+      <w:proofErr w:type="spellEnd"/>
+      <w:r>
+        <w:rPr>
+          <w:rFonts w:ascii="Cambria" w:hAnsi="Cambria" w:cstheme="minorHAnsi"/>
+        </w:rPr>
+        <w:t xml:space="preserve"> </w:t>
+      </w:r>
+      <w:proofErr w:type="spellStart"/>
+      <w:r>
+        <w:rPr>
+          <w:rFonts w:ascii="Cambria" w:hAnsi="Cambria" w:cstheme="minorHAnsi"/>
+        </w:rPr>
+        <w:t>trước</w:t>
+      </w:r>
+      <w:proofErr w:type="spellEnd"/>
+      <w:r>
+        <w:rPr>
+          <w:rFonts w:ascii="Cambria" w:hAnsi="Cambria" w:cstheme="minorHAnsi"/>
+        </w:rPr>
+        <w:t xml:space="preserve"> (</w:t>
+      </w:r>
+      <w:proofErr w:type="spellStart"/>
+      <w:r>
+        <w:rPr>
+          <w:rFonts w:ascii="Cambria" w:hAnsi="Cambria" w:cstheme="minorHAnsi"/>
+        </w:rPr>
+        <w:t>Bài</w:t>
+      </w:r>
+      <w:proofErr w:type="spellEnd"/>
+      <w:r>
+        <w:rPr>
+          <w:rFonts w:ascii="Cambria" w:hAnsi="Cambria" w:cstheme="minorHAnsi"/>
+        </w:rPr>
+        <w:t xml:space="preserve"> </w:t>
+      </w:r>
+      <w:proofErr w:type="spellStart"/>
+      <w:r>
+        <w:rPr>
+          <w:rFonts w:ascii="Cambria" w:hAnsi="Cambria" w:cstheme="minorHAnsi"/>
+        </w:rPr>
+        <w:t>tập</w:t>
+      </w:r>
+      <w:proofErr w:type="spellEnd"/>
+      <w:r>
+        <w:rPr>
+          <w:rFonts w:ascii="Cambria" w:hAnsi="Cambria" w:cstheme="minorHAnsi"/>
+        </w:rPr>
+        <w:t xml:space="preserve"> </w:t>
+      </w:r>
+      <w:proofErr w:type="spellStart"/>
+      <w:r>
+        <w:rPr>
+          <w:rFonts w:ascii="Cambria" w:hAnsi="Cambria" w:cstheme="minorHAnsi"/>
+        </w:rPr>
+        <w:t>tổng</w:t>
+      </w:r>
+      <w:proofErr w:type="spellEnd"/>
+      <w:r>
+        <w:rPr>
+          <w:rFonts w:ascii="Cambria" w:hAnsi="Cambria" w:cstheme="minorHAnsi"/>
+        </w:rPr>
+        <w:t xml:space="preserve"> </w:t>
+      </w:r>
+      <w:proofErr w:type="spellStart"/>
+      <w:r>
+        <w:rPr>
+          <w:rFonts w:ascii="Cambria" w:hAnsi="Cambria" w:cstheme="minorHAnsi"/>
+        </w:rPr>
+        <w:t>hợp</w:t>
+      </w:r>
+      <w:proofErr w:type="spellEnd"/>
+      <w:r>
+        <w:rPr>
+          <w:rFonts w:ascii="Cambria" w:hAnsi="Cambria" w:cstheme="minorHAnsi"/>
+        </w:rPr>
+        <w:t xml:space="preserve"> 4 – </w:t>
+      </w:r>
+      <w:proofErr w:type="spellStart"/>
+      <w:r>
+        <w:rPr>
+          <w:rFonts w:ascii="Cambria" w:hAnsi="Cambria" w:cstheme="minorHAnsi"/>
+        </w:rPr>
+        <w:t>Bài</w:t>
+      </w:r>
+      <w:proofErr w:type="spellEnd"/>
+      <w:r>
+        <w:rPr>
+          <w:rFonts w:ascii="Cambria" w:hAnsi="Cambria" w:cstheme="minorHAnsi"/>
+        </w:rPr>
+        <w:t xml:space="preserve"> 9)</w:t>
+      </w:r>
+      <w:r>
+        <w:rPr>
+          <w:rFonts w:ascii="Cambria" w:hAnsi="Cambria" w:cstheme="minorHAnsi"/>
+        </w:rPr>
+        <w:t>.</w:t>
       </w:r>
     </w:p>
     <w:p>
@@ -940,12 +3617,327 @@
           <w:rFonts w:ascii="Cambria" w:hAnsi="Cambria" w:cstheme="minorHAnsi"/>
         </w:rPr>
       </w:pPr>
-      <w:r>
-        <w:rPr>
-          <w:rFonts w:ascii="Cambria" w:hAnsi="Cambria" w:cstheme="minorHAnsi"/>
-        </w:rPr>
-        <w:lastRenderedPageBreak/>
-        <w:t>Gợi ý: Mỗi thông tin (ví dụ họ tên) sẽ được lưu ở 1 mảng riêng. Thông tin của 1 nhân viên được xác định bằng vị trí của nhân viên đó trong các mảng.</w:t>
+      <w:proofErr w:type="spellStart"/>
+      <w:r>
+        <w:rPr>
+          <w:rFonts w:ascii="Cambria" w:hAnsi="Cambria" w:cstheme="minorHAnsi"/>
+        </w:rPr>
+        <w:t>Gợi</w:t>
+      </w:r>
+      <w:proofErr w:type="spellEnd"/>
+      <w:r>
+        <w:rPr>
+          <w:rFonts w:ascii="Cambria" w:hAnsi="Cambria" w:cstheme="minorHAnsi"/>
+        </w:rPr>
+        <w:t xml:space="preserve"> ý: </w:t>
+      </w:r>
+      <w:proofErr w:type="spellStart"/>
+      <w:r>
+        <w:rPr>
+          <w:rFonts w:ascii="Cambria" w:hAnsi="Cambria" w:cstheme="minorHAnsi"/>
+        </w:rPr>
+        <w:t>Mỗi</w:t>
+      </w:r>
+      <w:proofErr w:type="spellEnd"/>
+      <w:r>
+        <w:rPr>
+          <w:rFonts w:ascii="Cambria" w:hAnsi="Cambria" w:cstheme="minorHAnsi"/>
+        </w:rPr>
+        <w:t xml:space="preserve"> </w:t>
+      </w:r>
+      <w:proofErr w:type="spellStart"/>
+      <w:r>
+        <w:rPr>
+          <w:rFonts w:ascii="Cambria" w:hAnsi="Cambria" w:cstheme="minorHAnsi"/>
+        </w:rPr>
+        <w:t>thông</w:t>
+      </w:r>
+      <w:proofErr w:type="spellEnd"/>
+      <w:r>
+        <w:rPr>
+          <w:rFonts w:ascii="Cambria" w:hAnsi="Cambria" w:cstheme="minorHAnsi"/>
+        </w:rPr>
+        <w:t xml:space="preserve"> tin (ví dụ họ </w:t>
+      </w:r>
+      <w:proofErr w:type="spellStart"/>
+      <w:r>
+        <w:rPr>
+          <w:rFonts w:ascii="Cambria" w:hAnsi="Cambria" w:cstheme="minorHAnsi"/>
+        </w:rPr>
+        <w:t>tên</w:t>
+      </w:r>
+      <w:proofErr w:type="spellEnd"/>
+      <w:r>
+        <w:rPr>
+          <w:rFonts w:ascii="Cambria" w:hAnsi="Cambria" w:cstheme="minorHAnsi"/>
+        </w:rPr>
+        <w:t xml:space="preserve">) sẽ </w:t>
+      </w:r>
+      <w:proofErr w:type="spellStart"/>
+      <w:r>
+        <w:rPr>
+          <w:rFonts w:ascii="Cambria" w:hAnsi="Cambria" w:cstheme="minorHAnsi"/>
+        </w:rPr>
+        <w:t>được</w:t>
+      </w:r>
+      <w:proofErr w:type="spellEnd"/>
+      <w:r>
+        <w:rPr>
+          <w:rFonts w:ascii="Cambria" w:hAnsi="Cambria" w:cstheme="minorHAnsi"/>
+        </w:rPr>
+        <w:t xml:space="preserve"> </w:t>
+      </w:r>
+      <w:proofErr w:type="spellStart"/>
+      <w:r>
+        <w:rPr>
+          <w:rFonts w:ascii="Cambria" w:hAnsi="Cambria" w:cstheme="minorHAnsi"/>
+        </w:rPr>
+        <w:t>lưu</w:t>
+      </w:r>
+      <w:proofErr w:type="spellEnd"/>
+      <w:r>
+        <w:rPr>
+          <w:rFonts w:ascii="Cambria" w:hAnsi="Cambria" w:cstheme="minorHAnsi"/>
+        </w:rPr>
+        <w:t xml:space="preserve"> ở 1 </w:t>
+      </w:r>
+      <w:proofErr w:type="spellStart"/>
+      <w:r>
+        <w:rPr>
+          <w:rFonts w:ascii="Cambria" w:hAnsi="Cambria" w:cstheme="minorHAnsi"/>
+        </w:rPr>
+        <w:t>mảng</w:t>
+      </w:r>
+      <w:proofErr w:type="spellEnd"/>
+      <w:r>
+        <w:rPr>
+          <w:rFonts w:ascii="Cambria" w:hAnsi="Cambria" w:cstheme="minorHAnsi"/>
+        </w:rPr>
+        <w:t xml:space="preserve"> </w:t>
+      </w:r>
+      <w:proofErr w:type="spellStart"/>
+      <w:r>
+        <w:rPr>
+          <w:rFonts w:ascii="Cambria" w:hAnsi="Cambria" w:cstheme="minorHAnsi"/>
+        </w:rPr>
+        <w:t>riêng</w:t>
+      </w:r>
+      <w:proofErr w:type="spellEnd"/>
+      <w:r>
+        <w:rPr>
+          <w:rFonts w:ascii="Cambria" w:hAnsi="Cambria" w:cstheme="minorHAnsi"/>
+        </w:rPr>
+        <w:t xml:space="preserve">. </w:t>
+      </w:r>
+      <w:proofErr w:type="spellStart"/>
+      <w:r>
+        <w:rPr>
+          <w:rFonts w:ascii="Cambria" w:hAnsi="Cambria" w:cstheme="minorHAnsi"/>
+        </w:rPr>
+        <w:t>Thông</w:t>
+      </w:r>
+      <w:proofErr w:type="spellEnd"/>
+      <w:r>
+        <w:rPr>
+          <w:rFonts w:ascii="Cambria" w:hAnsi="Cambria" w:cstheme="minorHAnsi"/>
+        </w:rPr>
+        <w:t xml:space="preserve"> tin </w:t>
+      </w:r>
+      <w:proofErr w:type="spellStart"/>
+      <w:r>
+        <w:rPr>
+          <w:rFonts w:ascii="Cambria" w:hAnsi="Cambria" w:cstheme="minorHAnsi"/>
+        </w:rPr>
+        <w:t>của</w:t>
+      </w:r>
+      <w:proofErr w:type="spellEnd"/>
+      <w:r>
+        <w:rPr>
+          <w:rFonts w:ascii="Cambria" w:hAnsi="Cambria" w:cstheme="minorHAnsi"/>
+        </w:rPr>
+        <w:t xml:space="preserve"> 1 </w:t>
+      </w:r>
+      <w:proofErr w:type="spellStart"/>
+      <w:r>
+        <w:rPr>
+          <w:rFonts w:ascii="Cambria" w:hAnsi="Cambria" w:cstheme="minorHAnsi"/>
+        </w:rPr>
+        <w:t>nhân</w:t>
+      </w:r>
+      <w:proofErr w:type="spellEnd"/>
+      <w:r>
+        <w:rPr>
+          <w:rFonts w:ascii="Cambria" w:hAnsi="Cambria" w:cstheme="minorHAnsi"/>
+        </w:rPr>
+        <w:t xml:space="preserve"> </w:t>
+      </w:r>
+      <w:proofErr w:type="spellStart"/>
+      <w:r>
+        <w:rPr>
+          <w:rFonts w:ascii="Cambria" w:hAnsi="Cambria" w:cstheme="minorHAnsi"/>
+        </w:rPr>
+        <w:t>viên</w:t>
+      </w:r>
+      <w:proofErr w:type="spellEnd"/>
+      <w:r>
+        <w:rPr>
+          <w:rFonts w:ascii="Cambria" w:hAnsi="Cambria" w:cstheme="minorHAnsi"/>
+        </w:rPr>
+        <w:t xml:space="preserve"> </w:t>
+      </w:r>
+      <w:proofErr w:type="spellStart"/>
+      <w:r>
+        <w:rPr>
+          <w:rFonts w:ascii="Cambria" w:hAnsi="Cambria" w:cstheme="minorHAnsi"/>
+        </w:rPr>
+        <w:t>được</w:t>
+      </w:r>
+      <w:proofErr w:type="spellEnd"/>
+      <w:r>
+        <w:rPr>
+          <w:rFonts w:ascii="Cambria" w:hAnsi="Cambria" w:cstheme="minorHAnsi"/>
+        </w:rPr>
+        <w:t xml:space="preserve"> </w:t>
+      </w:r>
+      <w:proofErr w:type="spellStart"/>
+      <w:r>
+        <w:rPr>
+          <w:rFonts w:ascii="Cambria" w:hAnsi="Cambria" w:cstheme="minorHAnsi"/>
+        </w:rPr>
+        <w:t>xác</w:t>
+      </w:r>
+      <w:proofErr w:type="spellEnd"/>
+      <w:r>
+        <w:rPr>
+          <w:rFonts w:ascii="Cambria" w:hAnsi="Cambria" w:cstheme="minorHAnsi"/>
+        </w:rPr>
+        <w:t xml:space="preserve"> </w:t>
+      </w:r>
+      <w:proofErr w:type="spellStart"/>
+      <w:r>
+        <w:rPr>
+          <w:rFonts w:ascii="Cambria" w:hAnsi="Cambria" w:cstheme="minorHAnsi"/>
+        </w:rPr>
+        <w:t>định</w:t>
+      </w:r>
+      <w:proofErr w:type="spellEnd"/>
+      <w:r>
+        <w:rPr>
+          <w:rFonts w:ascii="Cambria" w:hAnsi="Cambria" w:cstheme="minorHAnsi"/>
+        </w:rPr>
+        <w:t xml:space="preserve"> </w:t>
+      </w:r>
+      <w:proofErr w:type="spellStart"/>
+      <w:r>
+        <w:rPr>
+          <w:rFonts w:ascii="Cambria" w:hAnsi="Cambria" w:cstheme="minorHAnsi"/>
+        </w:rPr>
+        <w:t>bằng</w:t>
+      </w:r>
+      <w:proofErr w:type="spellEnd"/>
+      <w:r>
+        <w:rPr>
+          <w:rFonts w:ascii="Cambria" w:hAnsi="Cambria" w:cstheme="minorHAnsi"/>
+        </w:rPr>
+        <w:t xml:space="preserve"> vị trí </w:t>
+      </w:r>
+      <w:proofErr w:type="spellStart"/>
+      <w:r>
+        <w:rPr>
+          <w:rFonts w:ascii="Cambria" w:hAnsi="Cambria" w:cstheme="minorHAnsi"/>
+        </w:rPr>
+        <w:t>của</w:t>
+      </w:r>
+      <w:proofErr w:type="spellEnd"/>
+      <w:r>
+        <w:rPr>
+          <w:rFonts w:ascii="Cambria" w:hAnsi="Cambria" w:cstheme="minorHAnsi"/>
+        </w:rPr>
+        <w:t xml:space="preserve"> </w:t>
+      </w:r>
+      <w:proofErr w:type="spellStart"/>
+      <w:r>
+        <w:rPr>
+          <w:rFonts w:ascii="Cambria" w:hAnsi="Cambria" w:cstheme="minorHAnsi"/>
+        </w:rPr>
+        <w:t>nhân</w:t>
+      </w:r>
+      <w:proofErr w:type="spellEnd"/>
+      <w:r>
+        <w:rPr>
+          <w:rFonts w:ascii="Cambria" w:hAnsi="Cambria" w:cstheme="minorHAnsi"/>
+        </w:rPr>
+        <w:t xml:space="preserve"> </w:t>
+      </w:r>
+      <w:proofErr w:type="spellStart"/>
+      <w:r>
+        <w:rPr>
+          <w:rFonts w:ascii="Cambria" w:hAnsi="Cambria" w:cstheme="minorHAnsi"/>
+        </w:rPr>
+        <w:t>viên</w:t>
+      </w:r>
+      <w:proofErr w:type="spellEnd"/>
+      <w:r>
+        <w:rPr>
+          <w:rFonts w:ascii="Cambria" w:hAnsi="Cambria" w:cstheme="minorHAnsi"/>
+        </w:rPr>
+        <w:t xml:space="preserve"> </w:t>
+      </w:r>
+      <w:proofErr w:type="spellStart"/>
+      <w:r>
+        <w:rPr>
+          <w:rFonts w:ascii="Cambria" w:hAnsi="Cambria" w:cstheme="minorHAnsi"/>
+        </w:rPr>
+        <w:t>đo</w:t>
+      </w:r>
+      <w:proofErr w:type="spellEnd"/>
+      <w:r>
+        <w:rPr>
+          <w:rFonts w:ascii="Cambria" w:hAnsi="Cambria" w:cstheme="minorHAnsi"/>
+        </w:rPr>
+        <w:t xml:space="preserve">́ </w:t>
+      </w:r>
+      <w:proofErr w:type="spellStart"/>
+      <w:r>
+        <w:rPr>
+          <w:rFonts w:ascii="Cambria" w:hAnsi="Cambria" w:cstheme="minorHAnsi"/>
+        </w:rPr>
+        <w:t>trong</w:t>
+      </w:r>
+      <w:proofErr w:type="spellEnd"/>
+      <w:r>
+        <w:rPr>
+          <w:rFonts w:ascii="Cambria" w:hAnsi="Cambria" w:cstheme="minorHAnsi"/>
+        </w:rPr>
+        <w:t xml:space="preserve"> </w:t>
+      </w:r>
+      <w:proofErr w:type="spellStart"/>
+      <w:r>
+        <w:rPr>
+          <w:rFonts w:ascii="Cambria" w:hAnsi="Cambria" w:cstheme="minorHAnsi"/>
+        </w:rPr>
+        <w:t>các</w:t>
+      </w:r>
+      <w:proofErr w:type="spellEnd"/>
+      <w:r>
+        <w:rPr>
+          <w:rFonts w:ascii="Cambria" w:hAnsi="Cambria" w:cstheme="minorHAnsi"/>
+        </w:rPr>
+        <w:t xml:space="preserve"> </w:t>
+      </w:r>
+      <w:proofErr w:type="spellStart"/>
+      <w:r>
+        <w:rPr>
+          <w:rFonts w:ascii="Cambria" w:hAnsi="Cambria" w:cstheme="minorHAnsi"/>
+        </w:rPr>
+        <w:t>mảng</w:t>
+      </w:r>
+      <w:proofErr w:type="spellEnd"/>
+      <w:r>
+        <w:rPr>
+          <w:rFonts w:ascii="Cambria" w:hAnsi="Cambria" w:cstheme="minorHAnsi"/>
+        </w:rPr>
+        <w:t>.</w:t>
       </w:r>
     </w:p>
     <w:p>
@@ -957,25 +3949,217 @@
           <w:rFonts w:ascii="Cambria" w:hAnsi="Cambria" w:cstheme="minorHAnsi"/>
         </w:rPr>
       </w:pPr>
-      <w:r>
-        <w:rPr>
-          <w:rFonts w:ascii="Cambria" w:hAnsi="Cambria" w:cstheme="minorHAnsi"/>
-        </w:rPr>
-        <w:t xml:space="preserve">Vd: </w:t>
-      </w:r>
+      <w:proofErr w:type="spellStart"/>
+      <w:r>
+        <w:rPr>
+          <w:rFonts w:ascii="Cambria" w:hAnsi="Cambria" w:cstheme="minorHAnsi"/>
+        </w:rPr>
+        <w:t>Vd</w:t>
+      </w:r>
+      <w:proofErr w:type="spellEnd"/>
+      <w:r>
+        <w:rPr>
+          <w:rFonts w:ascii="Cambria" w:hAnsi="Cambria" w:cstheme="minorHAnsi"/>
+        </w:rPr>
+        <w:t xml:space="preserve">: </w:t>
+      </w:r>
+      <w:proofErr w:type="spellStart"/>
       <w:proofErr w:type="gramStart"/>
       <w:r>
         <w:rPr>
           <w:rFonts w:ascii="Cambria" w:hAnsi="Cambria" w:cstheme="minorHAnsi"/>
         </w:rPr>
-        <w:t>hoTen[</w:t>
+        <w:t>hoTen</w:t>
+      </w:r>
+      <w:proofErr w:type="spellEnd"/>
+      <w:r>
+        <w:rPr>
+          <w:rFonts w:ascii="Cambria" w:hAnsi="Cambria" w:cstheme="minorHAnsi"/>
+        </w:rPr>
+        <w:t>[</w:t>
       </w:r>
       <w:proofErr w:type="gramEnd"/>
       <w:r>
         <w:rPr>
           <w:rFonts w:ascii="Cambria" w:hAnsi="Cambria" w:cstheme="minorHAnsi"/>
         </w:rPr>
-        <w:t>1], gioiTinh[1]… sẽ chứa thông tin của nhân viên thứ 2 (vì mảng bắt đầu bằng chỉ số 0).</w:t>
+        <w:t xml:space="preserve">1], </w:t>
+      </w:r>
+      <w:proofErr w:type="spellStart"/>
+      <w:r>
+        <w:rPr>
+          <w:rFonts w:ascii="Cambria" w:hAnsi="Cambria" w:cstheme="minorHAnsi"/>
+        </w:rPr>
+        <w:t>gioiTinh</w:t>
+      </w:r>
+      <w:proofErr w:type="spellEnd"/>
+      <w:r>
+        <w:rPr>
+          <w:rFonts w:ascii="Cambria" w:hAnsi="Cambria" w:cstheme="minorHAnsi"/>
+        </w:rPr>
+        <w:t xml:space="preserve">[1]… sẽ </w:t>
+      </w:r>
+      <w:proofErr w:type="spellStart"/>
+      <w:r>
+        <w:rPr>
+          <w:rFonts w:ascii="Cambria" w:hAnsi="Cambria" w:cstheme="minorHAnsi"/>
+        </w:rPr>
+        <w:t>chứa</w:t>
+      </w:r>
+      <w:proofErr w:type="spellEnd"/>
+      <w:r>
+        <w:rPr>
+          <w:rFonts w:ascii="Cambria" w:hAnsi="Cambria" w:cstheme="minorHAnsi"/>
+        </w:rPr>
+        <w:t xml:space="preserve"> </w:t>
+      </w:r>
+      <w:proofErr w:type="spellStart"/>
+      <w:r>
+        <w:rPr>
+          <w:rFonts w:ascii="Cambria" w:hAnsi="Cambria" w:cstheme="minorHAnsi"/>
+        </w:rPr>
+        <w:t>thông</w:t>
+      </w:r>
+      <w:proofErr w:type="spellEnd"/>
+      <w:r>
+        <w:rPr>
+          <w:rFonts w:ascii="Cambria" w:hAnsi="Cambria" w:cstheme="minorHAnsi"/>
+        </w:rPr>
+        <w:t xml:space="preserve"> tin </w:t>
+      </w:r>
+      <w:proofErr w:type="spellStart"/>
+      <w:r>
+        <w:rPr>
+          <w:rFonts w:ascii="Cambria" w:hAnsi="Cambria" w:cstheme="minorHAnsi"/>
+        </w:rPr>
+        <w:t>của</w:t>
+      </w:r>
+      <w:proofErr w:type="spellEnd"/>
+      <w:r>
+        <w:rPr>
+          <w:rFonts w:ascii="Cambria" w:hAnsi="Cambria" w:cstheme="minorHAnsi"/>
+        </w:rPr>
+        <w:t xml:space="preserve"> </w:t>
+      </w:r>
+      <w:proofErr w:type="spellStart"/>
+      <w:r>
+        <w:rPr>
+          <w:rFonts w:ascii="Cambria" w:hAnsi="Cambria" w:cstheme="minorHAnsi"/>
+        </w:rPr>
+        <w:t>nhân</w:t>
+      </w:r>
+      <w:proofErr w:type="spellEnd"/>
+      <w:r>
+        <w:rPr>
+          <w:rFonts w:ascii="Cambria" w:hAnsi="Cambria" w:cstheme="minorHAnsi"/>
+        </w:rPr>
+        <w:t xml:space="preserve"> </w:t>
+      </w:r>
+      <w:proofErr w:type="spellStart"/>
+      <w:r>
+        <w:rPr>
+          <w:rFonts w:ascii="Cambria" w:hAnsi="Cambria" w:cstheme="minorHAnsi"/>
+        </w:rPr>
+        <w:t>viên</w:t>
+      </w:r>
+      <w:proofErr w:type="spellEnd"/>
+      <w:r>
+        <w:rPr>
+          <w:rFonts w:ascii="Cambria" w:hAnsi="Cambria" w:cstheme="minorHAnsi"/>
+        </w:rPr>
+        <w:t xml:space="preserve"> </w:t>
+      </w:r>
+      <w:proofErr w:type="spellStart"/>
+      <w:r>
+        <w:rPr>
+          <w:rFonts w:ascii="Cambria" w:hAnsi="Cambria" w:cstheme="minorHAnsi"/>
+        </w:rPr>
+        <w:t>thư</w:t>
+      </w:r>
+      <w:proofErr w:type="spellEnd"/>
+      <w:r>
+        <w:rPr>
+          <w:rFonts w:ascii="Cambria" w:hAnsi="Cambria" w:cstheme="minorHAnsi"/>
+        </w:rPr>
+        <w:t xml:space="preserve">́ 2 (vì </w:t>
+      </w:r>
+      <w:proofErr w:type="spellStart"/>
+      <w:r>
+        <w:rPr>
+          <w:rFonts w:ascii="Cambria" w:hAnsi="Cambria" w:cstheme="minorHAnsi"/>
+        </w:rPr>
+        <w:t>m</w:t>
+      </w:r>
+      <w:bookmarkStart w:id="0" w:name="_GoBack"/>
+      <w:bookmarkEnd w:id="0"/>
+      <w:r>
+        <w:rPr>
+          <w:rFonts w:ascii="Cambria" w:hAnsi="Cambria" w:cstheme="minorHAnsi"/>
+        </w:rPr>
+        <w:t>ảng</w:t>
+      </w:r>
+      <w:proofErr w:type="spellEnd"/>
+      <w:r>
+        <w:rPr>
+          <w:rFonts w:ascii="Cambria" w:hAnsi="Cambria" w:cstheme="minorHAnsi"/>
+        </w:rPr>
+        <w:t xml:space="preserve"> </w:t>
+      </w:r>
+      <w:proofErr w:type="spellStart"/>
+      <w:r>
+        <w:rPr>
+          <w:rFonts w:ascii="Cambria" w:hAnsi="Cambria" w:cstheme="minorHAnsi"/>
+        </w:rPr>
+        <w:t>bắt</w:t>
+      </w:r>
+      <w:proofErr w:type="spellEnd"/>
+      <w:r>
+        <w:rPr>
+          <w:rFonts w:ascii="Cambria" w:hAnsi="Cambria" w:cstheme="minorHAnsi"/>
+        </w:rPr>
+        <w:t xml:space="preserve"> </w:t>
+      </w:r>
+      <w:proofErr w:type="spellStart"/>
+      <w:r>
+        <w:rPr>
+          <w:rFonts w:ascii="Cambria" w:hAnsi="Cambria" w:cstheme="minorHAnsi"/>
+        </w:rPr>
+        <w:t>đầu</w:t>
+      </w:r>
+      <w:proofErr w:type="spellEnd"/>
+      <w:r>
+        <w:rPr>
+          <w:rFonts w:ascii="Cambria" w:hAnsi="Cambria" w:cstheme="minorHAnsi"/>
+        </w:rPr>
+        <w:t xml:space="preserve"> </w:t>
+      </w:r>
+      <w:proofErr w:type="spellStart"/>
+      <w:r>
+        <w:rPr>
+          <w:rFonts w:ascii="Cambria" w:hAnsi="Cambria" w:cstheme="minorHAnsi"/>
+        </w:rPr>
+        <w:t>bằng</w:t>
+      </w:r>
+      <w:proofErr w:type="spellEnd"/>
+      <w:r>
+        <w:rPr>
+          <w:rFonts w:ascii="Cambria" w:hAnsi="Cambria" w:cstheme="minorHAnsi"/>
+        </w:rPr>
+        <w:t xml:space="preserve"> chỉ </w:t>
+      </w:r>
+      <w:proofErr w:type="spellStart"/>
+      <w:r>
+        <w:rPr>
+          <w:rFonts w:ascii="Cambria" w:hAnsi="Cambria" w:cstheme="minorHAnsi"/>
+        </w:rPr>
+        <w:t>sô</w:t>
+      </w:r>
+      <w:proofErr w:type="spellEnd"/>
+      <w:r>
+        <w:rPr>
+          <w:rFonts w:ascii="Cambria" w:hAnsi="Cambria" w:cstheme="minorHAnsi"/>
+        </w:rPr>
+        <w:t>́ 0).</w:t>
       </w:r>
     </w:p>
     <w:p>
@@ -992,7 +4176,158 @@
           <w:rFonts w:ascii="Cambria" w:hAnsi="Cambria" w:cstheme="minorHAnsi"/>
         </w:rPr>
         <w:tab/>
-        <w:t xml:space="preserve">Tương tự, hoTen[n], gioiTinh[k]… sẽ chứa thông tin của nhân viên thứ k+1. </w:t>
+      </w:r>
+      <w:proofErr w:type="spellStart"/>
+      <w:r>
+        <w:rPr>
+          <w:rFonts w:ascii="Cambria" w:hAnsi="Cambria" w:cstheme="minorHAnsi"/>
+        </w:rPr>
+        <w:t>Tương</w:t>
+      </w:r>
+      <w:proofErr w:type="spellEnd"/>
+      <w:r>
+        <w:rPr>
+          <w:rFonts w:ascii="Cambria" w:hAnsi="Cambria" w:cstheme="minorHAnsi"/>
+        </w:rPr>
+        <w:t xml:space="preserve"> </w:t>
+      </w:r>
+      <w:proofErr w:type="spellStart"/>
+      <w:r>
+        <w:rPr>
+          <w:rFonts w:ascii="Cambria" w:hAnsi="Cambria" w:cstheme="minorHAnsi"/>
+        </w:rPr>
+        <w:t>tư</w:t>
+      </w:r>
+      <w:proofErr w:type="spellEnd"/>
+      <w:r>
+        <w:rPr>
+          <w:rFonts w:ascii="Cambria" w:hAnsi="Cambria" w:cstheme="minorHAnsi"/>
+        </w:rPr>
+        <w:t xml:space="preserve">̣, </w:t>
+      </w:r>
+      <w:proofErr w:type="spellStart"/>
+      <w:r>
+        <w:rPr>
+          <w:rFonts w:ascii="Cambria" w:hAnsi="Cambria" w:cstheme="minorHAnsi"/>
+        </w:rPr>
+        <w:t>hoTen</w:t>
+      </w:r>
+      <w:proofErr w:type="spellEnd"/>
+      <w:r>
+        <w:rPr>
+          <w:rFonts w:ascii="Cambria" w:hAnsi="Cambria" w:cstheme="minorHAnsi"/>
+        </w:rPr>
+        <w:t>[</w:t>
+      </w:r>
+      <w:r>
+        <w:rPr>
+          <w:rFonts w:ascii="Cambria" w:hAnsi="Cambria" w:cstheme="minorHAnsi"/>
+        </w:rPr>
+        <w:t>k</w:t>
+      </w:r>
+      <w:r>
+        <w:rPr>
+          <w:rFonts w:ascii="Cambria" w:hAnsi="Cambria" w:cstheme="minorHAnsi"/>
+        </w:rPr>
+        <w:t xml:space="preserve">], </w:t>
+      </w:r>
+      <w:proofErr w:type="spellStart"/>
+      <w:r>
+        <w:rPr>
+          <w:rFonts w:ascii="Cambria" w:hAnsi="Cambria" w:cstheme="minorHAnsi"/>
+        </w:rPr>
+        <w:t>gioiTinh</w:t>
+      </w:r>
+      <w:proofErr w:type="spellEnd"/>
+      <w:r>
+        <w:rPr>
+          <w:rFonts w:ascii="Cambria" w:hAnsi="Cambria" w:cstheme="minorHAnsi"/>
+        </w:rPr>
+        <w:t xml:space="preserve">[k]… sẽ </w:t>
+      </w:r>
+      <w:proofErr w:type="spellStart"/>
+      <w:r>
+        <w:rPr>
+          <w:rFonts w:ascii="Cambria" w:hAnsi="Cambria" w:cstheme="minorHAnsi"/>
+        </w:rPr>
+        <w:t>chứa</w:t>
+      </w:r>
+      <w:proofErr w:type="spellEnd"/>
+      <w:r>
+        <w:rPr>
+          <w:rFonts w:ascii="Cambria" w:hAnsi="Cambria" w:cstheme="minorHAnsi"/>
+        </w:rPr>
+        <w:t xml:space="preserve"> </w:t>
+      </w:r>
+      <w:proofErr w:type="spellStart"/>
+      <w:r>
+        <w:rPr>
+          <w:rFonts w:ascii="Cambria" w:hAnsi="Cambria" w:cstheme="minorHAnsi"/>
+        </w:rPr>
+        <w:t>thông</w:t>
+      </w:r>
+      <w:proofErr w:type="spellEnd"/>
+      <w:r>
+        <w:rPr>
+          <w:rFonts w:ascii="Cambria" w:hAnsi="Cambria" w:cstheme="minorHAnsi"/>
+        </w:rPr>
+        <w:t xml:space="preserve"> tin </w:t>
+      </w:r>
+      <w:proofErr w:type="spellStart"/>
+      <w:r>
+        <w:rPr>
+          <w:rFonts w:ascii="Cambria" w:hAnsi="Cambria" w:cstheme="minorHAnsi"/>
+        </w:rPr>
+        <w:t>của</w:t>
+      </w:r>
+      <w:proofErr w:type="spellEnd"/>
+      <w:r>
+        <w:rPr>
+          <w:rFonts w:ascii="Cambria" w:hAnsi="Cambria" w:cstheme="minorHAnsi"/>
+        </w:rPr>
+        <w:t xml:space="preserve"> </w:t>
+      </w:r>
+      <w:proofErr w:type="spellStart"/>
+      <w:r>
+        <w:rPr>
+          <w:rFonts w:ascii="Cambria" w:hAnsi="Cambria" w:cstheme="minorHAnsi"/>
+        </w:rPr>
+        <w:t>nhân</w:t>
+      </w:r>
+      <w:proofErr w:type="spellEnd"/>
+      <w:r>
+        <w:rPr>
+          <w:rFonts w:ascii="Cambria" w:hAnsi="Cambria" w:cstheme="minorHAnsi"/>
+        </w:rPr>
+        <w:t xml:space="preserve"> </w:t>
+      </w:r>
+      <w:proofErr w:type="spellStart"/>
+      <w:r>
+        <w:rPr>
+          <w:rFonts w:ascii="Cambria" w:hAnsi="Cambria" w:cstheme="minorHAnsi"/>
+        </w:rPr>
+        <w:t>viên</w:t>
+      </w:r>
+      <w:proofErr w:type="spellEnd"/>
+      <w:r>
+        <w:rPr>
+          <w:rFonts w:ascii="Cambria" w:hAnsi="Cambria" w:cstheme="minorHAnsi"/>
+        </w:rPr>
+        <w:t xml:space="preserve"> </w:t>
+      </w:r>
+      <w:proofErr w:type="spellStart"/>
+      <w:r>
+        <w:rPr>
+          <w:rFonts w:ascii="Cambria" w:hAnsi="Cambria" w:cstheme="minorHAnsi"/>
+        </w:rPr>
+        <w:t>thư</w:t>
+      </w:r>
+      <w:proofErr w:type="spellEnd"/>
+      <w:r>
+        <w:rPr>
+          <w:rFonts w:ascii="Cambria" w:hAnsi="Cambria" w:cstheme="minorHAnsi"/>
+        </w:rPr>
+        <w:t xml:space="preserve">́ k+1. </w:t>
       </w:r>
       <w:r>
         <w:rPr>
@@ -1013,23 +4348,117 @@
           <w:rFonts w:ascii="Cambria" w:hAnsi="Cambria" w:cstheme="minorHAnsi"/>
         </w:rPr>
       </w:pPr>
-      <w:r>
-        <w:rPr>
-          <w:rFonts w:ascii="Cambria" w:hAnsi="Cambria" w:cstheme="minorHAnsi"/>
-        </w:rPr>
-        <w:t>Sau khi thực h</w:t>
-      </w:r>
-      <w:r>
-        <w:rPr>
-          <w:rFonts w:ascii="Cambria" w:hAnsi="Cambria" w:cstheme="minorHAnsi"/>
-        </w:rPr>
-        <w:t>iện yêu cầu</w:t>
-      </w:r>
-      <w:r>
-        <w:rPr>
-          <w:rFonts w:ascii="Cambria" w:hAnsi="Cambria" w:cstheme="minorHAnsi"/>
-        </w:rPr>
-        <w:t xml:space="preserve"> ở trên, hãy:</w:t>
+      <w:proofErr w:type="spellStart"/>
+      <w:r>
+        <w:rPr>
+          <w:rFonts w:ascii="Cambria" w:hAnsi="Cambria" w:cstheme="minorHAnsi"/>
+        </w:rPr>
+        <w:t>Sau</w:t>
+      </w:r>
+      <w:proofErr w:type="spellEnd"/>
+      <w:r>
+        <w:rPr>
+          <w:rFonts w:ascii="Cambria" w:hAnsi="Cambria" w:cstheme="minorHAnsi"/>
+        </w:rPr>
+        <w:t xml:space="preserve"> </w:t>
+      </w:r>
+      <w:proofErr w:type="spellStart"/>
+      <w:r>
+        <w:rPr>
+          <w:rFonts w:ascii="Cambria" w:hAnsi="Cambria" w:cstheme="minorHAnsi"/>
+        </w:rPr>
+        <w:t>khi</w:t>
+      </w:r>
+      <w:proofErr w:type="spellEnd"/>
+      <w:r>
+        <w:rPr>
+          <w:rFonts w:ascii="Cambria" w:hAnsi="Cambria" w:cstheme="minorHAnsi"/>
+        </w:rPr>
+        <w:t xml:space="preserve"> </w:t>
+      </w:r>
+      <w:proofErr w:type="spellStart"/>
+      <w:r>
+        <w:rPr>
+          <w:rFonts w:ascii="Cambria" w:hAnsi="Cambria" w:cstheme="minorHAnsi"/>
+        </w:rPr>
+        <w:t>thực</w:t>
+      </w:r>
+      <w:proofErr w:type="spellEnd"/>
+      <w:r>
+        <w:rPr>
+          <w:rFonts w:ascii="Cambria" w:hAnsi="Cambria" w:cstheme="minorHAnsi"/>
+        </w:rPr>
+        <w:t xml:space="preserve"> </w:t>
+      </w:r>
+      <w:proofErr w:type="spellStart"/>
+      <w:r>
+        <w:rPr>
+          <w:rFonts w:ascii="Cambria" w:hAnsi="Cambria" w:cstheme="minorHAnsi"/>
+        </w:rPr>
+        <w:t>hiện</w:t>
+      </w:r>
+      <w:proofErr w:type="spellEnd"/>
+      <w:r>
+        <w:rPr>
+          <w:rFonts w:ascii="Cambria" w:hAnsi="Cambria" w:cstheme="minorHAnsi"/>
+        </w:rPr>
+        <w:t xml:space="preserve"> </w:t>
+      </w:r>
+      <w:proofErr w:type="spellStart"/>
+      <w:r>
+        <w:rPr>
+          <w:rFonts w:ascii="Cambria" w:hAnsi="Cambria" w:cstheme="minorHAnsi"/>
+        </w:rPr>
+        <w:t>yêu</w:t>
+      </w:r>
+      <w:proofErr w:type="spellEnd"/>
+      <w:r>
+        <w:rPr>
+          <w:rFonts w:ascii="Cambria" w:hAnsi="Cambria" w:cstheme="minorHAnsi"/>
+        </w:rPr>
+        <w:t xml:space="preserve"> </w:t>
+      </w:r>
+      <w:proofErr w:type="spellStart"/>
+      <w:r>
+        <w:rPr>
+          <w:rFonts w:ascii="Cambria" w:hAnsi="Cambria" w:cstheme="minorHAnsi"/>
+        </w:rPr>
+        <w:t>cầu</w:t>
+      </w:r>
+      <w:proofErr w:type="spellEnd"/>
+      <w:r>
+        <w:rPr>
+          <w:rFonts w:ascii="Cambria" w:hAnsi="Cambria" w:cstheme="minorHAnsi"/>
+        </w:rPr>
+        <w:t xml:space="preserve"> ở </w:t>
+      </w:r>
+      <w:proofErr w:type="spellStart"/>
+      <w:r>
+        <w:rPr>
+          <w:rFonts w:ascii="Cambria" w:hAnsi="Cambria" w:cstheme="minorHAnsi"/>
+        </w:rPr>
+        <w:t>trên</w:t>
+      </w:r>
+      <w:proofErr w:type="spellEnd"/>
+      <w:r>
+        <w:rPr>
+          <w:rFonts w:ascii="Cambria" w:hAnsi="Cambria" w:cstheme="minorHAnsi"/>
+        </w:rPr>
+        <w:t xml:space="preserve">, </w:t>
+      </w:r>
+      <w:proofErr w:type="spellStart"/>
+      <w:r>
+        <w:rPr>
+          <w:rFonts w:ascii="Cambria" w:hAnsi="Cambria" w:cstheme="minorHAnsi"/>
+        </w:rPr>
+        <w:t>hãy</w:t>
+      </w:r>
+      <w:proofErr w:type="spellEnd"/>
+      <w:r>
+        <w:rPr>
+          <w:rFonts w:ascii="Cambria" w:hAnsi="Cambria" w:cstheme="minorHAnsi"/>
+        </w:rPr>
+        <w:t>:</w:t>
       </w:r>
     </w:p>
     <w:p>
@@ -1043,11 +4472,145 @@
           <w:rFonts w:ascii="Cambria" w:hAnsi="Cambria" w:cstheme="minorHAnsi"/>
         </w:rPr>
       </w:pPr>
-      <w:r>
-        <w:rPr>
-          <w:rFonts w:ascii="Cambria" w:hAnsi="Cambria" w:cstheme="minorHAnsi"/>
-        </w:rPr>
-        <w:t>Tìm nhân viên có điểm trung bình cao nhất, cao nhì.</w:t>
+      <w:proofErr w:type="spellStart"/>
+      <w:r>
+        <w:rPr>
+          <w:rFonts w:ascii="Cambria" w:hAnsi="Cambria" w:cstheme="minorHAnsi"/>
+        </w:rPr>
+        <w:t>Tìm</w:t>
+      </w:r>
+      <w:proofErr w:type="spellEnd"/>
+      <w:r>
+        <w:rPr>
+          <w:rFonts w:ascii="Cambria" w:hAnsi="Cambria" w:cstheme="minorHAnsi"/>
+        </w:rPr>
+        <w:t xml:space="preserve"> </w:t>
+      </w:r>
+      <w:proofErr w:type="spellStart"/>
+      <w:r>
+        <w:rPr>
+          <w:rFonts w:ascii="Cambria" w:hAnsi="Cambria" w:cstheme="minorHAnsi"/>
+        </w:rPr>
+        <w:t>nhân</w:t>
+      </w:r>
+      <w:proofErr w:type="spellEnd"/>
+      <w:r>
+        <w:rPr>
+          <w:rFonts w:ascii="Cambria" w:hAnsi="Cambria" w:cstheme="minorHAnsi"/>
+        </w:rPr>
+        <w:t xml:space="preserve"> </w:t>
+      </w:r>
+      <w:proofErr w:type="spellStart"/>
+      <w:r>
+        <w:rPr>
+          <w:rFonts w:ascii="Cambria" w:hAnsi="Cambria" w:cstheme="minorHAnsi"/>
+        </w:rPr>
+        <w:t>viên</w:t>
+      </w:r>
+      <w:proofErr w:type="spellEnd"/>
+      <w:r>
+        <w:rPr>
+          <w:rFonts w:ascii="Cambria" w:hAnsi="Cambria" w:cstheme="minorHAnsi"/>
+        </w:rPr>
+        <w:t xml:space="preserve"> có </w:t>
+      </w:r>
+      <w:proofErr w:type="spellStart"/>
+      <w:r>
+        <w:rPr>
+          <w:rFonts w:ascii="Cambria" w:hAnsi="Cambria" w:cstheme="minorHAnsi"/>
+        </w:rPr>
+        <w:t>điểm</w:t>
+      </w:r>
+      <w:proofErr w:type="spellEnd"/>
+      <w:r>
+        <w:rPr>
+          <w:rFonts w:ascii="Cambria" w:hAnsi="Cambria" w:cstheme="minorHAnsi"/>
+        </w:rPr>
+        <w:t xml:space="preserve"> </w:t>
+      </w:r>
+      <w:proofErr w:type="spellStart"/>
+      <w:r>
+        <w:rPr>
+          <w:rFonts w:ascii="Cambria" w:hAnsi="Cambria" w:cstheme="minorHAnsi"/>
+        </w:rPr>
+        <w:t>trung</w:t>
+      </w:r>
+      <w:proofErr w:type="spellEnd"/>
+      <w:r>
+        <w:rPr>
+          <w:rFonts w:ascii="Cambria" w:hAnsi="Cambria" w:cstheme="minorHAnsi"/>
+        </w:rPr>
+        <w:t xml:space="preserve"> </w:t>
+      </w:r>
+      <w:proofErr w:type="spellStart"/>
+      <w:r>
+        <w:rPr>
+          <w:rFonts w:ascii="Cambria" w:hAnsi="Cambria" w:cstheme="minorHAnsi"/>
+        </w:rPr>
+        <w:t>bình</w:t>
+      </w:r>
+      <w:proofErr w:type="spellEnd"/>
+      <w:r>
+        <w:rPr>
+          <w:rFonts w:ascii="Cambria" w:hAnsi="Cambria" w:cstheme="minorHAnsi"/>
+        </w:rPr>
+        <w:t xml:space="preserve"> </w:t>
+      </w:r>
+      <w:proofErr w:type="spellStart"/>
+      <w:r>
+        <w:rPr>
+          <w:rFonts w:ascii="Cambria" w:hAnsi="Cambria" w:cstheme="minorHAnsi"/>
+        </w:rPr>
+        <w:t>cao</w:t>
+      </w:r>
+      <w:proofErr w:type="spellEnd"/>
+      <w:r>
+        <w:rPr>
+          <w:rFonts w:ascii="Cambria" w:hAnsi="Cambria" w:cstheme="minorHAnsi"/>
+        </w:rPr>
+        <w:t xml:space="preserve"> </w:t>
+      </w:r>
+      <w:proofErr w:type="spellStart"/>
+      <w:r>
+        <w:rPr>
+          <w:rFonts w:ascii="Cambria" w:hAnsi="Cambria" w:cstheme="minorHAnsi"/>
+        </w:rPr>
+        <w:t>nhất</w:t>
+      </w:r>
+      <w:proofErr w:type="spellEnd"/>
+      <w:r>
+        <w:rPr>
+          <w:rFonts w:ascii="Cambria" w:hAnsi="Cambria" w:cstheme="minorHAnsi"/>
+        </w:rPr>
+        <w:t xml:space="preserve">, </w:t>
+      </w:r>
+      <w:proofErr w:type="spellStart"/>
+      <w:r>
+        <w:rPr>
+          <w:rFonts w:ascii="Cambria" w:hAnsi="Cambria" w:cstheme="minorHAnsi"/>
+        </w:rPr>
+        <w:t>cao</w:t>
+      </w:r>
+      <w:proofErr w:type="spellEnd"/>
+      <w:r>
+        <w:rPr>
+          <w:rFonts w:ascii="Cambria" w:hAnsi="Cambria" w:cstheme="minorHAnsi"/>
+        </w:rPr>
+        <w:t xml:space="preserve"> </w:t>
+      </w:r>
+      <w:proofErr w:type="spellStart"/>
+      <w:r>
+        <w:rPr>
+          <w:rFonts w:ascii="Cambria" w:hAnsi="Cambria" w:cstheme="minorHAnsi"/>
+        </w:rPr>
+        <w:t>nhi</w:t>
+      </w:r>
+      <w:proofErr w:type="spellEnd"/>
+      <w:r>
+        <w:rPr>
+          <w:rFonts w:ascii="Cambria" w:hAnsi="Cambria" w:cstheme="minorHAnsi"/>
+        </w:rPr>
+        <w:t>̀.</w:t>
       </w:r>
     </w:p>
     <w:p>
@@ -1061,19 +4624,156 @@
           <w:rFonts w:ascii="Cambria" w:hAnsi="Cambria" w:cstheme="minorHAnsi"/>
         </w:rPr>
       </w:pPr>
-      <w:r>
-        <w:rPr>
-          <w:rFonts w:ascii="Cambria" w:hAnsi="Cambria" w:cstheme="minorHAnsi"/>
-        </w:rPr>
-        <w:t>Tìm nhân viên theo họ tên. (</w:t>
+      <w:proofErr w:type="spellStart"/>
+      <w:r>
+        <w:rPr>
+          <w:rFonts w:ascii="Cambria" w:hAnsi="Cambria" w:cstheme="minorHAnsi"/>
+        </w:rPr>
+        <w:t>Tìm</w:t>
+      </w:r>
+      <w:proofErr w:type="spellEnd"/>
+      <w:r>
+        <w:rPr>
+          <w:rFonts w:ascii="Cambria" w:hAnsi="Cambria" w:cstheme="minorHAnsi"/>
+        </w:rPr>
+        <w:t xml:space="preserve"> </w:t>
+      </w:r>
+      <w:proofErr w:type="spellStart"/>
+      <w:r>
+        <w:rPr>
+          <w:rFonts w:ascii="Cambria" w:hAnsi="Cambria" w:cstheme="minorHAnsi"/>
+        </w:rPr>
+        <w:t>nhân</w:t>
+      </w:r>
+      <w:proofErr w:type="spellEnd"/>
+      <w:r>
+        <w:rPr>
+          <w:rFonts w:ascii="Cambria" w:hAnsi="Cambria" w:cstheme="minorHAnsi"/>
+        </w:rPr>
+        <w:t xml:space="preserve"> </w:t>
+      </w:r>
+      <w:proofErr w:type="spellStart"/>
+      <w:r>
+        <w:rPr>
+          <w:rFonts w:ascii="Cambria" w:hAnsi="Cambria" w:cstheme="minorHAnsi"/>
+        </w:rPr>
+        <w:t>viên</w:t>
+      </w:r>
+      <w:proofErr w:type="spellEnd"/>
+      <w:r>
+        <w:rPr>
+          <w:rFonts w:ascii="Cambria" w:hAnsi="Cambria" w:cstheme="minorHAnsi"/>
+        </w:rPr>
+        <w:t xml:space="preserve"> </w:t>
+      </w:r>
+      <w:proofErr w:type="spellStart"/>
+      <w:r>
+        <w:rPr>
+          <w:rFonts w:ascii="Cambria" w:hAnsi="Cambria" w:cstheme="minorHAnsi"/>
+        </w:rPr>
+        <w:t>theo</w:t>
+      </w:r>
+      <w:proofErr w:type="spellEnd"/>
+      <w:r>
+        <w:rPr>
+          <w:rFonts w:ascii="Cambria" w:hAnsi="Cambria" w:cstheme="minorHAnsi"/>
+        </w:rPr>
+        <w:t xml:space="preserve"> họ </w:t>
+      </w:r>
+      <w:proofErr w:type="spellStart"/>
+      <w:r>
+        <w:rPr>
+          <w:rFonts w:ascii="Cambria" w:hAnsi="Cambria" w:cstheme="minorHAnsi"/>
+        </w:rPr>
+        <w:t>tên</w:t>
+      </w:r>
+      <w:proofErr w:type="spellEnd"/>
+      <w:r>
+        <w:rPr>
+          <w:rFonts w:ascii="Cambria" w:hAnsi="Cambria" w:cstheme="minorHAnsi"/>
+        </w:rPr>
+        <w:t>. (</w:t>
       </w:r>
       <w:r>
         <w:rPr>
           <w:rFonts w:ascii="Cambria" w:hAnsi="Cambria" w:cstheme="minorHAnsi"/>
           <w:b/>
         </w:rPr>
-        <w:t>Theo cách tìm chính xác họ tên</w:t>
-      </w:r>
+        <w:t xml:space="preserve">Theo </w:t>
+      </w:r>
+      <w:proofErr w:type="spellStart"/>
+      <w:r>
+        <w:rPr>
+          <w:rFonts w:ascii="Cambria" w:hAnsi="Cambria" w:cstheme="minorHAnsi"/>
+          <w:b/>
+        </w:rPr>
+        <w:t>cách</w:t>
+      </w:r>
+      <w:proofErr w:type="spellEnd"/>
+      <w:r>
+        <w:rPr>
+          <w:rFonts w:ascii="Cambria" w:hAnsi="Cambria" w:cstheme="minorHAnsi"/>
+          <w:b/>
+        </w:rPr>
+        <w:t xml:space="preserve"> </w:t>
+      </w:r>
+      <w:proofErr w:type="spellStart"/>
+      <w:r>
+        <w:rPr>
+          <w:rFonts w:ascii="Cambria" w:hAnsi="Cambria" w:cstheme="minorHAnsi"/>
+          <w:b/>
+        </w:rPr>
+        <w:t>tìm</w:t>
+      </w:r>
+      <w:proofErr w:type="spellEnd"/>
+      <w:r>
+        <w:rPr>
+          <w:rFonts w:ascii="Cambria" w:hAnsi="Cambria" w:cstheme="minorHAnsi"/>
+          <w:b/>
+        </w:rPr>
+        <w:t xml:space="preserve"> </w:t>
+      </w:r>
+      <w:proofErr w:type="spellStart"/>
+      <w:r>
+        <w:rPr>
+          <w:rFonts w:ascii="Cambria" w:hAnsi="Cambria" w:cstheme="minorHAnsi"/>
+          <w:b/>
+        </w:rPr>
+        <w:t>chính</w:t>
+      </w:r>
+      <w:proofErr w:type="spellEnd"/>
+      <w:r>
+        <w:rPr>
+          <w:rFonts w:ascii="Cambria" w:hAnsi="Cambria" w:cstheme="minorHAnsi"/>
+          <w:b/>
+        </w:rPr>
+        <w:t xml:space="preserve"> </w:t>
+      </w:r>
+      <w:proofErr w:type="spellStart"/>
+      <w:r>
+        <w:rPr>
+          <w:rFonts w:ascii="Cambria" w:hAnsi="Cambria" w:cstheme="minorHAnsi"/>
+          <w:b/>
+        </w:rPr>
+        <w:t>xác</w:t>
+      </w:r>
+      <w:proofErr w:type="spellEnd"/>
+      <w:r>
+        <w:rPr>
+          <w:rFonts w:ascii="Cambria" w:hAnsi="Cambria" w:cstheme="minorHAnsi"/>
+          <w:b/>
+        </w:rPr>
+        <w:t xml:space="preserve"> họ </w:t>
+      </w:r>
+      <w:proofErr w:type="spellStart"/>
+      <w:r>
+        <w:rPr>
+          <w:rFonts w:ascii="Cambria" w:hAnsi="Cambria" w:cstheme="minorHAnsi"/>
+          <w:b/>
+        </w:rPr>
+        <w:t>tên</w:t>
+      </w:r>
+      <w:proofErr w:type="spellEnd"/>
       <w:r>
         <w:rPr>
           <w:rFonts w:ascii="Cambria" w:hAnsi="Cambria" w:cstheme="minorHAnsi"/>
@@ -1092,19 +4792,220 @@
           <w:rFonts w:ascii="Cambria" w:hAnsi="Cambria" w:cstheme="minorHAnsi"/>
         </w:rPr>
       </w:pPr>
-      <w:r>
-        <w:rPr>
-          <w:rFonts w:ascii="Cambria" w:hAnsi="Cambria" w:cstheme="minorHAnsi"/>
-        </w:rPr>
-        <w:t>Tìm nhân viên theo họ tên. (</w:t>
+      <w:proofErr w:type="spellStart"/>
+      <w:r>
+        <w:rPr>
+          <w:rFonts w:ascii="Cambria" w:hAnsi="Cambria" w:cstheme="minorHAnsi"/>
+        </w:rPr>
+        <w:t>Tìm</w:t>
+      </w:r>
+      <w:proofErr w:type="spellEnd"/>
+      <w:r>
+        <w:rPr>
+          <w:rFonts w:ascii="Cambria" w:hAnsi="Cambria" w:cstheme="minorHAnsi"/>
+        </w:rPr>
+        <w:t xml:space="preserve"> </w:t>
+      </w:r>
+      <w:proofErr w:type="spellStart"/>
+      <w:r>
+        <w:rPr>
+          <w:rFonts w:ascii="Cambria" w:hAnsi="Cambria" w:cstheme="minorHAnsi"/>
+        </w:rPr>
+        <w:t>nhân</w:t>
+      </w:r>
+      <w:proofErr w:type="spellEnd"/>
+      <w:r>
+        <w:rPr>
+          <w:rFonts w:ascii="Cambria" w:hAnsi="Cambria" w:cstheme="minorHAnsi"/>
+        </w:rPr>
+        <w:t xml:space="preserve"> </w:t>
+      </w:r>
+      <w:proofErr w:type="spellStart"/>
+      <w:r>
+        <w:rPr>
+          <w:rFonts w:ascii="Cambria" w:hAnsi="Cambria" w:cstheme="minorHAnsi"/>
+        </w:rPr>
+        <w:t>viên</w:t>
+      </w:r>
+      <w:proofErr w:type="spellEnd"/>
+      <w:r>
+        <w:rPr>
+          <w:rFonts w:ascii="Cambria" w:hAnsi="Cambria" w:cstheme="minorHAnsi"/>
+        </w:rPr>
+        <w:t xml:space="preserve"> </w:t>
+      </w:r>
+      <w:proofErr w:type="spellStart"/>
+      <w:r>
+        <w:rPr>
+          <w:rFonts w:ascii="Cambria" w:hAnsi="Cambria" w:cstheme="minorHAnsi"/>
+        </w:rPr>
+        <w:t>theo</w:t>
+      </w:r>
+      <w:proofErr w:type="spellEnd"/>
+      <w:r>
+        <w:rPr>
+          <w:rFonts w:ascii="Cambria" w:hAnsi="Cambria" w:cstheme="minorHAnsi"/>
+        </w:rPr>
+        <w:t xml:space="preserve"> họ </w:t>
+      </w:r>
+      <w:proofErr w:type="spellStart"/>
+      <w:r>
+        <w:rPr>
+          <w:rFonts w:ascii="Cambria" w:hAnsi="Cambria" w:cstheme="minorHAnsi"/>
+        </w:rPr>
+        <w:t>tên</w:t>
+      </w:r>
+      <w:proofErr w:type="spellEnd"/>
+      <w:r>
+        <w:rPr>
+          <w:rFonts w:ascii="Cambria" w:hAnsi="Cambria" w:cstheme="minorHAnsi"/>
+        </w:rPr>
+        <w:t>. (</w:t>
       </w:r>
       <w:r>
         <w:rPr>
           <w:rFonts w:ascii="Cambria" w:hAnsi="Cambria" w:cstheme="minorHAnsi"/>
           <w:b/>
         </w:rPr>
-        <w:t>Theo cách tìm không cần chính xác hoàn toàn họ tên</w:t>
-      </w:r>
+        <w:t xml:space="preserve">Theo </w:t>
+      </w:r>
+      <w:proofErr w:type="spellStart"/>
+      <w:r>
+        <w:rPr>
+          <w:rFonts w:ascii="Cambria" w:hAnsi="Cambria" w:cstheme="minorHAnsi"/>
+          <w:b/>
+        </w:rPr>
+        <w:t>cách</w:t>
+      </w:r>
+      <w:proofErr w:type="spellEnd"/>
+      <w:r>
+        <w:rPr>
+          <w:rFonts w:ascii="Cambria" w:hAnsi="Cambria" w:cstheme="minorHAnsi"/>
+          <w:b/>
+        </w:rPr>
+        <w:t xml:space="preserve"> </w:t>
+      </w:r>
+      <w:proofErr w:type="spellStart"/>
+      <w:r>
+        <w:rPr>
+          <w:rFonts w:ascii="Cambria" w:hAnsi="Cambria" w:cstheme="minorHAnsi"/>
+          <w:b/>
+        </w:rPr>
+        <w:t>tìm</w:t>
+      </w:r>
+      <w:proofErr w:type="spellEnd"/>
+      <w:r>
+        <w:rPr>
+          <w:rFonts w:ascii="Cambria" w:hAnsi="Cambria" w:cstheme="minorHAnsi"/>
+          <w:b/>
+        </w:rPr>
+        <w:t xml:space="preserve"> </w:t>
+      </w:r>
+      <w:proofErr w:type="spellStart"/>
+      <w:r>
+        <w:rPr>
+          <w:rFonts w:ascii="Cambria" w:hAnsi="Cambria" w:cstheme="minorHAnsi"/>
+          <w:b/>
+        </w:rPr>
+        <w:t>không</w:t>
+      </w:r>
+      <w:proofErr w:type="spellEnd"/>
+      <w:r>
+        <w:rPr>
+          <w:rFonts w:ascii="Cambria" w:hAnsi="Cambria" w:cstheme="minorHAnsi"/>
+          <w:b/>
+        </w:rPr>
+        <w:t xml:space="preserve"> </w:t>
+      </w:r>
+      <w:proofErr w:type="spellStart"/>
+      <w:r>
+        <w:rPr>
+          <w:rFonts w:ascii="Cambria" w:hAnsi="Cambria" w:cstheme="minorHAnsi"/>
+          <w:b/>
+        </w:rPr>
+        <w:t>cần</w:t>
+      </w:r>
+      <w:proofErr w:type="spellEnd"/>
+      <w:r>
+        <w:rPr>
+          <w:rFonts w:ascii="Cambria" w:hAnsi="Cambria" w:cstheme="minorHAnsi"/>
+          <w:b/>
+        </w:rPr>
+        <w:t xml:space="preserve"> </w:t>
+      </w:r>
+      <w:proofErr w:type="spellStart"/>
+      <w:r>
+        <w:rPr>
+          <w:rFonts w:ascii="Cambria" w:hAnsi="Cambria" w:cstheme="minorHAnsi"/>
+          <w:b/>
+        </w:rPr>
+        <w:t>chính</w:t>
+      </w:r>
+      <w:proofErr w:type="spellEnd"/>
+      <w:r>
+        <w:rPr>
+          <w:rFonts w:ascii="Cambria" w:hAnsi="Cambria" w:cstheme="minorHAnsi"/>
+          <w:b/>
+        </w:rPr>
+        <w:t xml:space="preserve"> </w:t>
+      </w:r>
+      <w:proofErr w:type="spellStart"/>
+      <w:r>
+        <w:rPr>
+          <w:rFonts w:ascii="Cambria" w:hAnsi="Cambria" w:cstheme="minorHAnsi"/>
+          <w:b/>
+        </w:rPr>
+        <w:t>xác</w:t>
+      </w:r>
+      <w:proofErr w:type="spellEnd"/>
+      <w:r>
+        <w:rPr>
+          <w:rFonts w:ascii="Cambria" w:hAnsi="Cambria" w:cstheme="minorHAnsi"/>
+          <w:b/>
+        </w:rPr>
+        <w:t xml:space="preserve"> </w:t>
+      </w:r>
+      <w:proofErr w:type="spellStart"/>
+      <w:r>
+        <w:rPr>
+          <w:rFonts w:ascii="Cambria" w:hAnsi="Cambria" w:cstheme="minorHAnsi"/>
+          <w:b/>
+        </w:rPr>
+        <w:t>hoàn</w:t>
+      </w:r>
+      <w:proofErr w:type="spellEnd"/>
+      <w:r>
+        <w:rPr>
+          <w:rFonts w:ascii="Cambria" w:hAnsi="Cambria" w:cstheme="minorHAnsi"/>
+          <w:b/>
+        </w:rPr>
+        <w:t xml:space="preserve"> </w:t>
+      </w:r>
+      <w:proofErr w:type="spellStart"/>
+      <w:r>
+        <w:rPr>
+          <w:rFonts w:ascii="Cambria" w:hAnsi="Cambria" w:cstheme="minorHAnsi"/>
+          <w:b/>
+        </w:rPr>
+        <w:t>toàn</w:t>
+      </w:r>
+      <w:proofErr w:type="spellEnd"/>
+      <w:r>
+        <w:rPr>
+          <w:rFonts w:ascii="Cambria" w:hAnsi="Cambria" w:cstheme="minorHAnsi"/>
+          <w:b/>
+        </w:rPr>
+        <w:t xml:space="preserve"> họ </w:t>
+      </w:r>
+      <w:proofErr w:type="spellStart"/>
+      <w:r>
+        <w:rPr>
+          <w:rFonts w:ascii="Cambria" w:hAnsi="Cambria" w:cstheme="minorHAnsi"/>
+          <w:b/>
+        </w:rPr>
+        <w:t>tên</w:t>
+      </w:r>
+      <w:proofErr w:type="spellEnd"/>
       <w:r>
         <w:rPr>
           <w:rFonts w:ascii="Cambria" w:hAnsi="Cambria" w:cstheme="minorHAnsi"/>
@@ -1125,13 +5026,167 @@
           <w:color w:val="FF0000"/>
         </w:rPr>
       </w:pPr>
+      <w:proofErr w:type="spellStart"/>
       <w:r>
         <w:rPr>
           <w:rFonts w:ascii="Cambria" w:hAnsi="Cambria" w:cstheme="minorHAnsi"/>
           <w:b/>
           <w:color w:val="FF0000"/>
         </w:rPr>
-        <w:t>Sắp xếp nhân viên theo độ tuổi tăng dần. (*)</w:t>
+        <w:t>Sắp</w:t>
+      </w:r>
+      <w:proofErr w:type="spellEnd"/>
+      <w:r>
+        <w:rPr>
+          <w:rFonts w:ascii="Cambria" w:hAnsi="Cambria" w:cstheme="minorHAnsi"/>
+          <w:b/>
+          <w:color w:val="FF0000"/>
+        </w:rPr>
+        <w:t xml:space="preserve"> </w:t>
+      </w:r>
+      <w:proofErr w:type="spellStart"/>
+      <w:r>
+        <w:rPr>
+          <w:rFonts w:ascii="Cambria" w:hAnsi="Cambria" w:cstheme="minorHAnsi"/>
+          <w:b/>
+          <w:color w:val="FF0000"/>
+        </w:rPr>
+        <w:t>xếp</w:t>
+      </w:r>
+      <w:proofErr w:type="spellEnd"/>
+      <w:r>
+        <w:rPr>
+          <w:rFonts w:ascii="Cambria" w:hAnsi="Cambria" w:cstheme="minorHAnsi"/>
+          <w:b/>
+          <w:color w:val="FF0000"/>
+        </w:rPr>
+        <w:t xml:space="preserve"> </w:t>
+      </w:r>
+      <w:proofErr w:type="spellStart"/>
+      <w:r>
+        <w:rPr>
+          <w:rFonts w:ascii="Cambria" w:hAnsi="Cambria" w:cstheme="minorHAnsi"/>
+          <w:b/>
+          <w:color w:val="FF0000"/>
+        </w:rPr>
+        <w:t>nhân</w:t>
+      </w:r>
+      <w:proofErr w:type="spellEnd"/>
+      <w:r>
+        <w:rPr>
+          <w:rFonts w:ascii="Cambria" w:hAnsi="Cambria" w:cstheme="minorHAnsi"/>
+          <w:b/>
+          <w:color w:val="FF0000"/>
+        </w:rPr>
+        <w:t xml:space="preserve"> </w:t>
+      </w:r>
+      <w:proofErr w:type="spellStart"/>
+      <w:r>
+        <w:rPr>
+          <w:rFonts w:ascii="Cambria" w:hAnsi="Cambria" w:cstheme="minorHAnsi"/>
+          <w:b/>
+          <w:color w:val="FF0000"/>
+        </w:rPr>
+        <w:t>viên</w:t>
+      </w:r>
+      <w:proofErr w:type="spellEnd"/>
+      <w:r>
+        <w:rPr>
+          <w:rFonts w:ascii="Cambria" w:hAnsi="Cambria" w:cstheme="minorHAnsi"/>
+          <w:b/>
+          <w:color w:val="FF0000"/>
+        </w:rPr>
+        <w:t xml:space="preserve"> </w:t>
+      </w:r>
+      <w:proofErr w:type="spellStart"/>
+      <w:r>
+        <w:rPr>
+          <w:rFonts w:ascii="Cambria" w:hAnsi="Cambria" w:cstheme="minorHAnsi"/>
+          <w:b/>
+          <w:color w:val="FF0000"/>
+        </w:rPr>
+        <w:t>theo</w:t>
+      </w:r>
+      <w:proofErr w:type="spellEnd"/>
+      <w:r>
+        <w:rPr>
+          <w:rFonts w:ascii="Cambria" w:hAnsi="Cambria" w:cstheme="minorHAnsi"/>
+          <w:b/>
+          <w:color w:val="FF0000"/>
+        </w:rPr>
+        <w:t xml:space="preserve"> </w:t>
+      </w:r>
+      <w:proofErr w:type="spellStart"/>
+      <w:r>
+        <w:rPr>
+          <w:rFonts w:ascii="Cambria" w:hAnsi="Cambria" w:cstheme="minorHAnsi"/>
+          <w:b/>
+          <w:color w:val="FF0000"/>
+        </w:rPr>
+        <w:t>đô</w:t>
+      </w:r>
+      <w:proofErr w:type="spellEnd"/>
+      <w:r>
+        <w:rPr>
+          <w:rFonts w:ascii="Cambria" w:hAnsi="Cambria" w:cstheme="minorHAnsi"/>
+          <w:b/>
+          <w:color w:val="FF0000"/>
+        </w:rPr>
+        <w:t xml:space="preserve">̣ </w:t>
+      </w:r>
+      <w:proofErr w:type="spellStart"/>
+      <w:r>
+        <w:rPr>
+          <w:rFonts w:ascii="Cambria" w:hAnsi="Cambria" w:cstheme="minorHAnsi"/>
+          <w:b/>
+          <w:color w:val="FF0000"/>
+        </w:rPr>
+        <w:t>tuổi</w:t>
+      </w:r>
+      <w:proofErr w:type="spellEnd"/>
+      <w:r>
+        <w:rPr>
+          <w:rFonts w:ascii="Cambria" w:hAnsi="Cambria" w:cstheme="minorHAnsi"/>
+          <w:b/>
+          <w:color w:val="FF0000"/>
+        </w:rPr>
+        <w:t xml:space="preserve"> </w:t>
+      </w:r>
+      <w:proofErr w:type="spellStart"/>
+      <w:r>
+        <w:rPr>
+          <w:rFonts w:ascii="Cambria" w:hAnsi="Cambria" w:cstheme="minorHAnsi"/>
+          <w:b/>
+          <w:color w:val="FF0000"/>
+        </w:rPr>
+        <w:t>tăng</w:t>
+      </w:r>
+      <w:proofErr w:type="spellEnd"/>
+      <w:r>
+        <w:rPr>
+          <w:rFonts w:ascii="Cambria" w:hAnsi="Cambria" w:cstheme="minorHAnsi"/>
+          <w:b/>
+          <w:color w:val="FF0000"/>
+        </w:rPr>
+        <w:t xml:space="preserve"> </w:t>
+      </w:r>
+      <w:proofErr w:type="spellStart"/>
+      <w:r>
+        <w:rPr>
+          <w:rFonts w:ascii="Cambria" w:hAnsi="Cambria" w:cstheme="minorHAnsi"/>
+          <w:b/>
+          <w:color w:val="FF0000"/>
+        </w:rPr>
+        <w:t>dần</w:t>
+      </w:r>
+      <w:proofErr w:type="spellEnd"/>
+      <w:r>
+        <w:rPr>
+          <w:rFonts w:ascii="Cambria" w:hAnsi="Cambria" w:cstheme="minorHAnsi"/>
+          <w:b/>
+          <w:color w:val="FF0000"/>
+        </w:rPr>
+        <w:t>. (*)</w:t>
       </w:r>
     </w:p>
     <w:p>
@@ -1192,8 +5247,8 @@
 </file>
 
 <file path=word/numbering.xml><?xml version="1.0" encoding="utf-8"?>
-<w:numbering xmlns:wpc="http://schemas.microsoft.com/office/word/2010/wordprocessingCanvas" xmlns:cx="http://schemas.microsoft.com/office/drawing/2014/chartex" xmlns:mc="http://schemas.openxmlformats.org/markup-compatibility/2006" xmlns:o="urn:schemas-microsoft-com:office:office" xmlns:r="http://schemas.openxmlformats.org/officeDocument/2006/relationships" xmlns:m="http://schemas.openxmlformats.org/officeDocument/2006/math" xmlns:v="urn:schemas-microsoft-com:vml" xmlns:wp14="http://schemas.microsoft.com/office/word/2010/wordprocessingDrawing" xmlns:wp="http://schemas.openxmlformats.org/drawingml/2006/wordprocessingDrawing" xmlns:w10="urn:schemas-microsoft-com:office:word" xmlns:w="http://schemas.openxmlformats.org/wordprocessingml/2006/main" xmlns:w14="http://schemas.microsoft.com/office/word/2010/wordml" xmlns:w15="http://schemas.microsoft.com/office/word/2012/wordml" xmlns:w16se="http://schemas.microsoft.com/office/word/2015/wordml/symex" xmlns:wpg="http://schemas.microsoft.com/office/word/2010/wordprocessingGroup" xmlns:wpi="http://schemas.microsoft.com/office/word/2010/wordprocessingInk" xmlns:wne="http://schemas.microsoft.com/office/word/2006/wordml" xmlns:wps="http://schemas.microsoft.com/office/word/2010/wordprocessingShape" mc:Ignorable="w14 w15 w16se wp14">
-  <w:abstractNum w:abstractNumId="0" w15:restartNumberingAfterBreak="0">
+<w:numbering xmlns:wpc="http://schemas.microsoft.com/office/word/2010/wordprocessingCanvas" xmlns:mc="http://schemas.openxmlformats.org/markup-compatibility/2006" xmlns:o="urn:schemas-microsoft-com:office:office" xmlns:r="http://schemas.openxmlformats.org/officeDocument/2006/relationships" xmlns:m="http://schemas.openxmlformats.org/officeDocument/2006/math" xmlns:v="urn:schemas-microsoft-com:vml" xmlns:wp14="http://schemas.microsoft.com/office/word/2010/wordprocessingDrawing" xmlns:wp="http://schemas.openxmlformats.org/drawingml/2006/wordprocessingDrawing" xmlns:w10="urn:schemas-microsoft-com:office:word" xmlns:w="http://schemas.openxmlformats.org/wordprocessingml/2006/main" xmlns:w14="http://schemas.microsoft.com/office/word/2010/wordml" xmlns:w15="http://schemas.microsoft.com/office/word/2012/wordml" xmlns:wpg="http://schemas.microsoft.com/office/word/2010/wordprocessingGroup" xmlns:wpi="http://schemas.microsoft.com/office/word/2010/wordprocessingInk" xmlns:wne="http://schemas.microsoft.com/office/word/2006/wordml" xmlns:wps="http://schemas.microsoft.com/office/word/2010/wordprocessingShape" mc:Ignorable="w14 w15 wp14">
+  <w:abstractNum w:abstractNumId="0">
     <w:nsid w:val="14761F63"/>
     <w:multiLevelType w:val="hybridMultilevel"/>
     <w:tmpl w:val="AB80C1C6"/>
@@ -1310,7 +5365,7 @@
       </w:pPr>
     </w:lvl>
   </w:abstractNum>
-  <w:abstractNum w:abstractNumId="1" w15:restartNumberingAfterBreak="0">
+  <w:abstractNum w:abstractNumId="1">
     <w:nsid w:val="1A600A65"/>
     <w:multiLevelType w:val="hybridMultilevel"/>
     <w:tmpl w:val="E572F362"/>
@@ -1399,7 +5454,7 @@
       </w:pPr>
     </w:lvl>
   </w:abstractNum>
-  <w:abstractNum w:abstractNumId="2" w15:restartNumberingAfterBreak="0">
+  <w:abstractNum w:abstractNumId="2">
     <w:nsid w:val="20267BDA"/>
     <w:multiLevelType w:val="hybridMultilevel"/>
     <w:tmpl w:val="D69A8F66"/>
@@ -1515,7 +5570,7 @@
       </w:pPr>
     </w:lvl>
   </w:abstractNum>
-  <w:abstractNum w:abstractNumId="3" w15:restartNumberingAfterBreak="0">
+  <w:abstractNum w:abstractNumId="3">
     <w:nsid w:val="326B6778"/>
     <w:multiLevelType w:val="hybridMultilevel"/>
     <w:tmpl w:val="71C4F344"/>
@@ -1631,7 +5686,7 @@
       </w:pPr>
     </w:lvl>
   </w:abstractNum>
-  <w:abstractNum w:abstractNumId="4" w15:restartNumberingAfterBreak="0">
+  <w:abstractNum w:abstractNumId="4">
     <w:nsid w:val="368676EC"/>
     <w:multiLevelType w:val="hybridMultilevel"/>
     <w:tmpl w:val="4FBC6536"/>
@@ -1720,7 +5775,7 @@
       </w:pPr>
     </w:lvl>
   </w:abstractNum>
-  <w:abstractNum w:abstractNumId="5" w15:restartNumberingAfterBreak="0">
+  <w:abstractNum w:abstractNumId="5">
     <w:nsid w:val="3DFD5A34"/>
     <w:multiLevelType w:val="multilevel"/>
     <w:tmpl w:val="98D229D8"/>
@@ -1869,7 +5924,7 @@
       </w:rPr>
     </w:lvl>
   </w:abstractNum>
-  <w:abstractNum w:abstractNumId="6" w15:restartNumberingAfterBreak="0">
+  <w:abstractNum w:abstractNumId="6">
     <w:nsid w:val="5CD80471"/>
     <w:multiLevelType w:val="hybridMultilevel"/>
     <w:tmpl w:val="1BD89F16"/>
@@ -1958,7 +6013,7 @@
       </w:pPr>
     </w:lvl>
   </w:abstractNum>
-  <w:abstractNum w:abstractNumId="7" w15:restartNumberingAfterBreak="0">
+  <w:abstractNum w:abstractNumId="7">
     <w:nsid w:val="69E70762"/>
     <w:multiLevelType w:val="hybridMultilevel"/>
     <w:tmpl w:val="818A3272"/>
@@ -1983,7 +6038,7 @@
         <w:ind w:left="1440" w:hanging="360"/>
       </w:pPr>
     </w:lvl>
-    <w:lvl w:ilvl="2" w:tplc="0409001B" w:tentative="1">
+    <w:lvl w:ilvl="2" w:tplc="0409001B">
       <w:start w:val="1"/>
       <w:numFmt w:val="lowerRoman"/>
       <w:lvlText w:val="%3."/>
@@ -2075,7 +6130,7 @@
 </file>
 
 <file path=word/styles.xml><?xml version="1.0" encoding="utf-8"?>
-<w:styles xmlns:mc="http://schemas.openxmlformats.org/markup-compatibility/2006" xmlns:r="http://schemas.openxmlformats.org/officeDocument/2006/relationships" xmlns:w="http://schemas.openxmlformats.org/wordprocessingml/2006/main" xmlns:w14="http://schemas.microsoft.com/office/word/2010/wordml" xmlns:w15="http://schemas.microsoft.com/office/word/2012/wordml" xmlns:w16se="http://schemas.microsoft.com/office/word/2015/wordml/symex" mc:Ignorable="w14 w15 w16se">
+<w:styles xmlns:mc="http://schemas.openxmlformats.org/markup-compatibility/2006" xmlns:r="http://schemas.openxmlformats.org/officeDocument/2006/relationships" xmlns:w="http://schemas.openxmlformats.org/wordprocessingml/2006/main" xmlns:w14="http://schemas.microsoft.com/office/word/2010/wordml" xmlns:w15="http://schemas.microsoft.com/office/word/2012/wordml" mc:Ignorable="w14 w15">
   <w:docDefaults>
     <w:rPrDefault>
       <w:rPr>

</xml_diff>